<commit_message>
made changes to Glitch_prerequisites doc
</commit_message>
<xml_diff>
--- a/GLITCH_prerequisite.docx
+++ b/GLITCH_prerequisite.docx
@@ -4,16 +4,40 @@
   <w:body>
     <w:p>
       <w:pPr>
-        <w:rPr>
-          <w:lang w:val="en-US"/>
-        </w:rPr>
-      </w:pPr>
-      <w:r>
-        <w:rPr>
-          <w:lang w:val="en-US"/>
-        </w:rPr>
-        <w:t>Task 0 :</w:t>
-      </w:r>
+        <w:jc w:val="center"/>
+        <w:rPr>
+          <w:b/>
+          <w:bCs/>
+          <w:sz w:val="36"/>
+          <w:szCs w:val="36"/>
+          <w:u w:val="single"/>
+          <w:lang w:val="en-US"/>
+        </w:rPr>
+      </w:pPr>
+      <w:r>
+        <w:rPr>
+          <w:b/>
+          <w:bCs/>
+          <w:sz w:val="36"/>
+          <w:szCs w:val="36"/>
+          <w:u w:val="single"/>
+          <w:lang w:val="en-US"/>
+        </w:rPr>
+        <w:t xml:space="preserve">Task </w:t>
+      </w:r>
+      <w:proofErr w:type="gramStart"/>
+      <w:r>
+        <w:rPr>
+          <w:b/>
+          <w:bCs/>
+          <w:sz w:val="36"/>
+          <w:szCs w:val="36"/>
+          <w:u w:val="single"/>
+          <w:lang w:val="en-US"/>
+        </w:rPr>
+        <w:t>0 :</w:t>
+      </w:r>
+      <w:proofErr w:type="gramEnd"/>
     </w:p>
     <w:p>
       <w:pPr>
@@ -78,12 +102,23 @@
     </w:p>
     <w:p>
       <w:pPr>
-        <w:rPr>
-          <w:lang w:val="en-US"/>
-        </w:rPr>
-      </w:pPr>
-      <w:r>
-        <w:rPr>
+        <w:jc w:val="center"/>
+        <w:rPr>
+          <w:b/>
+          <w:bCs/>
+          <w:sz w:val="36"/>
+          <w:szCs w:val="36"/>
+          <w:u w:val="single"/>
+          <w:lang w:val="en-US"/>
+        </w:rPr>
+      </w:pPr>
+      <w:r>
+        <w:rPr>
+          <w:b/>
+          <w:bCs/>
+          <w:sz w:val="36"/>
+          <w:szCs w:val="36"/>
+          <w:u w:val="single"/>
           <w:lang w:val="en-US"/>
         </w:rPr>
         <w:t>Task 1:</w:t>
@@ -166,29 +201,47 @@
     </w:p>
     <w:p>
       <w:pPr>
-        <w:rPr>
-          <w:lang w:val="en-US"/>
-        </w:rPr>
-      </w:pPr>
-      <w:r>
-        <w:rPr>
-          <w:lang w:val="en-US"/>
-        </w:rPr>
-        <w:lastRenderedPageBreak/>
-        <w:t>Task 2:</w:t>
-      </w:r>
-    </w:p>
-    <w:p>
-      <w:pPr>
-        <w:rPr>
-          <w:lang w:val="en-US"/>
-        </w:rPr>
-      </w:pPr>
-      <w:r>
-        <w:rPr>
-          <w:lang w:val="en-US"/>
-        </w:rPr>
-        <w:t>Unity installation:</w:t>
+        <w:jc w:val="center"/>
+        <w:rPr>
+          <w:b/>
+          <w:bCs/>
+          <w:sz w:val="36"/>
+          <w:szCs w:val="36"/>
+          <w:u w:val="single"/>
+          <w:lang w:val="en-US"/>
+        </w:rPr>
+      </w:pPr>
+      <w:r>
+        <w:rPr>
+          <w:b/>
+          <w:bCs/>
+          <w:sz w:val="36"/>
+          <w:szCs w:val="36"/>
+          <w:u w:val="single"/>
+          <w:lang w:val="en-US"/>
+        </w:rPr>
+        <w:t>Task 2</w:t>
+      </w:r>
+    </w:p>
+    <w:p>
+      <w:pPr>
+        <w:rPr>
+          <w:lang w:val="en-US"/>
+        </w:rPr>
+      </w:pPr>
+      <w:r>
+        <w:rPr>
+          <w:sz w:val="28"/>
+          <w:szCs w:val="28"/>
+          <w:lang w:val="en-US"/>
+        </w:rPr>
+        <w:t>Unity installation</w:t>
+      </w:r>
+      <w:r>
+        <w:rPr>
+          <w:lang w:val="en-US"/>
+        </w:rPr>
+        <w:t>:</w:t>
       </w:r>
     </w:p>
     <w:p>
@@ -254,10 +307,38 @@
       </w:pPr>
       <w:r>
         <w:rPr>
-          <w:lang w:val="en-US"/>
-        </w:rPr>
-        <w:t>Integration with Vscode :</w:t>
-      </w:r>
+          <w:sz w:val="28"/>
+          <w:szCs w:val="28"/>
+          <w:lang w:val="en-US"/>
+        </w:rPr>
+        <w:t xml:space="preserve">Integration with </w:t>
+      </w:r>
+      <w:proofErr w:type="spellStart"/>
+      <w:proofErr w:type="gramStart"/>
+      <w:r>
+        <w:rPr>
+          <w:sz w:val="28"/>
+          <w:szCs w:val="28"/>
+          <w:lang w:val="en-US"/>
+        </w:rPr>
+        <w:t>Vscode</w:t>
+      </w:r>
+      <w:proofErr w:type="spellEnd"/>
+      <w:r>
+        <w:rPr>
+          <w:sz w:val="28"/>
+          <w:szCs w:val="28"/>
+          <w:lang w:val="en-US"/>
+        </w:rPr>
+        <w:t xml:space="preserve"> </w:t>
+      </w:r>
+      <w:r>
+        <w:rPr>
+          <w:lang w:val="en-US"/>
+        </w:rPr>
+        <w:t>:</w:t>
+      </w:r>
+      <w:proofErr w:type="gramEnd"/>
     </w:p>
     <w:p>
       <w:pPr>
@@ -271,9 +352,9 @@
           <w:lang w:val="en-US"/>
         </w:rPr>
         <w:drawing>
-          <wp:inline distT="0" distB="0" distL="0" distR="0" wp14:anchorId="7E06474D" wp14:editId="348902FE">
-            <wp:extent cx="5731510" cy="3518535"/>
-            <wp:effectExtent l="0" t="0" r="2540" b="5715"/>
+          <wp:inline distT="0" distB="0" distL="0" distR="0" wp14:anchorId="7E06474D" wp14:editId="5CF4B6F7">
+            <wp:extent cx="6224024" cy="3820886"/>
+            <wp:effectExtent l="0" t="0" r="5715" b="8255"/>
             <wp:docPr id="4" name="Picture 4"/>
             <wp:cNvGraphicFramePr>
               <a:graphicFrameLocks xmlns:a="http://schemas.openxmlformats.org/drawingml/2006/main" noChangeAspect="1"/>
@@ -294,7 +375,7 @@
                   <pic:spPr>
                     <a:xfrm>
                       <a:off x="0" y="0"/>
-                      <a:ext cx="5731510" cy="3518535"/>
+                      <a:ext cx="6233104" cy="3826460"/>
                     </a:xfrm>
                     <a:prstGeom prst="rect">
                       <a:avLst/>
@@ -364,17 +445,32 @@
         <w:rPr>
           <w:lang w:val="en-US"/>
         </w:rPr>
-        <w:t xml:space="preserve">Integrating physics to 3D objects : Adding force </w:t>
-      </w:r>
-    </w:p>
-    <w:p>
-      <w:pPr>
-        <w:rPr>
-          <w:lang w:val="en-US"/>
-        </w:rPr>
-      </w:pPr>
-      <w:r>
-        <w:rPr>
+        <w:t xml:space="preserve">Integrating physics to 3D </w:t>
+      </w:r>
+      <w:proofErr w:type="gramStart"/>
+      <w:r>
+        <w:rPr>
+          <w:lang w:val="en-US"/>
+        </w:rPr>
+        <w:t>objects :</w:t>
+      </w:r>
+      <w:proofErr w:type="gramEnd"/>
+      <w:r>
+        <w:rPr>
+          <w:lang w:val="en-US"/>
+        </w:rPr>
+        <w:t xml:space="preserve"> Adding force </w:t>
+      </w:r>
+    </w:p>
+    <w:p>
+      <w:pPr>
+        <w:rPr>
+          <w:lang w:val="en-US"/>
+        </w:rPr>
+      </w:pPr>
+      <w:r>
+        <w:rPr>
+          <w:noProof/>
           <w:lang w:val="en-US"/>
         </w:rPr>
         <w:drawing>
@@ -431,17 +527,32 @@
         <w:rPr>
           <w:lang w:val="en-US"/>
         </w:rPr>
-        <w:t xml:space="preserve">Using Mouse clicks to destroy current gameObject </w:t>
-      </w:r>
-    </w:p>
-    <w:p>
-      <w:pPr>
-        <w:rPr>
-          <w:lang w:val="en-US"/>
-        </w:rPr>
-      </w:pPr>
-      <w:r>
-        <w:rPr>
+        <w:t xml:space="preserve">Using Mouse clicks to destroy current </w:t>
+      </w:r>
+      <w:proofErr w:type="spellStart"/>
+      <w:r>
+        <w:rPr>
+          <w:lang w:val="en-US"/>
+        </w:rPr>
+        <w:t>gameObject</w:t>
+      </w:r>
+      <w:proofErr w:type="spellEnd"/>
+      <w:r>
+        <w:rPr>
+          <w:lang w:val="en-US"/>
+        </w:rPr>
+        <w:t xml:space="preserve"> </w:t>
+      </w:r>
+    </w:p>
+    <w:p>
+      <w:pPr>
+        <w:rPr>
+          <w:lang w:val="en-US"/>
+        </w:rPr>
+      </w:pPr>
+      <w:r>
+        <w:rPr>
+          <w:noProof/>
           <w:lang w:val="en-US"/>
         </w:rPr>
         <w:drawing>
@@ -544,6 +655,7 @@
       </w:pPr>
       <w:r>
         <w:rPr>
+          <w:noProof/>
           <w:lang w:val="en-US"/>
         </w:rPr>
         <w:drawing>
@@ -607,17 +719,26 @@
         <w:rPr>
           <w:lang w:val="en-US"/>
         </w:rPr>
-        <w:t>Detecting collisions and manipulating gameObject</w:t>
-      </w:r>
-    </w:p>
-    <w:p>
-      <w:pPr>
-        <w:rPr>
-          <w:lang w:val="en-US"/>
-        </w:rPr>
-      </w:pPr>
-      <w:r>
-        <w:rPr>
+        <w:t xml:space="preserve">Detecting collisions and manipulating </w:t>
+      </w:r>
+      <w:proofErr w:type="spellStart"/>
+      <w:r>
+        <w:rPr>
+          <w:lang w:val="en-US"/>
+        </w:rPr>
+        <w:t>gameObject</w:t>
+      </w:r>
+      <w:proofErr w:type="spellEnd"/>
+    </w:p>
+    <w:p>
+      <w:pPr>
+        <w:rPr>
+          <w:lang w:val="en-US"/>
+        </w:rPr>
+      </w:pPr>
+      <w:r>
+        <w:rPr>
+          <w:noProof/>
           <w:lang w:val="en-US"/>
         </w:rPr>
         <w:drawing>
@@ -674,17 +795,32 @@
         <w:rPr>
           <w:lang w:val="en-US"/>
         </w:rPr>
-        <w:t>Moving gameObject using velocity</w:t>
-      </w:r>
-    </w:p>
-    <w:p>
-      <w:pPr>
-        <w:rPr>
-          <w:lang w:val="en-US"/>
-        </w:rPr>
-      </w:pPr>
-      <w:r>
-        <w:rPr>
+        <w:t xml:space="preserve">Moving </w:t>
+      </w:r>
+      <w:proofErr w:type="spellStart"/>
+      <w:r>
+        <w:rPr>
+          <w:lang w:val="en-US"/>
+        </w:rPr>
+        <w:t>gameObject</w:t>
+      </w:r>
+      <w:proofErr w:type="spellEnd"/>
+      <w:r>
+        <w:rPr>
+          <w:lang w:val="en-US"/>
+        </w:rPr>
+        <w:t xml:space="preserve"> using velocity</w:t>
+      </w:r>
+    </w:p>
+    <w:p>
+      <w:pPr>
+        <w:rPr>
+          <w:lang w:val="en-US"/>
+        </w:rPr>
+      </w:pPr>
+      <w:r>
+        <w:rPr>
+          <w:noProof/>
           <w:lang w:val="en-US"/>
         </w:rPr>
         <w:drawing>

</xml_diff>

<commit_message>
Made changes in Glitch prerequisites document
</commit_message>
<xml_diff>
--- a/GLITCH_prerequisite.docx
+++ b/GLITCH_prerequisite.docx
@@ -127,11 +127,19 @@
     <w:p>
       <w:pPr>
         <w:rPr>
-          <w:lang w:val="en-US"/>
-        </w:rPr>
-      </w:pPr>
-      <w:r>
-        <w:rPr>
+          <w:b/>
+          <w:bCs/>
+          <w:sz w:val="28"/>
+          <w:szCs w:val="28"/>
+          <w:lang w:val="en-US"/>
+        </w:rPr>
+      </w:pPr>
+      <w:r>
+        <w:rPr>
+          <w:b/>
+          <w:bCs/>
+          <w:sz w:val="28"/>
+          <w:szCs w:val="28"/>
           <w:lang w:val="en-US"/>
         </w:rPr>
         <w:t>Visual studio Code IDE:</w:t>
@@ -187,20 +195,6 @@
     </w:p>
     <w:p>
       <w:pPr>
-        <w:rPr>
-          <w:lang w:val="en-US"/>
-        </w:rPr>
-      </w:pPr>
-    </w:p>
-    <w:p>
-      <w:pPr>
-        <w:rPr>
-          <w:lang w:val="en-US"/>
-        </w:rPr>
-      </w:pPr>
-    </w:p>
-    <w:p>
-      <w:pPr>
         <w:jc w:val="center"/>
         <w:rPr>
           <w:b/>
@@ -220,6 +214,7 @@
           <w:u w:val="single"/>
           <w:lang w:val="en-US"/>
         </w:rPr>
+        <w:lastRenderedPageBreak/>
         <w:t>Task 2</w:t>
       </w:r>
     </w:p>
@@ -231,6 +226,8 @@
       </w:pPr>
       <w:r>
         <w:rPr>
+          <w:b/>
+          <w:bCs/>
           <w:sz w:val="28"/>
           <w:szCs w:val="28"/>
           <w:lang w:val="en-US"/>
@@ -302,11 +299,15 @@
     <w:p>
       <w:pPr>
         <w:rPr>
-          <w:lang w:val="en-US"/>
-        </w:rPr>
-      </w:pPr>
-      <w:r>
-        <w:rPr>
+          <w:b/>
+          <w:bCs/>
+          <w:lang w:val="en-US"/>
+        </w:rPr>
+      </w:pPr>
+      <w:r>
+        <w:rPr>
+          <w:b/>
+          <w:bCs/>
           <w:sz w:val="28"/>
           <w:szCs w:val="28"/>
           <w:lang w:val="en-US"/>
@@ -317,6 +318,8 @@
       <w:proofErr w:type="gramStart"/>
       <w:r>
         <w:rPr>
+          <w:b/>
+          <w:bCs/>
           <w:sz w:val="28"/>
           <w:szCs w:val="28"/>
           <w:lang w:val="en-US"/>
@@ -326,6 +329,8 @@
       <w:proofErr w:type="spellEnd"/>
       <w:r>
         <w:rPr>
+          <w:b/>
+          <w:bCs/>
           <w:sz w:val="28"/>
           <w:szCs w:val="28"/>
           <w:lang w:val="en-US"/>
@@ -334,6 +339,8 @@
       </w:r>
       <w:r>
         <w:rPr>
+          <w:b/>
+          <w:bCs/>
           <w:lang w:val="en-US"/>
         </w:rPr>
         <w:t>:</w:t>
@@ -397,39 +404,4079 @@
     </w:p>
     <w:p>
       <w:pPr>
-        <w:rPr>
-          <w:lang w:val="en-US"/>
-        </w:rPr>
-      </w:pPr>
-      <w:r>
-        <w:rPr>
-          <w:lang w:val="en-US"/>
-        </w:rPr>
+        <w:jc w:val="center"/>
+        <w:rPr>
+          <w:b/>
+          <w:bCs/>
+          <w:sz w:val="36"/>
+          <w:szCs w:val="36"/>
+          <w:u w:val="single"/>
+          <w:lang w:val="en-US"/>
+        </w:rPr>
+      </w:pPr>
+      <w:r>
+        <w:rPr>
+          <w:b/>
+          <w:bCs/>
+          <w:sz w:val="36"/>
+          <w:szCs w:val="36"/>
+          <w:u w:val="single"/>
+          <w:lang w:val="en-US"/>
+        </w:rPr>
+        <w:lastRenderedPageBreak/>
         <w:t>Task 3:</w:t>
       </w:r>
     </w:p>
     <w:p>
       <w:pPr>
-        <w:rPr>
-          <w:lang w:val="en-US"/>
-        </w:rPr>
-      </w:pPr>
-    </w:p>
-    <w:p>
-      <w:pPr>
-        <w:rPr>
-          <w:lang w:val="en-US"/>
-        </w:rPr>
-      </w:pPr>
-    </w:p>
-    <w:p>
-      <w:pPr>
-        <w:rPr>
-          <w:lang w:val="en-US"/>
-        </w:rPr>
-      </w:pPr>
-      <w:r>
-        <w:rPr>
+        <w:shd w:val="clear" w:color="auto" w:fill="1E1E1E"/>
+        <w:spacing w:after="0" w:line="285" w:lineRule="atLeast"/>
+        <w:rPr>
+          <w:rFonts w:ascii="Consolas" w:eastAsia="Times New Roman" w:hAnsi="Consolas" w:cs="Times New Roman"/>
+          <w:color w:val="D4D4D4"/>
+          <w:sz w:val="21"/>
+          <w:szCs w:val="21"/>
+          <w:lang w:eastAsia="en-IN"/>
+        </w:rPr>
+      </w:pPr>
+      <w:r>
+        <w:rPr>
+          <w:rFonts w:ascii="Consolas" w:eastAsia="Times New Roman" w:hAnsi="Consolas" w:cs="Times New Roman"/>
+          <w:color w:val="C586C0"/>
+          <w:sz w:val="21"/>
+          <w:szCs w:val="21"/>
+          <w:lang w:eastAsia="en-IN"/>
+        </w:rPr>
+        <w:t>using</w:t>
+      </w:r>
+      <w:r>
+        <w:rPr>
+          <w:rFonts w:ascii="Consolas" w:eastAsia="Times New Roman" w:hAnsi="Consolas" w:cs="Times New Roman"/>
+          <w:color w:val="D4D4D4"/>
+          <w:sz w:val="21"/>
+          <w:szCs w:val="21"/>
+          <w:lang w:eastAsia="en-IN"/>
+        </w:rPr>
+        <w:t xml:space="preserve"> </w:t>
+      </w:r>
+      <w:proofErr w:type="spellStart"/>
+      <w:r>
+        <w:rPr>
+          <w:rFonts w:ascii="Consolas" w:eastAsia="Times New Roman" w:hAnsi="Consolas" w:cs="Times New Roman"/>
+          <w:color w:val="4EC9B0"/>
+          <w:sz w:val="21"/>
+          <w:szCs w:val="21"/>
+          <w:lang w:eastAsia="en-IN"/>
+        </w:rPr>
+        <w:t>System</w:t>
+      </w:r>
+      <w:r>
+        <w:rPr>
+          <w:rFonts w:ascii="Consolas" w:eastAsia="Times New Roman" w:hAnsi="Consolas" w:cs="Times New Roman"/>
+          <w:color w:val="D4D4D4"/>
+          <w:sz w:val="21"/>
+          <w:szCs w:val="21"/>
+          <w:lang w:eastAsia="en-IN"/>
+        </w:rPr>
+        <w:t>.</w:t>
+      </w:r>
+      <w:r>
+        <w:rPr>
+          <w:rFonts w:ascii="Consolas" w:eastAsia="Times New Roman" w:hAnsi="Consolas" w:cs="Times New Roman"/>
+          <w:color w:val="4EC9B0"/>
+          <w:sz w:val="21"/>
+          <w:szCs w:val="21"/>
+          <w:lang w:eastAsia="en-IN"/>
+        </w:rPr>
+        <w:t>Collections</w:t>
+      </w:r>
+      <w:proofErr w:type="spellEnd"/>
+      <w:r>
+        <w:rPr>
+          <w:rFonts w:ascii="Consolas" w:eastAsia="Times New Roman" w:hAnsi="Consolas" w:cs="Times New Roman"/>
+          <w:color w:val="D4D4D4"/>
+          <w:sz w:val="21"/>
+          <w:szCs w:val="21"/>
+          <w:lang w:eastAsia="en-IN"/>
+        </w:rPr>
+        <w:t>;</w:t>
+      </w:r>
+    </w:p>
+    <w:p>
+      <w:pPr>
+        <w:shd w:val="clear" w:color="auto" w:fill="1E1E1E"/>
+        <w:spacing w:after="0" w:line="285" w:lineRule="atLeast"/>
+        <w:rPr>
+          <w:rFonts w:ascii="Consolas" w:eastAsia="Times New Roman" w:hAnsi="Consolas" w:cs="Times New Roman"/>
+          <w:color w:val="D4D4D4"/>
+          <w:sz w:val="21"/>
+          <w:szCs w:val="21"/>
+          <w:lang w:eastAsia="en-IN"/>
+        </w:rPr>
+      </w:pPr>
+      <w:r>
+        <w:rPr>
+          <w:rFonts w:ascii="Consolas" w:eastAsia="Times New Roman" w:hAnsi="Consolas" w:cs="Times New Roman"/>
+          <w:color w:val="C586C0"/>
+          <w:sz w:val="21"/>
+          <w:szCs w:val="21"/>
+          <w:lang w:eastAsia="en-IN"/>
+        </w:rPr>
+        <w:t>using</w:t>
+      </w:r>
+      <w:r>
+        <w:rPr>
+          <w:rFonts w:ascii="Consolas" w:eastAsia="Times New Roman" w:hAnsi="Consolas" w:cs="Times New Roman"/>
+          <w:color w:val="D4D4D4"/>
+          <w:sz w:val="21"/>
+          <w:szCs w:val="21"/>
+          <w:lang w:eastAsia="en-IN"/>
+        </w:rPr>
+        <w:t xml:space="preserve"> </w:t>
+      </w:r>
+      <w:proofErr w:type="spellStart"/>
+      <w:proofErr w:type="gramStart"/>
+      <w:r>
+        <w:rPr>
+          <w:rFonts w:ascii="Consolas" w:eastAsia="Times New Roman" w:hAnsi="Consolas" w:cs="Times New Roman"/>
+          <w:color w:val="4EC9B0"/>
+          <w:sz w:val="21"/>
+          <w:szCs w:val="21"/>
+          <w:lang w:eastAsia="en-IN"/>
+        </w:rPr>
+        <w:t>System</w:t>
+      </w:r>
+      <w:r>
+        <w:rPr>
+          <w:rFonts w:ascii="Consolas" w:eastAsia="Times New Roman" w:hAnsi="Consolas" w:cs="Times New Roman"/>
+          <w:color w:val="D4D4D4"/>
+          <w:sz w:val="21"/>
+          <w:szCs w:val="21"/>
+          <w:lang w:eastAsia="en-IN"/>
+        </w:rPr>
+        <w:t>.</w:t>
+      </w:r>
+      <w:r>
+        <w:rPr>
+          <w:rFonts w:ascii="Consolas" w:eastAsia="Times New Roman" w:hAnsi="Consolas" w:cs="Times New Roman"/>
+          <w:color w:val="4EC9B0"/>
+          <w:sz w:val="21"/>
+          <w:szCs w:val="21"/>
+          <w:lang w:eastAsia="en-IN"/>
+        </w:rPr>
+        <w:t>Collections</w:t>
+      </w:r>
+      <w:r>
+        <w:rPr>
+          <w:rFonts w:ascii="Consolas" w:eastAsia="Times New Roman" w:hAnsi="Consolas" w:cs="Times New Roman"/>
+          <w:color w:val="D4D4D4"/>
+          <w:sz w:val="21"/>
+          <w:szCs w:val="21"/>
+          <w:lang w:eastAsia="en-IN"/>
+        </w:rPr>
+        <w:t>.</w:t>
+      </w:r>
+      <w:r>
+        <w:rPr>
+          <w:rFonts w:ascii="Consolas" w:eastAsia="Times New Roman" w:hAnsi="Consolas" w:cs="Times New Roman"/>
+          <w:color w:val="4EC9B0"/>
+          <w:sz w:val="21"/>
+          <w:szCs w:val="21"/>
+          <w:lang w:eastAsia="en-IN"/>
+        </w:rPr>
+        <w:t>Generic</w:t>
+      </w:r>
+      <w:proofErr w:type="spellEnd"/>
+      <w:proofErr w:type="gramEnd"/>
+      <w:r>
+        <w:rPr>
+          <w:rFonts w:ascii="Consolas" w:eastAsia="Times New Roman" w:hAnsi="Consolas" w:cs="Times New Roman"/>
+          <w:color w:val="D4D4D4"/>
+          <w:sz w:val="21"/>
+          <w:szCs w:val="21"/>
+          <w:lang w:eastAsia="en-IN"/>
+        </w:rPr>
+        <w:t>;</w:t>
+      </w:r>
+    </w:p>
+    <w:p>
+      <w:pPr>
+        <w:shd w:val="clear" w:color="auto" w:fill="1E1E1E"/>
+        <w:spacing w:after="0" w:line="285" w:lineRule="atLeast"/>
+        <w:rPr>
+          <w:rFonts w:ascii="Consolas" w:eastAsia="Times New Roman" w:hAnsi="Consolas" w:cs="Times New Roman"/>
+          <w:color w:val="D4D4D4"/>
+          <w:sz w:val="21"/>
+          <w:szCs w:val="21"/>
+          <w:lang w:eastAsia="en-IN"/>
+        </w:rPr>
+      </w:pPr>
+      <w:r>
+        <w:rPr>
+          <w:rFonts w:ascii="Consolas" w:eastAsia="Times New Roman" w:hAnsi="Consolas" w:cs="Times New Roman"/>
+          <w:color w:val="C586C0"/>
+          <w:sz w:val="21"/>
+          <w:szCs w:val="21"/>
+          <w:lang w:eastAsia="en-IN"/>
+        </w:rPr>
+        <w:t>using</w:t>
+      </w:r>
+      <w:r>
+        <w:rPr>
+          <w:rFonts w:ascii="Consolas" w:eastAsia="Times New Roman" w:hAnsi="Consolas" w:cs="Times New Roman"/>
+          <w:color w:val="D4D4D4"/>
+          <w:sz w:val="21"/>
+          <w:szCs w:val="21"/>
+          <w:lang w:eastAsia="en-IN"/>
+        </w:rPr>
+        <w:t xml:space="preserve"> </w:t>
+      </w:r>
+      <w:proofErr w:type="spellStart"/>
+      <w:r>
+        <w:rPr>
+          <w:rFonts w:ascii="Consolas" w:eastAsia="Times New Roman" w:hAnsi="Consolas" w:cs="Times New Roman"/>
+          <w:color w:val="4EC9B0"/>
+          <w:sz w:val="21"/>
+          <w:szCs w:val="21"/>
+          <w:lang w:eastAsia="en-IN"/>
+        </w:rPr>
+        <w:t>UnityEngine</w:t>
+      </w:r>
+      <w:proofErr w:type="spellEnd"/>
+      <w:r>
+        <w:rPr>
+          <w:rFonts w:ascii="Consolas" w:eastAsia="Times New Roman" w:hAnsi="Consolas" w:cs="Times New Roman"/>
+          <w:color w:val="D4D4D4"/>
+          <w:sz w:val="21"/>
+          <w:szCs w:val="21"/>
+          <w:lang w:eastAsia="en-IN"/>
+        </w:rPr>
+        <w:t>;</w:t>
+      </w:r>
+    </w:p>
+    <w:p>
+      <w:pPr>
+        <w:shd w:val="clear" w:color="auto" w:fill="1E1E1E"/>
+        <w:spacing w:after="0" w:line="285" w:lineRule="atLeast"/>
+        <w:rPr>
+          <w:rFonts w:ascii="Consolas" w:eastAsia="Times New Roman" w:hAnsi="Consolas" w:cs="Times New Roman"/>
+          <w:color w:val="D4D4D4"/>
+          <w:sz w:val="21"/>
+          <w:szCs w:val="21"/>
+          <w:lang w:eastAsia="en-IN"/>
+        </w:rPr>
+      </w:pPr>
+    </w:p>
+    <w:p>
+      <w:pPr>
+        <w:shd w:val="clear" w:color="auto" w:fill="1E1E1E"/>
+        <w:spacing w:after="0" w:line="285" w:lineRule="atLeast"/>
+        <w:rPr>
+          <w:rFonts w:ascii="Consolas" w:eastAsia="Times New Roman" w:hAnsi="Consolas" w:cs="Times New Roman"/>
+          <w:color w:val="D4D4D4"/>
+          <w:sz w:val="21"/>
+          <w:szCs w:val="21"/>
+          <w:lang w:eastAsia="en-IN"/>
+        </w:rPr>
+      </w:pPr>
+      <w:r>
+        <w:rPr>
+          <w:rFonts w:ascii="Consolas" w:eastAsia="Times New Roman" w:hAnsi="Consolas" w:cs="Times New Roman"/>
+          <w:color w:val="569CD6"/>
+          <w:sz w:val="21"/>
+          <w:szCs w:val="21"/>
+          <w:lang w:eastAsia="en-IN"/>
+        </w:rPr>
+        <w:t>public</w:t>
+      </w:r>
+      <w:r>
+        <w:rPr>
+          <w:rFonts w:ascii="Consolas" w:eastAsia="Times New Roman" w:hAnsi="Consolas" w:cs="Times New Roman"/>
+          <w:color w:val="D4D4D4"/>
+          <w:sz w:val="21"/>
+          <w:szCs w:val="21"/>
+          <w:lang w:eastAsia="en-IN"/>
+        </w:rPr>
+        <w:t xml:space="preserve"> </w:t>
+      </w:r>
+      <w:r>
+        <w:rPr>
+          <w:rFonts w:ascii="Consolas" w:eastAsia="Times New Roman" w:hAnsi="Consolas" w:cs="Times New Roman"/>
+          <w:color w:val="569CD6"/>
+          <w:sz w:val="21"/>
+          <w:szCs w:val="21"/>
+          <w:lang w:eastAsia="en-IN"/>
+        </w:rPr>
+        <w:t>class</w:t>
+      </w:r>
+      <w:r>
+        <w:rPr>
+          <w:rFonts w:ascii="Consolas" w:eastAsia="Times New Roman" w:hAnsi="Consolas" w:cs="Times New Roman"/>
+          <w:color w:val="D4D4D4"/>
+          <w:sz w:val="21"/>
+          <w:szCs w:val="21"/>
+          <w:lang w:eastAsia="en-IN"/>
+        </w:rPr>
+        <w:t xml:space="preserve"> </w:t>
+      </w:r>
+      <w:proofErr w:type="gramStart"/>
+      <w:r>
+        <w:rPr>
+          <w:rFonts w:ascii="Consolas" w:eastAsia="Times New Roman" w:hAnsi="Consolas" w:cs="Times New Roman"/>
+          <w:color w:val="4EC9B0"/>
+          <w:sz w:val="21"/>
+          <w:szCs w:val="21"/>
+          <w:lang w:eastAsia="en-IN"/>
+        </w:rPr>
+        <w:t>script</w:t>
+      </w:r>
+      <w:r>
+        <w:rPr>
+          <w:rFonts w:ascii="Consolas" w:eastAsia="Times New Roman" w:hAnsi="Consolas" w:cs="Times New Roman"/>
+          <w:color w:val="D4D4D4"/>
+          <w:sz w:val="21"/>
+          <w:szCs w:val="21"/>
+          <w:lang w:eastAsia="en-IN"/>
+        </w:rPr>
+        <w:t xml:space="preserve"> :</w:t>
+      </w:r>
+      <w:proofErr w:type="gramEnd"/>
+      <w:r>
+        <w:rPr>
+          <w:rFonts w:ascii="Consolas" w:eastAsia="Times New Roman" w:hAnsi="Consolas" w:cs="Times New Roman"/>
+          <w:color w:val="D4D4D4"/>
+          <w:sz w:val="21"/>
+          <w:szCs w:val="21"/>
+          <w:lang w:eastAsia="en-IN"/>
+        </w:rPr>
+        <w:t xml:space="preserve"> </w:t>
+      </w:r>
+      <w:proofErr w:type="spellStart"/>
+      <w:r>
+        <w:rPr>
+          <w:rFonts w:ascii="Consolas" w:eastAsia="Times New Roman" w:hAnsi="Consolas" w:cs="Times New Roman"/>
+          <w:color w:val="4EC9B0"/>
+          <w:sz w:val="21"/>
+          <w:szCs w:val="21"/>
+          <w:lang w:eastAsia="en-IN"/>
+        </w:rPr>
+        <w:t>MonoBehaviour</w:t>
+      </w:r>
+      <w:proofErr w:type="spellEnd"/>
+    </w:p>
+    <w:p>
+      <w:pPr>
+        <w:shd w:val="clear" w:color="auto" w:fill="1E1E1E"/>
+        <w:spacing w:after="0" w:line="285" w:lineRule="atLeast"/>
+        <w:rPr>
+          <w:rFonts w:ascii="Consolas" w:eastAsia="Times New Roman" w:hAnsi="Consolas" w:cs="Times New Roman"/>
+          <w:color w:val="D4D4D4"/>
+          <w:sz w:val="21"/>
+          <w:szCs w:val="21"/>
+          <w:lang w:eastAsia="en-IN"/>
+        </w:rPr>
+      </w:pPr>
+      <w:r>
+        <w:rPr>
+          <w:rFonts w:ascii="Consolas" w:eastAsia="Times New Roman" w:hAnsi="Consolas" w:cs="Times New Roman"/>
+          <w:color w:val="D4D4D4"/>
+          <w:sz w:val="21"/>
+          <w:szCs w:val="21"/>
+          <w:lang w:eastAsia="en-IN"/>
+        </w:rPr>
+        <w:t>{</w:t>
+      </w:r>
+    </w:p>
+    <w:p>
+      <w:pPr>
+        <w:shd w:val="clear" w:color="auto" w:fill="1E1E1E"/>
+        <w:spacing w:after="0" w:line="285" w:lineRule="atLeast"/>
+        <w:rPr>
+          <w:rFonts w:ascii="Consolas" w:eastAsia="Times New Roman" w:hAnsi="Consolas" w:cs="Times New Roman"/>
+          <w:color w:val="D4D4D4"/>
+          <w:sz w:val="21"/>
+          <w:szCs w:val="21"/>
+          <w:lang w:eastAsia="en-IN"/>
+        </w:rPr>
+      </w:pPr>
+    </w:p>
+    <w:p>
+      <w:pPr>
+        <w:shd w:val="clear" w:color="auto" w:fill="1E1E1E"/>
+        <w:spacing w:after="0" w:line="285" w:lineRule="atLeast"/>
+        <w:rPr>
+          <w:rFonts w:ascii="Consolas" w:eastAsia="Times New Roman" w:hAnsi="Consolas" w:cs="Times New Roman"/>
+          <w:color w:val="D4D4D4"/>
+          <w:sz w:val="21"/>
+          <w:szCs w:val="21"/>
+          <w:lang w:eastAsia="en-IN"/>
+        </w:rPr>
+      </w:pPr>
+      <w:r>
+        <w:rPr>
+          <w:rFonts w:ascii="Consolas" w:eastAsia="Times New Roman" w:hAnsi="Consolas" w:cs="Times New Roman"/>
+          <w:color w:val="D4D4D4"/>
+          <w:sz w:val="21"/>
+          <w:szCs w:val="21"/>
+          <w:lang w:eastAsia="en-IN"/>
+        </w:rPr>
+        <w:t xml:space="preserve">    </w:t>
+      </w:r>
+      <w:proofErr w:type="spellStart"/>
+      <w:r>
+        <w:rPr>
+          <w:rFonts w:ascii="Consolas" w:eastAsia="Times New Roman" w:hAnsi="Consolas" w:cs="Times New Roman"/>
+          <w:color w:val="4EC9B0"/>
+          <w:sz w:val="21"/>
+          <w:szCs w:val="21"/>
+          <w:lang w:eastAsia="en-IN"/>
+        </w:rPr>
+        <w:t>Rigidbody</w:t>
+      </w:r>
+      <w:proofErr w:type="spellEnd"/>
+      <w:r>
+        <w:rPr>
+          <w:rFonts w:ascii="Consolas" w:eastAsia="Times New Roman" w:hAnsi="Consolas" w:cs="Times New Roman"/>
+          <w:color w:val="D4D4D4"/>
+          <w:sz w:val="21"/>
+          <w:szCs w:val="21"/>
+          <w:lang w:eastAsia="en-IN"/>
+        </w:rPr>
+        <w:t xml:space="preserve"> </w:t>
+      </w:r>
+      <w:proofErr w:type="spellStart"/>
+      <w:r>
+        <w:rPr>
+          <w:rFonts w:ascii="Consolas" w:eastAsia="Times New Roman" w:hAnsi="Consolas" w:cs="Times New Roman"/>
+          <w:color w:val="D4D4D4"/>
+          <w:sz w:val="21"/>
+          <w:szCs w:val="21"/>
+          <w:lang w:eastAsia="en-IN"/>
+        </w:rPr>
+        <w:t>rb</w:t>
+      </w:r>
+      <w:proofErr w:type="spellEnd"/>
+      <w:r>
+        <w:rPr>
+          <w:rFonts w:ascii="Consolas" w:eastAsia="Times New Roman" w:hAnsi="Consolas" w:cs="Times New Roman"/>
+          <w:color w:val="D4D4D4"/>
+          <w:sz w:val="21"/>
+          <w:szCs w:val="21"/>
+          <w:lang w:eastAsia="en-IN"/>
+        </w:rPr>
+        <w:t>;</w:t>
+      </w:r>
+    </w:p>
+    <w:p>
+      <w:pPr>
+        <w:shd w:val="clear" w:color="auto" w:fill="1E1E1E"/>
+        <w:spacing w:after="0" w:line="285" w:lineRule="atLeast"/>
+        <w:rPr>
+          <w:rFonts w:ascii="Consolas" w:eastAsia="Times New Roman" w:hAnsi="Consolas" w:cs="Times New Roman"/>
+          <w:color w:val="D4D4D4"/>
+          <w:sz w:val="21"/>
+          <w:szCs w:val="21"/>
+          <w:lang w:eastAsia="en-IN"/>
+        </w:rPr>
+      </w:pPr>
+    </w:p>
+    <w:p>
+      <w:pPr>
+        <w:shd w:val="clear" w:color="auto" w:fill="1E1E1E"/>
+        <w:spacing w:after="0" w:line="285" w:lineRule="atLeast"/>
+        <w:rPr>
+          <w:rFonts w:ascii="Consolas" w:eastAsia="Times New Roman" w:hAnsi="Consolas" w:cs="Times New Roman"/>
+          <w:color w:val="D4D4D4"/>
+          <w:sz w:val="21"/>
+          <w:szCs w:val="21"/>
+          <w:lang w:eastAsia="en-IN"/>
+        </w:rPr>
+      </w:pPr>
+      <w:r>
+        <w:rPr>
+          <w:rFonts w:ascii="Consolas" w:eastAsia="Times New Roman" w:hAnsi="Consolas" w:cs="Times New Roman"/>
+          <w:color w:val="D4D4D4"/>
+          <w:sz w:val="21"/>
+          <w:szCs w:val="21"/>
+          <w:lang w:eastAsia="en-IN"/>
+        </w:rPr>
+        <w:t xml:space="preserve">    </w:t>
+      </w:r>
+      <w:r>
+        <w:rPr>
+          <w:rFonts w:ascii="Consolas" w:eastAsia="Times New Roman" w:hAnsi="Consolas" w:cs="Times New Roman"/>
+          <w:color w:val="6A9955"/>
+          <w:sz w:val="21"/>
+          <w:szCs w:val="21"/>
+          <w:lang w:eastAsia="en-IN"/>
+        </w:rPr>
+        <w:t>// Start is called before the first frame update</w:t>
+      </w:r>
+    </w:p>
+    <w:p>
+      <w:pPr>
+        <w:shd w:val="clear" w:color="auto" w:fill="1E1E1E"/>
+        <w:spacing w:after="0" w:line="285" w:lineRule="atLeast"/>
+        <w:rPr>
+          <w:rFonts w:ascii="Consolas" w:eastAsia="Times New Roman" w:hAnsi="Consolas" w:cs="Times New Roman"/>
+          <w:color w:val="D4D4D4"/>
+          <w:sz w:val="21"/>
+          <w:szCs w:val="21"/>
+          <w:lang w:eastAsia="en-IN"/>
+        </w:rPr>
+      </w:pPr>
+      <w:r>
+        <w:rPr>
+          <w:rFonts w:ascii="Consolas" w:eastAsia="Times New Roman" w:hAnsi="Consolas" w:cs="Times New Roman"/>
+          <w:color w:val="D4D4D4"/>
+          <w:sz w:val="21"/>
+          <w:szCs w:val="21"/>
+          <w:lang w:eastAsia="en-IN"/>
+        </w:rPr>
+        <w:t xml:space="preserve">    </w:t>
+      </w:r>
+      <w:r>
+        <w:rPr>
+          <w:rFonts w:ascii="Consolas" w:eastAsia="Times New Roman" w:hAnsi="Consolas" w:cs="Times New Roman"/>
+          <w:color w:val="569CD6"/>
+          <w:sz w:val="21"/>
+          <w:szCs w:val="21"/>
+          <w:lang w:eastAsia="en-IN"/>
+        </w:rPr>
+        <w:t>void</w:t>
+      </w:r>
+      <w:r>
+        <w:rPr>
+          <w:rFonts w:ascii="Consolas" w:eastAsia="Times New Roman" w:hAnsi="Consolas" w:cs="Times New Roman"/>
+          <w:color w:val="D4D4D4"/>
+          <w:sz w:val="21"/>
+          <w:szCs w:val="21"/>
+          <w:lang w:eastAsia="en-IN"/>
+        </w:rPr>
+        <w:t xml:space="preserve"> </w:t>
+      </w:r>
+      <w:proofErr w:type="gramStart"/>
+      <w:r>
+        <w:rPr>
+          <w:rFonts w:ascii="Consolas" w:eastAsia="Times New Roman" w:hAnsi="Consolas" w:cs="Times New Roman"/>
+          <w:color w:val="DCDCAA"/>
+          <w:sz w:val="21"/>
+          <w:szCs w:val="21"/>
+          <w:lang w:eastAsia="en-IN"/>
+        </w:rPr>
+        <w:t>Start</w:t>
+      </w:r>
+      <w:r>
+        <w:rPr>
+          <w:rFonts w:ascii="Consolas" w:eastAsia="Times New Roman" w:hAnsi="Consolas" w:cs="Times New Roman"/>
+          <w:color w:val="D4D4D4"/>
+          <w:sz w:val="21"/>
+          <w:szCs w:val="21"/>
+          <w:lang w:eastAsia="en-IN"/>
+        </w:rPr>
+        <w:t>(</w:t>
+      </w:r>
+      <w:proofErr w:type="gramEnd"/>
+      <w:r>
+        <w:rPr>
+          <w:rFonts w:ascii="Consolas" w:eastAsia="Times New Roman" w:hAnsi="Consolas" w:cs="Times New Roman"/>
+          <w:color w:val="D4D4D4"/>
+          <w:sz w:val="21"/>
+          <w:szCs w:val="21"/>
+          <w:lang w:eastAsia="en-IN"/>
+        </w:rPr>
+        <w:t>)</w:t>
+      </w:r>
+    </w:p>
+    <w:p>
+      <w:pPr>
+        <w:shd w:val="clear" w:color="auto" w:fill="1E1E1E"/>
+        <w:spacing w:after="0" w:line="285" w:lineRule="atLeast"/>
+        <w:rPr>
+          <w:rFonts w:ascii="Consolas" w:eastAsia="Times New Roman" w:hAnsi="Consolas" w:cs="Times New Roman"/>
+          <w:color w:val="D4D4D4"/>
+          <w:sz w:val="21"/>
+          <w:szCs w:val="21"/>
+          <w:lang w:eastAsia="en-IN"/>
+        </w:rPr>
+      </w:pPr>
+      <w:r>
+        <w:rPr>
+          <w:rFonts w:ascii="Consolas" w:eastAsia="Times New Roman" w:hAnsi="Consolas" w:cs="Times New Roman"/>
+          <w:color w:val="D4D4D4"/>
+          <w:sz w:val="21"/>
+          <w:szCs w:val="21"/>
+          <w:lang w:eastAsia="en-IN"/>
+        </w:rPr>
+        <w:t>    {</w:t>
+      </w:r>
+    </w:p>
+    <w:p>
+      <w:pPr>
+        <w:shd w:val="clear" w:color="auto" w:fill="1E1E1E"/>
+        <w:spacing w:after="0" w:line="285" w:lineRule="atLeast"/>
+        <w:rPr>
+          <w:rFonts w:ascii="Consolas" w:eastAsia="Times New Roman" w:hAnsi="Consolas" w:cs="Times New Roman"/>
+          <w:color w:val="D4D4D4"/>
+          <w:sz w:val="21"/>
+          <w:szCs w:val="21"/>
+          <w:lang w:eastAsia="en-IN"/>
+        </w:rPr>
+      </w:pPr>
+      <w:r>
+        <w:rPr>
+          <w:rFonts w:ascii="Consolas" w:eastAsia="Times New Roman" w:hAnsi="Consolas" w:cs="Times New Roman"/>
+          <w:color w:val="D4D4D4"/>
+          <w:sz w:val="21"/>
+          <w:szCs w:val="21"/>
+          <w:lang w:eastAsia="en-IN"/>
+        </w:rPr>
+        <w:t xml:space="preserve">        </w:t>
+      </w:r>
+      <w:proofErr w:type="spellStart"/>
+      <w:r>
+        <w:rPr>
+          <w:rFonts w:ascii="Consolas" w:eastAsia="Times New Roman" w:hAnsi="Consolas" w:cs="Times New Roman"/>
+          <w:color w:val="9CDCFE"/>
+          <w:sz w:val="21"/>
+          <w:szCs w:val="21"/>
+          <w:lang w:eastAsia="en-IN"/>
+        </w:rPr>
+        <w:t>rb</w:t>
+      </w:r>
+      <w:proofErr w:type="spellEnd"/>
+      <w:r>
+        <w:rPr>
+          <w:rFonts w:ascii="Consolas" w:eastAsia="Times New Roman" w:hAnsi="Consolas" w:cs="Times New Roman"/>
+          <w:color w:val="D4D4D4"/>
+          <w:sz w:val="21"/>
+          <w:szCs w:val="21"/>
+          <w:lang w:eastAsia="en-IN"/>
+        </w:rPr>
+        <w:t>=</w:t>
+      </w:r>
+      <w:proofErr w:type="spellStart"/>
+      <w:r>
+        <w:rPr>
+          <w:rFonts w:ascii="Consolas" w:eastAsia="Times New Roman" w:hAnsi="Consolas" w:cs="Times New Roman"/>
+          <w:color w:val="DCDCAA"/>
+          <w:sz w:val="21"/>
+          <w:szCs w:val="21"/>
+          <w:lang w:eastAsia="en-IN"/>
+        </w:rPr>
+        <w:t>GetComponent</w:t>
+      </w:r>
+      <w:proofErr w:type="spellEnd"/>
+      <w:r>
+        <w:rPr>
+          <w:rFonts w:ascii="Consolas" w:eastAsia="Times New Roman" w:hAnsi="Consolas" w:cs="Times New Roman"/>
+          <w:color w:val="D4D4D4"/>
+          <w:sz w:val="21"/>
+          <w:szCs w:val="21"/>
+          <w:lang w:eastAsia="en-IN"/>
+        </w:rPr>
+        <w:t>&lt;</w:t>
+      </w:r>
+      <w:proofErr w:type="spellStart"/>
+      <w:r>
+        <w:rPr>
+          <w:rFonts w:ascii="Consolas" w:eastAsia="Times New Roman" w:hAnsi="Consolas" w:cs="Times New Roman"/>
+          <w:color w:val="4EC9B0"/>
+          <w:sz w:val="21"/>
+          <w:szCs w:val="21"/>
+          <w:lang w:eastAsia="en-IN"/>
+        </w:rPr>
+        <w:t>Rigidbody</w:t>
+      </w:r>
+      <w:proofErr w:type="spellEnd"/>
+      <w:proofErr w:type="gramStart"/>
+      <w:r>
+        <w:rPr>
+          <w:rFonts w:ascii="Consolas" w:eastAsia="Times New Roman" w:hAnsi="Consolas" w:cs="Times New Roman"/>
+          <w:color w:val="D4D4D4"/>
+          <w:sz w:val="21"/>
+          <w:szCs w:val="21"/>
+          <w:lang w:eastAsia="en-IN"/>
+        </w:rPr>
+        <w:t>&gt;(</w:t>
+      </w:r>
+      <w:proofErr w:type="gramEnd"/>
+      <w:r>
+        <w:rPr>
+          <w:rFonts w:ascii="Consolas" w:eastAsia="Times New Roman" w:hAnsi="Consolas" w:cs="Times New Roman"/>
+          <w:color w:val="D4D4D4"/>
+          <w:sz w:val="21"/>
+          <w:szCs w:val="21"/>
+          <w:lang w:eastAsia="en-IN"/>
+        </w:rPr>
+        <w:t>);</w:t>
+      </w:r>
+    </w:p>
+    <w:p>
+      <w:pPr>
+        <w:shd w:val="clear" w:color="auto" w:fill="1E1E1E"/>
+        <w:spacing w:after="0" w:line="285" w:lineRule="atLeast"/>
+        <w:rPr>
+          <w:rFonts w:ascii="Consolas" w:eastAsia="Times New Roman" w:hAnsi="Consolas" w:cs="Times New Roman"/>
+          <w:color w:val="D4D4D4"/>
+          <w:sz w:val="21"/>
+          <w:szCs w:val="21"/>
+          <w:lang w:eastAsia="en-IN"/>
+        </w:rPr>
+      </w:pPr>
+    </w:p>
+    <w:p>
+      <w:pPr>
+        <w:shd w:val="clear" w:color="auto" w:fill="1E1E1E"/>
+        <w:spacing w:after="0" w:line="285" w:lineRule="atLeast"/>
+        <w:rPr>
+          <w:rFonts w:ascii="Consolas" w:eastAsia="Times New Roman" w:hAnsi="Consolas" w:cs="Times New Roman"/>
+          <w:color w:val="D4D4D4"/>
+          <w:sz w:val="21"/>
+          <w:szCs w:val="21"/>
+          <w:lang w:eastAsia="en-IN"/>
+        </w:rPr>
+      </w:pPr>
+      <w:r>
+        <w:rPr>
+          <w:rFonts w:ascii="Consolas" w:eastAsia="Times New Roman" w:hAnsi="Consolas" w:cs="Times New Roman"/>
+          <w:color w:val="D4D4D4"/>
+          <w:sz w:val="21"/>
+          <w:szCs w:val="21"/>
+          <w:lang w:eastAsia="en-IN"/>
+        </w:rPr>
+        <w:t xml:space="preserve">        </w:t>
+      </w:r>
+      <w:proofErr w:type="spellStart"/>
+      <w:r>
+        <w:rPr>
+          <w:rFonts w:ascii="Consolas" w:eastAsia="Times New Roman" w:hAnsi="Consolas" w:cs="Times New Roman"/>
+          <w:color w:val="DCDCAA"/>
+          <w:sz w:val="21"/>
+          <w:szCs w:val="21"/>
+          <w:lang w:eastAsia="en-IN"/>
+        </w:rPr>
+        <w:t>GetComponent</w:t>
+      </w:r>
+      <w:proofErr w:type="spellEnd"/>
+      <w:r>
+        <w:rPr>
+          <w:rFonts w:ascii="Consolas" w:eastAsia="Times New Roman" w:hAnsi="Consolas" w:cs="Times New Roman"/>
+          <w:color w:val="D4D4D4"/>
+          <w:sz w:val="21"/>
+          <w:szCs w:val="21"/>
+          <w:lang w:eastAsia="en-IN"/>
+        </w:rPr>
+        <w:t>&lt;</w:t>
+      </w:r>
+      <w:r>
+        <w:rPr>
+          <w:rFonts w:ascii="Consolas" w:eastAsia="Times New Roman" w:hAnsi="Consolas" w:cs="Times New Roman"/>
+          <w:color w:val="4EC9B0"/>
+          <w:sz w:val="21"/>
+          <w:szCs w:val="21"/>
+          <w:lang w:eastAsia="en-IN"/>
+        </w:rPr>
+        <w:t>Renderer</w:t>
+      </w:r>
+      <w:proofErr w:type="gramStart"/>
+      <w:r>
+        <w:rPr>
+          <w:rFonts w:ascii="Consolas" w:eastAsia="Times New Roman" w:hAnsi="Consolas" w:cs="Times New Roman"/>
+          <w:color w:val="D4D4D4"/>
+          <w:sz w:val="21"/>
+          <w:szCs w:val="21"/>
+          <w:lang w:eastAsia="en-IN"/>
+        </w:rPr>
+        <w:t>&gt;(</w:t>
+      </w:r>
+      <w:proofErr w:type="gramEnd"/>
+      <w:r>
+        <w:rPr>
+          <w:rFonts w:ascii="Consolas" w:eastAsia="Times New Roman" w:hAnsi="Consolas" w:cs="Times New Roman"/>
+          <w:color w:val="D4D4D4"/>
+          <w:sz w:val="21"/>
+          <w:szCs w:val="21"/>
+          <w:lang w:eastAsia="en-IN"/>
+        </w:rPr>
+        <w:t>).</w:t>
+      </w:r>
+      <w:proofErr w:type="spellStart"/>
+      <w:r>
+        <w:rPr>
+          <w:rFonts w:ascii="Consolas" w:eastAsia="Times New Roman" w:hAnsi="Consolas" w:cs="Times New Roman"/>
+          <w:color w:val="9CDCFE"/>
+          <w:sz w:val="21"/>
+          <w:szCs w:val="21"/>
+          <w:lang w:eastAsia="en-IN"/>
+        </w:rPr>
+        <w:t>material</w:t>
+      </w:r>
+      <w:r>
+        <w:rPr>
+          <w:rFonts w:ascii="Consolas" w:eastAsia="Times New Roman" w:hAnsi="Consolas" w:cs="Times New Roman"/>
+          <w:color w:val="D4D4D4"/>
+          <w:sz w:val="21"/>
+          <w:szCs w:val="21"/>
+          <w:lang w:eastAsia="en-IN"/>
+        </w:rPr>
+        <w:t>.</w:t>
+      </w:r>
+      <w:r>
+        <w:rPr>
+          <w:rFonts w:ascii="Consolas" w:eastAsia="Times New Roman" w:hAnsi="Consolas" w:cs="Times New Roman"/>
+          <w:color w:val="9CDCFE"/>
+          <w:sz w:val="21"/>
+          <w:szCs w:val="21"/>
+          <w:lang w:eastAsia="en-IN"/>
+        </w:rPr>
+        <w:t>color</w:t>
+      </w:r>
+      <w:proofErr w:type="spellEnd"/>
+      <w:r>
+        <w:rPr>
+          <w:rFonts w:ascii="Consolas" w:eastAsia="Times New Roman" w:hAnsi="Consolas" w:cs="Times New Roman"/>
+          <w:color w:val="D4D4D4"/>
+          <w:sz w:val="21"/>
+          <w:szCs w:val="21"/>
+          <w:lang w:eastAsia="en-IN"/>
+        </w:rPr>
+        <w:t>=</w:t>
+      </w:r>
+      <w:proofErr w:type="spellStart"/>
+      <w:r>
+        <w:rPr>
+          <w:rFonts w:ascii="Consolas" w:eastAsia="Times New Roman" w:hAnsi="Consolas" w:cs="Times New Roman"/>
+          <w:color w:val="9CDCFE"/>
+          <w:sz w:val="21"/>
+          <w:szCs w:val="21"/>
+          <w:lang w:eastAsia="en-IN"/>
+        </w:rPr>
+        <w:t>Color</w:t>
+      </w:r>
+      <w:r>
+        <w:rPr>
+          <w:rFonts w:ascii="Consolas" w:eastAsia="Times New Roman" w:hAnsi="Consolas" w:cs="Times New Roman"/>
+          <w:color w:val="D4D4D4"/>
+          <w:sz w:val="21"/>
+          <w:szCs w:val="21"/>
+          <w:lang w:eastAsia="en-IN"/>
+        </w:rPr>
+        <w:t>.</w:t>
+      </w:r>
+      <w:r>
+        <w:rPr>
+          <w:rFonts w:ascii="Consolas" w:eastAsia="Times New Roman" w:hAnsi="Consolas" w:cs="Times New Roman"/>
+          <w:color w:val="9CDCFE"/>
+          <w:sz w:val="21"/>
+          <w:szCs w:val="21"/>
+          <w:lang w:eastAsia="en-IN"/>
+        </w:rPr>
+        <w:t>red</w:t>
+      </w:r>
+      <w:proofErr w:type="spellEnd"/>
+      <w:r>
+        <w:rPr>
+          <w:rFonts w:ascii="Consolas" w:eastAsia="Times New Roman" w:hAnsi="Consolas" w:cs="Times New Roman"/>
+          <w:color w:val="D4D4D4"/>
+          <w:sz w:val="21"/>
+          <w:szCs w:val="21"/>
+          <w:lang w:eastAsia="en-IN"/>
+        </w:rPr>
+        <w:t>;</w:t>
+      </w:r>
+    </w:p>
+    <w:p>
+      <w:pPr>
+        <w:shd w:val="clear" w:color="auto" w:fill="1E1E1E"/>
+        <w:spacing w:after="0" w:line="285" w:lineRule="atLeast"/>
+        <w:rPr>
+          <w:rFonts w:ascii="Consolas" w:eastAsia="Times New Roman" w:hAnsi="Consolas" w:cs="Times New Roman"/>
+          <w:color w:val="D4D4D4"/>
+          <w:sz w:val="21"/>
+          <w:szCs w:val="21"/>
+          <w:lang w:eastAsia="en-IN"/>
+        </w:rPr>
+      </w:pPr>
+      <w:r>
+        <w:rPr>
+          <w:rFonts w:ascii="Consolas" w:eastAsia="Times New Roman" w:hAnsi="Consolas" w:cs="Times New Roman"/>
+          <w:color w:val="D4D4D4"/>
+          <w:sz w:val="21"/>
+          <w:szCs w:val="21"/>
+          <w:lang w:eastAsia="en-IN"/>
+        </w:rPr>
+        <w:t xml:space="preserve">    </w:t>
+      </w:r>
+    </w:p>
+    <w:p>
+      <w:pPr>
+        <w:shd w:val="clear" w:color="auto" w:fill="1E1E1E"/>
+        <w:spacing w:after="0" w:line="285" w:lineRule="atLeast"/>
+        <w:rPr>
+          <w:rFonts w:ascii="Consolas" w:eastAsia="Times New Roman" w:hAnsi="Consolas" w:cs="Times New Roman"/>
+          <w:color w:val="D4D4D4"/>
+          <w:sz w:val="21"/>
+          <w:szCs w:val="21"/>
+          <w:lang w:eastAsia="en-IN"/>
+        </w:rPr>
+      </w:pPr>
+      <w:r>
+        <w:rPr>
+          <w:rFonts w:ascii="Consolas" w:eastAsia="Times New Roman" w:hAnsi="Consolas" w:cs="Times New Roman"/>
+          <w:color w:val="D4D4D4"/>
+          <w:sz w:val="21"/>
+          <w:szCs w:val="21"/>
+          <w:lang w:eastAsia="en-IN"/>
+        </w:rPr>
+        <w:t>    }</w:t>
+      </w:r>
+    </w:p>
+    <w:p>
+      <w:pPr>
+        <w:shd w:val="clear" w:color="auto" w:fill="1E1E1E"/>
+        <w:spacing w:after="0" w:line="285" w:lineRule="atLeast"/>
+        <w:rPr>
+          <w:rFonts w:ascii="Consolas" w:eastAsia="Times New Roman" w:hAnsi="Consolas" w:cs="Times New Roman"/>
+          <w:color w:val="D4D4D4"/>
+          <w:sz w:val="21"/>
+          <w:szCs w:val="21"/>
+          <w:lang w:eastAsia="en-IN"/>
+        </w:rPr>
+      </w:pPr>
+    </w:p>
+    <w:p>
+      <w:pPr>
+        <w:shd w:val="clear" w:color="auto" w:fill="1E1E1E"/>
+        <w:spacing w:after="0" w:line="285" w:lineRule="atLeast"/>
+        <w:rPr>
+          <w:rFonts w:ascii="Consolas" w:eastAsia="Times New Roman" w:hAnsi="Consolas" w:cs="Times New Roman"/>
+          <w:color w:val="D4D4D4"/>
+          <w:sz w:val="21"/>
+          <w:szCs w:val="21"/>
+          <w:lang w:eastAsia="en-IN"/>
+        </w:rPr>
+      </w:pPr>
+      <w:r>
+        <w:rPr>
+          <w:rFonts w:ascii="Consolas" w:eastAsia="Times New Roman" w:hAnsi="Consolas" w:cs="Times New Roman"/>
+          <w:color w:val="D4D4D4"/>
+          <w:sz w:val="21"/>
+          <w:szCs w:val="21"/>
+          <w:lang w:eastAsia="en-IN"/>
+        </w:rPr>
+        <w:t xml:space="preserve">    </w:t>
+      </w:r>
+      <w:r>
+        <w:rPr>
+          <w:rFonts w:ascii="Consolas" w:eastAsia="Times New Roman" w:hAnsi="Consolas" w:cs="Times New Roman"/>
+          <w:color w:val="6A9955"/>
+          <w:sz w:val="21"/>
+          <w:szCs w:val="21"/>
+          <w:lang w:eastAsia="en-IN"/>
+        </w:rPr>
+        <w:t>// Update is called once per frame</w:t>
+      </w:r>
+    </w:p>
+    <w:p>
+      <w:pPr>
+        <w:shd w:val="clear" w:color="auto" w:fill="1E1E1E"/>
+        <w:spacing w:after="0" w:line="285" w:lineRule="atLeast"/>
+        <w:rPr>
+          <w:rFonts w:ascii="Consolas" w:eastAsia="Times New Roman" w:hAnsi="Consolas" w:cs="Times New Roman"/>
+          <w:color w:val="D4D4D4"/>
+          <w:sz w:val="21"/>
+          <w:szCs w:val="21"/>
+          <w:lang w:eastAsia="en-IN"/>
+        </w:rPr>
+      </w:pPr>
+      <w:r>
+        <w:rPr>
+          <w:rFonts w:ascii="Consolas" w:eastAsia="Times New Roman" w:hAnsi="Consolas" w:cs="Times New Roman"/>
+          <w:color w:val="D4D4D4"/>
+          <w:sz w:val="21"/>
+          <w:szCs w:val="21"/>
+          <w:lang w:eastAsia="en-IN"/>
+        </w:rPr>
+        <w:t xml:space="preserve">    </w:t>
+      </w:r>
+      <w:r>
+        <w:rPr>
+          <w:rFonts w:ascii="Consolas" w:eastAsia="Times New Roman" w:hAnsi="Consolas" w:cs="Times New Roman"/>
+          <w:color w:val="569CD6"/>
+          <w:sz w:val="21"/>
+          <w:szCs w:val="21"/>
+          <w:lang w:eastAsia="en-IN"/>
+        </w:rPr>
+        <w:t>void</w:t>
+      </w:r>
+      <w:r>
+        <w:rPr>
+          <w:rFonts w:ascii="Consolas" w:eastAsia="Times New Roman" w:hAnsi="Consolas" w:cs="Times New Roman"/>
+          <w:color w:val="D4D4D4"/>
+          <w:sz w:val="21"/>
+          <w:szCs w:val="21"/>
+          <w:lang w:eastAsia="en-IN"/>
+        </w:rPr>
+        <w:t xml:space="preserve"> </w:t>
+      </w:r>
+      <w:proofErr w:type="gramStart"/>
+      <w:r>
+        <w:rPr>
+          <w:rFonts w:ascii="Consolas" w:eastAsia="Times New Roman" w:hAnsi="Consolas" w:cs="Times New Roman"/>
+          <w:color w:val="DCDCAA"/>
+          <w:sz w:val="21"/>
+          <w:szCs w:val="21"/>
+          <w:lang w:eastAsia="en-IN"/>
+        </w:rPr>
+        <w:t>Update</w:t>
+      </w:r>
+      <w:r>
+        <w:rPr>
+          <w:rFonts w:ascii="Consolas" w:eastAsia="Times New Roman" w:hAnsi="Consolas" w:cs="Times New Roman"/>
+          <w:color w:val="D4D4D4"/>
+          <w:sz w:val="21"/>
+          <w:szCs w:val="21"/>
+          <w:lang w:eastAsia="en-IN"/>
+        </w:rPr>
+        <w:t>(</w:t>
+      </w:r>
+      <w:proofErr w:type="gramEnd"/>
+      <w:r>
+        <w:rPr>
+          <w:rFonts w:ascii="Consolas" w:eastAsia="Times New Roman" w:hAnsi="Consolas" w:cs="Times New Roman"/>
+          <w:color w:val="D4D4D4"/>
+          <w:sz w:val="21"/>
+          <w:szCs w:val="21"/>
+          <w:lang w:eastAsia="en-IN"/>
+        </w:rPr>
+        <w:t>)</w:t>
+      </w:r>
+    </w:p>
+    <w:p>
+      <w:pPr>
+        <w:shd w:val="clear" w:color="auto" w:fill="1E1E1E"/>
+        <w:spacing w:after="0" w:line="285" w:lineRule="atLeast"/>
+        <w:rPr>
+          <w:rFonts w:ascii="Consolas" w:eastAsia="Times New Roman" w:hAnsi="Consolas" w:cs="Times New Roman"/>
+          <w:color w:val="D4D4D4"/>
+          <w:sz w:val="21"/>
+          <w:szCs w:val="21"/>
+          <w:lang w:eastAsia="en-IN"/>
+        </w:rPr>
+      </w:pPr>
+      <w:r>
+        <w:rPr>
+          <w:rFonts w:ascii="Consolas" w:eastAsia="Times New Roman" w:hAnsi="Consolas" w:cs="Times New Roman"/>
+          <w:color w:val="D4D4D4"/>
+          <w:sz w:val="21"/>
+          <w:szCs w:val="21"/>
+          <w:lang w:eastAsia="en-IN"/>
+        </w:rPr>
+        <w:t>    {</w:t>
+      </w:r>
+    </w:p>
+    <w:p>
+      <w:pPr>
+        <w:shd w:val="clear" w:color="auto" w:fill="1E1E1E"/>
+        <w:spacing w:after="0" w:line="285" w:lineRule="atLeast"/>
+        <w:rPr>
+          <w:rFonts w:ascii="Consolas" w:eastAsia="Times New Roman" w:hAnsi="Consolas" w:cs="Times New Roman"/>
+          <w:color w:val="D4D4D4"/>
+          <w:sz w:val="21"/>
+          <w:szCs w:val="21"/>
+          <w:lang w:eastAsia="en-IN"/>
+        </w:rPr>
+      </w:pPr>
+      <w:r>
+        <w:rPr>
+          <w:rFonts w:ascii="Consolas" w:eastAsia="Times New Roman" w:hAnsi="Consolas" w:cs="Times New Roman"/>
+          <w:color w:val="D4D4D4"/>
+          <w:sz w:val="21"/>
+          <w:szCs w:val="21"/>
+          <w:lang w:eastAsia="en-IN"/>
+        </w:rPr>
+        <w:t xml:space="preserve">        </w:t>
+      </w:r>
+      <w:r>
+        <w:rPr>
+          <w:rFonts w:ascii="Consolas" w:eastAsia="Times New Roman" w:hAnsi="Consolas" w:cs="Times New Roman"/>
+          <w:color w:val="6A9955"/>
+          <w:sz w:val="21"/>
+          <w:szCs w:val="21"/>
+          <w:lang w:eastAsia="en-IN"/>
+        </w:rPr>
+        <w:t>/*</w:t>
+      </w:r>
+      <w:proofErr w:type="gramStart"/>
+      <w:r>
+        <w:rPr>
+          <w:rFonts w:ascii="Consolas" w:eastAsia="Times New Roman" w:hAnsi="Consolas" w:cs="Times New Roman"/>
+          <w:color w:val="6A9955"/>
+          <w:sz w:val="21"/>
+          <w:szCs w:val="21"/>
+          <w:lang w:eastAsia="en-IN"/>
+        </w:rPr>
+        <w:t>if(</w:t>
+      </w:r>
+      <w:proofErr w:type="spellStart"/>
+      <w:proofErr w:type="gramEnd"/>
+      <w:r>
+        <w:rPr>
+          <w:rFonts w:ascii="Consolas" w:eastAsia="Times New Roman" w:hAnsi="Consolas" w:cs="Times New Roman"/>
+          <w:color w:val="6A9955"/>
+          <w:sz w:val="21"/>
+          <w:szCs w:val="21"/>
+          <w:lang w:eastAsia="en-IN"/>
+        </w:rPr>
+        <w:t>Input.GetKeyDown</w:t>
+      </w:r>
+      <w:proofErr w:type="spellEnd"/>
+      <w:r>
+        <w:rPr>
+          <w:rFonts w:ascii="Consolas" w:eastAsia="Times New Roman" w:hAnsi="Consolas" w:cs="Times New Roman"/>
+          <w:color w:val="6A9955"/>
+          <w:sz w:val="21"/>
+          <w:szCs w:val="21"/>
+          <w:lang w:eastAsia="en-IN"/>
+        </w:rPr>
+        <w:t>(</w:t>
+      </w:r>
+      <w:proofErr w:type="spellStart"/>
+      <w:r>
+        <w:rPr>
+          <w:rFonts w:ascii="Consolas" w:eastAsia="Times New Roman" w:hAnsi="Consolas" w:cs="Times New Roman"/>
+          <w:color w:val="6A9955"/>
+          <w:sz w:val="21"/>
+          <w:szCs w:val="21"/>
+          <w:lang w:eastAsia="en-IN"/>
+        </w:rPr>
+        <w:t>KeyCode.K</w:t>
+      </w:r>
+      <w:proofErr w:type="spellEnd"/>
+      <w:r>
+        <w:rPr>
+          <w:rFonts w:ascii="Consolas" w:eastAsia="Times New Roman" w:hAnsi="Consolas" w:cs="Times New Roman"/>
+          <w:color w:val="6A9955"/>
+          <w:sz w:val="21"/>
+          <w:szCs w:val="21"/>
+          <w:lang w:eastAsia="en-IN"/>
+        </w:rPr>
+        <w:t>)){</w:t>
+      </w:r>
+    </w:p>
+    <w:p>
+      <w:pPr>
+        <w:shd w:val="clear" w:color="auto" w:fill="1E1E1E"/>
+        <w:spacing w:after="0" w:line="285" w:lineRule="atLeast"/>
+        <w:rPr>
+          <w:rFonts w:ascii="Consolas" w:eastAsia="Times New Roman" w:hAnsi="Consolas" w:cs="Times New Roman"/>
+          <w:color w:val="D4D4D4"/>
+          <w:sz w:val="21"/>
+          <w:szCs w:val="21"/>
+          <w:lang w:eastAsia="en-IN"/>
+        </w:rPr>
+      </w:pPr>
+      <w:r>
+        <w:rPr>
+          <w:rFonts w:ascii="Consolas" w:eastAsia="Times New Roman" w:hAnsi="Consolas" w:cs="Times New Roman"/>
+          <w:color w:val="6A9955"/>
+          <w:sz w:val="21"/>
+          <w:szCs w:val="21"/>
+          <w:lang w:eastAsia="en-IN"/>
+        </w:rPr>
+        <w:t>            Destroy(</w:t>
+      </w:r>
+      <w:proofErr w:type="spellStart"/>
+      <w:r>
+        <w:rPr>
+          <w:rFonts w:ascii="Consolas" w:eastAsia="Times New Roman" w:hAnsi="Consolas" w:cs="Times New Roman"/>
+          <w:color w:val="6A9955"/>
+          <w:sz w:val="21"/>
+          <w:szCs w:val="21"/>
+          <w:lang w:eastAsia="en-IN"/>
+        </w:rPr>
+        <w:t>gameObject</w:t>
+      </w:r>
+      <w:proofErr w:type="spellEnd"/>
+      <w:proofErr w:type="gramStart"/>
+      <w:r>
+        <w:rPr>
+          <w:rFonts w:ascii="Consolas" w:eastAsia="Times New Roman" w:hAnsi="Consolas" w:cs="Times New Roman"/>
+          <w:color w:val="6A9955"/>
+          <w:sz w:val="21"/>
+          <w:szCs w:val="21"/>
+          <w:lang w:eastAsia="en-IN"/>
+        </w:rPr>
+        <w:t xml:space="preserve">);   </w:t>
+      </w:r>
+      <w:proofErr w:type="gramEnd"/>
+      <w:r>
+        <w:rPr>
+          <w:rFonts w:ascii="Consolas" w:eastAsia="Times New Roman" w:hAnsi="Consolas" w:cs="Times New Roman"/>
+          <w:color w:val="6A9955"/>
+          <w:sz w:val="21"/>
+          <w:szCs w:val="21"/>
+          <w:lang w:eastAsia="en-IN"/>
+        </w:rPr>
+        <w:t xml:space="preserve">//created so that player can </w:t>
+      </w:r>
+      <w:proofErr w:type="spellStart"/>
+      <w:r>
+        <w:rPr>
+          <w:rFonts w:ascii="Consolas" w:eastAsia="Times New Roman" w:hAnsi="Consolas" w:cs="Times New Roman"/>
+          <w:color w:val="6A9955"/>
+          <w:sz w:val="21"/>
+          <w:szCs w:val="21"/>
+          <w:lang w:eastAsia="en-IN"/>
+        </w:rPr>
+        <w:t>kil</w:t>
+      </w:r>
+      <w:proofErr w:type="spellEnd"/>
+      <w:r>
+        <w:rPr>
+          <w:rFonts w:ascii="Consolas" w:eastAsia="Times New Roman" w:hAnsi="Consolas" w:cs="Times New Roman"/>
+          <w:color w:val="6A9955"/>
+          <w:sz w:val="21"/>
+          <w:szCs w:val="21"/>
+          <w:lang w:eastAsia="en-IN"/>
+        </w:rPr>
+        <w:t xml:space="preserve"> himself when</w:t>
+      </w:r>
+    </w:p>
+    <w:p>
+      <w:pPr>
+        <w:shd w:val="clear" w:color="auto" w:fill="1E1E1E"/>
+        <w:spacing w:after="0" w:line="285" w:lineRule="atLeast"/>
+        <w:rPr>
+          <w:rFonts w:ascii="Consolas" w:eastAsia="Times New Roman" w:hAnsi="Consolas" w:cs="Times New Roman"/>
+          <w:color w:val="D4D4D4"/>
+          <w:sz w:val="21"/>
+          <w:szCs w:val="21"/>
+          <w:lang w:eastAsia="en-IN"/>
+        </w:rPr>
+      </w:pPr>
+      <w:r>
+        <w:rPr>
+          <w:rFonts w:ascii="Consolas" w:eastAsia="Times New Roman" w:hAnsi="Consolas" w:cs="Times New Roman"/>
+          <w:color w:val="6A9955"/>
+          <w:sz w:val="21"/>
+          <w:szCs w:val="21"/>
+          <w:lang w:eastAsia="en-IN"/>
+        </w:rPr>
+        <w:t>                                   //k is pressed.</w:t>
+      </w:r>
+    </w:p>
+    <w:p>
+      <w:pPr>
+        <w:shd w:val="clear" w:color="auto" w:fill="1E1E1E"/>
+        <w:spacing w:after="0" w:line="285" w:lineRule="atLeast"/>
+        <w:rPr>
+          <w:rFonts w:ascii="Consolas" w:eastAsia="Times New Roman" w:hAnsi="Consolas" w:cs="Times New Roman"/>
+          <w:color w:val="D4D4D4"/>
+          <w:sz w:val="21"/>
+          <w:szCs w:val="21"/>
+          <w:lang w:eastAsia="en-IN"/>
+        </w:rPr>
+      </w:pPr>
+      <w:r>
+        <w:rPr>
+          <w:rFonts w:ascii="Consolas" w:eastAsia="Times New Roman" w:hAnsi="Consolas" w:cs="Times New Roman"/>
+          <w:color w:val="6A9955"/>
+          <w:sz w:val="21"/>
+          <w:szCs w:val="21"/>
+          <w:lang w:eastAsia="en-IN"/>
+        </w:rPr>
+        <w:t>        }*/</w:t>
+      </w:r>
+    </w:p>
+    <w:p>
+      <w:pPr>
+        <w:shd w:val="clear" w:color="auto" w:fill="1E1E1E"/>
+        <w:spacing w:after="0" w:line="285" w:lineRule="atLeast"/>
+        <w:rPr>
+          <w:rFonts w:ascii="Consolas" w:eastAsia="Times New Roman" w:hAnsi="Consolas" w:cs="Times New Roman"/>
+          <w:color w:val="D4D4D4"/>
+          <w:sz w:val="21"/>
+          <w:szCs w:val="21"/>
+          <w:lang w:eastAsia="en-IN"/>
+        </w:rPr>
+      </w:pPr>
+    </w:p>
+    <w:p>
+      <w:pPr>
+        <w:shd w:val="clear" w:color="auto" w:fill="1E1E1E"/>
+        <w:spacing w:after="0" w:line="285" w:lineRule="atLeast"/>
+        <w:rPr>
+          <w:rFonts w:ascii="Consolas" w:eastAsia="Times New Roman" w:hAnsi="Consolas" w:cs="Times New Roman"/>
+          <w:color w:val="D4D4D4"/>
+          <w:sz w:val="21"/>
+          <w:szCs w:val="21"/>
+          <w:lang w:eastAsia="en-IN"/>
+        </w:rPr>
+      </w:pPr>
+      <w:r>
+        <w:rPr>
+          <w:rFonts w:ascii="Consolas" w:eastAsia="Times New Roman" w:hAnsi="Consolas" w:cs="Times New Roman"/>
+          <w:color w:val="D4D4D4"/>
+          <w:sz w:val="21"/>
+          <w:szCs w:val="21"/>
+          <w:lang w:eastAsia="en-IN"/>
+        </w:rPr>
+        <w:t xml:space="preserve">        </w:t>
+      </w:r>
+      <w:proofErr w:type="gramStart"/>
+      <w:r>
+        <w:rPr>
+          <w:rFonts w:ascii="Consolas" w:eastAsia="Times New Roman" w:hAnsi="Consolas" w:cs="Times New Roman"/>
+          <w:color w:val="C586C0"/>
+          <w:sz w:val="21"/>
+          <w:szCs w:val="21"/>
+          <w:lang w:eastAsia="en-IN"/>
+        </w:rPr>
+        <w:t>if</w:t>
+      </w:r>
+      <w:r>
+        <w:rPr>
+          <w:rFonts w:ascii="Consolas" w:eastAsia="Times New Roman" w:hAnsi="Consolas" w:cs="Times New Roman"/>
+          <w:color w:val="D4D4D4"/>
+          <w:sz w:val="21"/>
+          <w:szCs w:val="21"/>
+          <w:lang w:eastAsia="en-IN"/>
+        </w:rPr>
+        <w:t>(</w:t>
+      </w:r>
+      <w:proofErr w:type="spellStart"/>
+      <w:proofErr w:type="gramEnd"/>
+      <w:r>
+        <w:rPr>
+          <w:rFonts w:ascii="Consolas" w:eastAsia="Times New Roman" w:hAnsi="Consolas" w:cs="Times New Roman"/>
+          <w:color w:val="9CDCFE"/>
+          <w:sz w:val="21"/>
+          <w:szCs w:val="21"/>
+          <w:lang w:eastAsia="en-IN"/>
+        </w:rPr>
+        <w:t>Input</w:t>
+      </w:r>
+      <w:r>
+        <w:rPr>
+          <w:rFonts w:ascii="Consolas" w:eastAsia="Times New Roman" w:hAnsi="Consolas" w:cs="Times New Roman"/>
+          <w:color w:val="D4D4D4"/>
+          <w:sz w:val="21"/>
+          <w:szCs w:val="21"/>
+          <w:lang w:eastAsia="en-IN"/>
+        </w:rPr>
+        <w:t>.</w:t>
+      </w:r>
+      <w:r>
+        <w:rPr>
+          <w:rFonts w:ascii="Consolas" w:eastAsia="Times New Roman" w:hAnsi="Consolas" w:cs="Times New Roman"/>
+          <w:color w:val="DCDCAA"/>
+          <w:sz w:val="21"/>
+          <w:szCs w:val="21"/>
+          <w:lang w:eastAsia="en-IN"/>
+        </w:rPr>
+        <w:t>GetKeyDown</w:t>
+      </w:r>
+      <w:proofErr w:type="spellEnd"/>
+      <w:r>
+        <w:rPr>
+          <w:rFonts w:ascii="Consolas" w:eastAsia="Times New Roman" w:hAnsi="Consolas" w:cs="Times New Roman"/>
+          <w:color w:val="D4D4D4"/>
+          <w:sz w:val="21"/>
+          <w:szCs w:val="21"/>
+          <w:lang w:eastAsia="en-IN"/>
+        </w:rPr>
+        <w:t>(</w:t>
+      </w:r>
+      <w:proofErr w:type="spellStart"/>
+      <w:r>
+        <w:rPr>
+          <w:rFonts w:ascii="Consolas" w:eastAsia="Times New Roman" w:hAnsi="Consolas" w:cs="Times New Roman"/>
+          <w:color w:val="9CDCFE"/>
+          <w:sz w:val="21"/>
+          <w:szCs w:val="21"/>
+          <w:lang w:eastAsia="en-IN"/>
+        </w:rPr>
+        <w:t>KeyCode</w:t>
+      </w:r>
+      <w:r>
+        <w:rPr>
+          <w:rFonts w:ascii="Consolas" w:eastAsia="Times New Roman" w:hAnsi="Consolas" w:cs="Times New Roman"/>
+          <w:color w:val="D4D4D4"/>
+          <w:sz w:val="21"/>
+          <w:szCs w:val="21"/>
+          <w:lang w:eastAsia="en-IN"/>
+        </w:rPr>
+        <w:t>.</w:t>
+      </w:r>
+      <w:r>
+        <w:rPr>
+          <w:rFonts w:ascii="Consolas" w:eastAsia="Times New Roman" w:hAnsi="Consolas" w:cs="Times New Roman"/>
+          <w:color w:val="9CDCFE"/>
+          <w:sz w:val="21"/>
+          <w:szCs w:val="21"/>
+          <w:lang w:eastAsia="en-IN"/>
+        </w:rPr>
+        <w:t>UpArrow</w:t>
+      </w:r>
+      <w:proofErr w:type="spellEnd"/>
+      <w:r>
+        <w:rPr>
+          <w:rFonts w:ascii="Consolas" w:eastAsia="Times New Roman" w:hAnsi="Consolas" w:cs="Times New Roman"/>
+          <w:color w:val="D4D4D4"/>
+          <w:sz w:val="21"/>
+          <w:szCs w:val="21"/>
+          <w:lang w:eastAsia="en-IN"/>
+        </w:rPr>
+        <w:t xml:space="preserve">)){ </w:t>
+      </w:r>
+      <w:r>
+        <w:rPr>
+          <w:rFonts w:ascii="Consolas" w:eastAsia="Times New Roman" w:hAnsi="Consolas" w:cs="Times New Roman"/>
+          <w:color w:val="6A9955"/>
+          <w:sz w:val="21"/>
+          <w:szCs w:val="21"/>
+          <w:lang w:eastAsia="en-IN"/>
+        </w:rPr>
+        <w:t xml:space="preserve">/*Moving </w:t>
+      </w:r>
+      <w:proofErr w:type="spellStart"/>
+      <w:r>
+        <w:rPr>
+          <w:rFonts w:ascii="Consolas" w:eastAsia="Times New Roman" w:hAnsi="Consolas" w:cs="Times New Roman"/>
+          <w:color w:val="6A9955"/>
+          <w:sz w:val="21"/>
+          <w:szCs w:val="21"/>
+          <w:lang w:eastAsia="en-IN"/>
+        </w:rPr>
+        <w:t>gameObject</w:t>
+      </w:r>
+      <w:proofErr w:type="spellEnd"/>
+      <w:r>
+        <w:rPr>
+          <w:rFonts w:ascii="Consolas" w:eastAsia="Times New Roman" w:hAnsi="Consolas" w:cs="Times New Roman"/>
+          <w:color w:val="6A9955"/>
+          <w:sz w:val="21"/>
+          <w:szCs w:val="21"/>
+          <w:lang w:eastAsia="en-IN"/>
+        </w:rPr>
+        <w:t xml:space="preserve"> </w:t>
+      </w:r>
+    </w:p>
+    <w:p>
+      <w:pPr>
+        <w:shd w:val="clear" w:color="auto" w:fill="1E1E1E"/>
+        <w:spacing w:after="0" w:line="285" w:lineRule="atLeast"/>
+        <w:rPr>
+          <w:rFonts w:ascii="Consolas" w:eastAsia="Times New Roman" w:hAnsi="Consolas" w:cs="Times New Roman"/>
+          <w:color w:val="D4D4D4"/>
+          <w:sz w:val="21"/>
+          <w:szCs w:val="21"/>
+          <w:lang w:eastAsia="en-IN"/>
+        </w:rPr>
+      </w:pPr>
+      <w:r>
+        <w:rPr>
+          <w:rFonts w:ascii="Consolas" w:eastAsia="Times New Roman" w:hAnsi="Consolas" w:cs="Times New Roman"/>
+          <w:color w:val="6A9955"/>
+          <w:sz w:val="21"/>
+          <w:szCs w:val="21"/>
+          <w:lang w:eastAsia="en-IN"/>
+        </w:rPr>
+        <w:t>                                                using velocity rather</w:t>
+      </w:r>
+    </w:p>
+    <w:p>
+      <w:pPr>
+        <w:shd w:val="clear" w:color="auto" w:fill="1E1E1E"/>
+        <w:spacing w:after="0" w:line="285" w:lineRule="atLeast"/>
+        <w:rPr>
+          <w:rFonts w:ascii="Consolas" w:eastAsia="Times New Roman" w:hAnsi="Consolas" w:cs="Times New Roman"/>
+          <w:color w:val="D4D4D4"/>
+          <w:sz w:val="21"/>
+          <w:szCs w:val="21"/>
+          <w:lang w:eastAsia="en-IN"/>
+        </w:rPr>
+      </w:pPr>
+      <w:r>
+        <w:rPr>
+          <w:rFonts w:ascii="Consolas" w:eastAsia="Times New Roman" w:hAnsi="Consolas" w:cs="Times New Roman"/>
+          <w:color w:val="6A9955"/>
+          <w:sz w:val="21"/>
+          <w:szCs w:val="21"/>
+          <w:lang w:eastAsia="en-IN"/>
+        </w:rPr>
+        <w:t xml:space="preserve">                                                than adding force to </w:t>
+      </w:r>
+    </w:p>
+    <w:p>
+      <w:pPr>
+        <w:shd w:val="clear" w:color="auto" w:fill="1E1E1E"/>
+        <w:spacing w:after="0" w:line="285" w:lineRule="atLeast"/>
+        <w:rPr>
+          <w:rFonts w:ascii="Consolas" w:eastAsia="Times New Roman" w:hAnsi="Consolas" w:cs="Times New Roman"/>
+          <w:color w:val="D4D4D4"/>
+          <w:sz w:val="21"/>
+          <w:szCs w:val="21"/>
+          <w:lang w:eastAsia="en-IN"/>
+        </w:rPr>
+      </w:pPr>
+      <w:r>
+        <w:rPr>
+          <w:rFonts w:ascii="Consolas" w:eastAsia="Times New Roman" w:hAnsi="Consolas" w:cs="Times New Roman"/>
+          <w:color w:val="6A9955"/>
+          <w:sz w:val="21"/>
+          <w:szCs w:val="21"/>
+          <w:lang w:eastAsia="en-IN"/>
+        </w:rPr>
+        <w:t xml:space="preserve">                                                </w:t>
+      </w:r>
+      <w:proofErr w:type="spellStart"/>
+      <w:r>
+        <w:rPr>
+          <w:rFonts w:ascii="Consolas" w:eastAsia="Times New Roman" w:hAnsi="Consolas" w:cs="Times New Roman"/>
+          <w:color w:val="6A9955"/>
+          <w:sz w:val="21"/>
+          <w:szCs w:val="21"/>
+          <w:lang w:eastAsia="en-IN"/>
+        </w:rPr>
+        <w:t>gameObject</w:t>
+      </w:r>
+      <w:proofErr w:type="spellEnd"/>
+      <w:r>
+        <w:rPr>
+          <w:rFonts w:ascii="Consolas" w:eastAsia="Times New Roman" w:hAnsi="Consolas" w:cs="Times New Roman"/>
+          <w:color w:val="6A9955"/>
+          <w:sz w:val="21"/>
+          <w:szCs w:val="21"/>
+          <w:lang w:eastAsia="en-IN"/>
+        </w:rPr>
+        <w:t>*/</w:t>
+      </w:r>
+    </w:p>
+    <w:p>
+      <w:pPr>
+        <w:shd w:val="clear" w:color="auto" w:fill="1E1E1E"/>
+        <w:spacing w:after="0" w:line="285" w:lineRule="atLeast"/>
+        <w:rPr>
+          <w:rFonts w:ascii="Consolas" w:eastAsia="Times New Roman" w:hAnsi="Consolas" w:cs="Times New Roman"/>
+          <w:color w:val="D4D4D4"/>
+          <w:sz w:val="21"/>
+          <w:szCs w:val="21"/>
+          <w:lang w:eastAsia="en-IN"/>
+        </w:rPr>
+      </w:pPr>
+      <w:r>
+        <w:rPr>
+          <w:rFonts w:ascii="Consolas" w:eastAsia="Times New Roman" w:hAnsi="Consolas" w:cs="Times New Roman"/>
+          <w:color w:val="D4D4D4"/>
+          <w:sz w:val="21"/>
+          <w:szCs w:val="21"/>
+          <w:lang w:eastAsia="en-IN"/>
+        </w:rPr>
+        <w:t xml:space="preserve">            </w:t>
+      </w:r>
+      <w:proofErr w:type="spellStart"/>
+      <w:proofErr w:type="gramStart"/>
+      <w:r>
+        <w:rPr>
+          <w:rFonts w:ascii="Consolas" w:eastAsia="Times New Roman" w:hAnsi="Consolas" w:cs="Times New Roman"/>
+          <w:color w:val="9CDCFE"/>
+          <w:sz w:val="21"/>
+          <w:szCs w:val="21"/>
+          <w:lang w:eastAsia="en-IN"/>
+        </w:rPr>
+        <w:t>rb</w:t>
+      </w:r>
+      <w:r>
+        <w:rPr>
+          <w:rFonts w:ascii="Consolas" w:eastAsia="Times New Roman" w:hAnsi="Consolas" w:cs="Times New Roman"/>
+          <w:color w:val="D4D4D4"/>
+          <w:sz w:val="21"/>
+          <w:szCs w:val="21"/>
+          <w:lang w:eastAsia="en-IN"/>
+        </w:rPr>
+        <w:t>.</w:t>
+      </w:r>
+      <w:r>
+        <w:rPr>
+          <w:rFonts w:ascii="Consolas" w:eastAsia="Times New Roman" w:hAnsi="Consolas" w:cs="Times New Roman"/>
+          <w:color w:val="9CDCFE"/>
+          <w:sz w:val="21"/>
+          <w:szCs w:val="21"/>
+          <w:lang w:eastAsia="en-IN"/>
+        </w:rPr>
+        <w:t>velocity</w:t>
+      </w:r>
+      <w:proofErr w:type="spellEnd"/>
+      <w:proofErr w:type="gramEnd"/>
+      <w:r>
+        <w:rPr>
+          <w:rFonts w:ascii="Consolas" w:eastAsia="Times New Roman" w:hAnsi="Consolas" w:cs="Times New Roman"/>
+          <w:color w:val="D4D4D4"/>
+          <w:sz w:val="21"/>
+          <w:szCs w:val="21"/>
+          <w:lang w:eastAsia="en-IN"/>
+        </w:rPr>
+        <w:t xml:space="preserve"> = (</w:t>
+      </w:r>
+      <w:r>
+        <w:rPr>
+          <w:rFonts w:ascii="Consolas" w:eastAsia="Times New Roman" w:hAnsi="Consolas" w:cs="Times New Roman"/>
+          <w:color w:val="9CDCFE"/>
+          <w:sz w:val="21"/>
+          <w:szCs w:val="21"/>
+          <w:lang w:eastAsia="en-IN"/>
+        </w:rPr>
+        <w:t>Vector3</w:t>
+      </w:r>
+      <w:r>
+        <w:rPr>
+          <w:rFonts w:ascii="Consolas" w:eastAsia="Times New Roman" w:hAnsi="Consolas" w:cs="Times New Roman"/>
+          <w:color w:val="D4D4D4"/>
+          <w:sz w:val="21"/>
+          <w:szCs w:val="21"/>
+          <w:lang w:eastAsia="en-IN"/>
+        </w:rPr>
+        <w:t>.</w:t>
+      </w:r>
+      <w:r>
+        <w:rPr>
+          <w:rFonts w:ascii="Consolas" w:eastAsia="Times New Roman" w:hAnsi="Consolas" w:cs="Times New Roman"/>
+          <w:color w:val="9CDCFE"/>
+          <w:sz w:val="21"/>
+          <w:szCs w:val="21"/>
+          <w:lang w:eastAsia="en-IN"/>
+        </w:rPr>
+        <w:t>forward</w:t>
+      </w:r>
+      <w:r>
+        <w:rPr>
+          <w:rFonts w:ascii="Consolas" w:eastAsia="Times New Roman" w:hAnsi="Consolas" w:cs="Times New Roman"/>
+          <w:color w:val="D4D4D4"/>
+          <w:sz w:val="21"/>
+          <w:szCs w:val="21"/>
+          <w:lang w:eastAsia="en-IN"/>
+        </w:rPr>
+        <w:t>*</w:t>
+      </w:r>
+      <w:r>
+        <w:rPr>
+          <w:rFonts w:ascii="Consolas" w:eastAsia="Times New Roman" w:hAnsi="Consolas" w:cs="Times New Roman"/>
+          <w:color w:val="B5CEA8"/>
+          <w:sz w:val="21"/>
+          <w:szCs w:val="21"/>
+          <w:lang w:eastAsia="en-IN"/>
+        </w:rPr>
+        <w:t>5f</w:t>
+      </w:r>
+      <w:r>
+        <w:rPr>
+          <w:rFonts w:ascii="Consolas" w:eastAsia="Times New Roman" w:hAnsi="Consolas" w:cs="Times New Roman"/>
+          <w:color w:val="D4D4D4"/>
+          <w:sz w:val="21"/>
+          <w:szCs w:val="21"/>
+          <w:lang w:eastAsia="en-IN"/>
+        </w:rPr>
+        <w:t>);</w:t>
+      </w:r>
+    </w:p>
+    <w:p>
+      <w:pPr>
+        <w:shd w:val="clear" w:color="auto" w:fill="1E1E1E"/>
+        <w:spacing w:after="0" w:line="285" w:lineRule="atLeast"/>
+        <w:rPr>
+          <w:rFonts w:ascii="Consolas" w:eastAsia="Times New Roman" w:hAnsi="Consolas" w:cs="Times New Roman"/>
+          <w:color w:val="D4D4D4"/>
+          <w:sz w:val="21"/>
+          <w:szCs w:val="21"/>
+          <w:lang w:eastAsia="en-IN"/>
+        </w:rPr>
+      </w:pPr>
+      <w:r>
+        <w:rPr>
+          <w:rFonts w:ascii="Consolas" w:eastAsia="Times New Roman" w:hAnsi="Consolas" w:cs="Times New Roman"/>
+          <w:color w:val="D4D4D4"/>
+          <w:sz w:val="21"/>
+          <w:szCs w:val="21"/>
+          <w:lang w:eastAsia="en-IN"/>
+        </w:rPr>
+        <w:t>        }</w:t>
+      </w:r>
+    </w:p>
+    <w:p>
+      <w:pPr>
+        <w:shd w:val="clear" w:color="auto" w:fill="1E1E1E"/>
+        <w:spacing w:after="0" w:line="285" w:lineRule="atLeast"/>
+        <w:rPr>
+          <w:rFonts w:ascii="Consolas" w:eastAsia="Times New Roman" w:hAnsi="Consolas" w:cs="Times New Roman"/>
+          <w:color w:val="D4D4D4"/>
+          <w:sz w:val="21"/>
+          <w:szCs w:val="21"/>
+          <w:lang w:eastAsia="en-IN"/>
+        </w:rPr>
+      </w:pPr>
+      <w:r>
+        <w:rPr>
+          <w:rFonts w:ascii="Consolas" w:eastAsia="Times New Roman" w:hAnsi="Consolas" w:cs="Times New Roman"/>
+          <w:color w:val="D4D4D4"/>
+          <w:sz w:val="21"/>
+          <w:szCs w:val="21"/>
+          <w:lang w:eastAsia="en-IN"/>
+        </w:rPr>
+        <w:t xml:space="preserve">        </w:t>
+      </w:r>
+      <w:proofErr w:type="gramStart"/>
+      <w:r>
+        <w:rPr>
+          <w:rFonts w:ascii="Consolas" w:eastAsia="Times New Roman" w:hAnsi="Consolas" w:cs="Times New Roman"/>
+          <w:color w:val="C586C0"/>
+          <w:sz w:val="21"/>
+          <w:szCs w:val="21"/>
+          <w:lang w:eastAsia="en-IN"/>
+        </w:rPr>
+        <w:t>if</w:t>
+      </w:r>
+      <w:r>
+        <w:rPr>
+          <w:rFonts w:ascii="Consolas" w:eastAsia="Times New Roman" w:hAnsi="Consolas" w:cs="Times New Roman"/>
+          <w:color w:val="D4D4D4"/>
+          <w:sz w:val="21"/>
+          <w:szCs w:val="21"/>
+          <w:lang w:eastAsia="en-IN"/>
+        </w:rPr>
+        <w:t>(</w:t>
+      </w:r>
+      <w:proofErr w:type="spellStart"/>
+      <w:proofErr w:type="gramEnd"/>
+      <w:r>
+        <w:rPr>
+          <w:rFonts w:ascii="Consolas" w:eastAsia="Times New Roman" w:hAnsi="Consolas" w:cs="Times New Roman"/>
+          <w:color w:val="9CDCFE"/>
+          <w:sz w:val="21"/>
+          <w:szCs w:val="21"/>
+          <w:lang w:eastAsia="en-IN"/>
+        </w:rPr>
+        <w:t>Input</w:t>
+      </w:r>
+      <w:r>
+        <w:rPr>
+          <w:rFonts w:ascii="Consolas" w:eastAsia="Times New Roman" w:hAnsi="Consolas" w:cs="Times New Roman"/>
+          <w:color w:val="D4D4D4"/>
+          <w:sz w:val="21"/>
+          <w:szCs w:val="21"/>
+          <w:lang w:eastAsia="en-IN"/>
+        </w:rPr>
+        <w:t>.</w:t>
+      </w:r>
+      <w:r>
+        <w:rPr>
+          <w:rFonts w:ascii="Consolas" w:eastAsia="Times New Roman" w:hAnsi="Consolas" w:cs="Times New Roman"/>
+          <w:color w:val="DCDCAA"/>
+          <w:sz w:val="21"/>
+          <w:szCs w:val="21"/>
+          <w:lang w:eastAsia="en-IN"/>
+        </w:rPr>
+        <w:t>GetKeyDown</w:t>
+      </w:r>
+      <w:proofErr w:type="spellEnd"/>
+      <w:r>
+        <w:rPr>
+          <w:rFonts w:ascii="Consolas" w:eastAsia="Times New Roman" w:hAnsi="Consolas" w:cs="Times New Roman"/>
+          <w:color w:val="D4D4D4"/>
+          <w:sz w:val="21"/>
+          <w:szCs w:val="21"/>
+          <w:lang w:eastAsia="en-IN"/>
+        </w:rPr>
+        <w:t>(</w:t>
+      </w:r>
+      <w:proofErr w:type="spellStart"/>
+      <w:r>
+        <w:rPr>
+          <w:rFonts w:ascii="Consolas" w:eastAsia="Times New Roman" w:hAnsi="Consolas" w:cs="Times New Roman"/>
+          <w:color w:val="9CDCFE"/>
+          <w:sz w:val="21"/>
+          <w:szCs w:val="21"/>
+          <w:lang w:eastAsia="en-IN"/>
+        </w:rPr>
+        <w:t>KeyCode</w:t>
+      </w:r>
+      <w:r>
+        <w:rPr>
+          <w:rFonts w:ascii="Consolas" w:eastAsia="Times New Roman" w:hAnsi="Consolas" w:cs="Times New Roman"/>
+          <w:color w:val="D4D4D4"/>
+          <w:sz w:val="21"/>
+          <w:szCs w:val="21"/>
+          <w:lang w:eastAsia="en-IN"/>
+        </w:rPr>
+        <w:t>.</w:t>
+      </w:r>
+      <w:r>
+        <w:rPr>
+          <w:rFonts w:ascii="Consolas" w:eastAsia="Times New Roman" w:hAnsi="Consolas" w:cs="Times New Roman"/>
+          <w:color w:val="9CDCFE"/>
+          <w:sz w:val="21"/>
+          <w:szCs w:val="21"/>
+          <w:lang w:eastAsia="en-IN"/>
+        </w:rPr>
+        <w:t>DownArrow</w:t>
+      </w:r>
+      <w:proofErr w:type="spellEnd"/>
+      <w:r>
+        <w:rPr>
+          <w:rFonts w:ascii="Consolas" w:eastAsia="Times New Roman" w:hAnsi="Consolas" w:cs="Times New Roman"/>
+          <w:color w:val="D4D4D4"/>
+          <w:sz w:val="21"/>
+          <w:szCs w:val="21"/>
+          <w:lang w:eastAsia="en-IN"/>
+        </w:rPr>
+        <w:t xml:space="preserve">)){ </w:t>
+      </w:r>
+      <w:r>
+        <w:rPr>
+          <w:rFonts w:ascii="Consolas" w:eastAsia="Times New Roman" w:hAnsi="Consolas" w:cs="Times New Roman"/>
+          <w:color w:val="6A9955"/>
+          <w:sz w:val="21"/>
+          <w:szCs w:val="21"/>
+          <w:lang w:eastAsia="en-IN"/>
+        </w:rPr>
+        <w:t xml:space="preserve">/*Moving </w:t>
+      </w:r>
+      <w:proofErr w:type="spellStart"/>
+      <w:r>
+        <w:rPr>
+          <w:rFonts w:ascii="Consolas" w:eastAsia="Times New Roman" w:hAnsi="Consolas" w:cs="Times New Roman"/>
+          <w:color w:val="6A9955"/>
+          <w:sz w:val="21"/>
+          <w:szCs w:val="21"/>
+          <w:lang w:eastAsia="en-IN"/>
+        </w:rPr>
+        <w:t>gameObject</w:t>
+      </w:r>
+      <w:proofErr w:type="spellEnd"/>
+      <w:r>
+        <w:rPr>
+          <w:rFonts w:ascii="Consolas" w:eastAsia="Times New Roman" w:hAnsi="Consolas" w:cs="Times New Roman"/>
+          <w:color w:val="6A9955"/>
+          <w:sz w:val="21"/>
+          <w:szCs w:val="21"/>
+          <w:lang w:eastAsia="en-IN"/>
+        </w:rPr>
+        <w:t xml:space="preserve"> </w:t>
+      </w:r>
+    </w:p>
+    <w:p>
+      <w:pPr>
+        <w:shd w:val="clear" w:color="auto" w:fill="1E1E1E"/>
+        <w:spacing w:after="0" w:line="285" w:lineRule="atLeast"/>
+        <w:rPr>
+          <w:rFonts w:ascii="Consolas" w:eastAsia="Times New Roman" w:hAnsi="Consolas" w:cs="Times New Roman"/>
+          <w:color w:val="D4D4D4"/>
+          <w:sz w:val="21"/>
+          <w:szCs w:val="21"/>
+          <w:lang w:eastAsia="en-IN"/>
+        </w:rPr>
+      </w:pPr>
+      <w:r>
+        <w:rPr>
+          <w:rFonts w:ascii="Consolas" w:eastAsia="Times New Roman" w:hAnsi="Consolas" w:cs="Times New Roman"/>
+          <w:color w:val="6A9955"/>
+          <w:sz w:val="21"/>
+          <w:szCs w:val="21"/>
+          <w:lang w:eastAsia="en-IN"/>
+        </w:rPr>
+        <w:t>                                                using velocity rather</w:t>
+      </w:r>
+    </w:p>
+    <w:p>
+      <w:pPr>
+        <w:shd w:val="clear" w:color="auto" w:fill="1E1E1E"/>
+        <w:spacing w:after="0" w:line="285" w:lineRule="atLeast"/>
+        <w:rPr>
+          <w:rFonts w:ascii="Consolas" w:eastAsia="Times New Roman" w:hAnsi="Consolas" w:cs="Times New Roman"/>
+          <w:color w:val="D4D4D4"/>
+          <w:sz w:val="21"/>
+          <w:szCs w:val="21"/>
+          <w:lang w:eastAsia="en-IN"/>
+        </w:rPr>
+      </w:pPr>
+      <w:r>
+        <w:rPr>
+          <w:rFonts w:ascii="Consolas" w:eastAsia="Times New Roman" w:hAnsi="Consolas" w:cs="Times New Roman"/>
+          <w:color w:val="6A9955"/>
+          <w:sz w:val="21"/>
+          <w:szCs w:val="21"/>
+          <w:lang w:eastAsia="en-IN"/>
+        </w:rPr>
+        <w:t xml:space="preserve">                                                than adding force to </w:t>
+      </w:r>
+    </w:p>
+    <w:p>
+      <w:pPr>
+        <w:shd w:val="clear" w:color="auto" w:fill="1E1E1E"/>
+        <w:spacing w:after="0" w:line="285" w:lineRule="atLeast"/>
+        <w:rPr>
+          <w:rFonts w:ascii="Consolas" w:eastAsia="Times New Roman" w:hAnsi="Consolas" w:cs="Times New Roman"/>
+          <w:color w:val="D4D4D4"/>
+          <w:sz w:val="21"/>
+          <w:szCs w:val="21"/>
+          <w:lang w:eastAsia="en-IN"/>
+        </w:rPr>
+      </w:pPr>
+      <w:r>
+        <w:rPr>
+          <w:rFonts w:ascii="Consolas" w:eastAsia="Times New Roman" w:hAnsi="Consolas" w:cs="Times New Roman"/>
+          <w:color w:val="6A9955"/>
+          <w:sz w:val="21"/>
+          <w:szCs w:val="21"/>
+          <w:lang w:eastAsia="en-IN"/>
+        </w:rPr>
+        <w:t xml:space="preserve">                                                </w:t>
+      </w:r>
+      <w:proofErr w:type="spellStart"/>
+      <w:r>
+        <w:rPr>
+          <w:rFonts w:ascii="Consolas" w:eastAsia="Times New Roman" w:hAnsi="Consolas" w:cs="Times New Roman"/>
+          <w:color w:val="6A9955"/>
+          <w:sz w:val="21"/>
+          <w:szCs w:val="21"/>
+          <w:lang w:eastAsia="en-IN"/>
+        </w:rPr>
+        <w:t>gameObject</w:t>
+      </w:r>
+      <w:proofErr w:type="spellEnd"/>
+      <w:r>
+        <w:rPr>
+          <w:rFonts w:ascii="Consolas" w:eastAsia="Times New Roman" w:hAnsi="Consolas" w:cs="Times New Roman"/>
+          <w:color w:val="6A9955"/>
+          <w:sz w:val="21"/>
+          <w:szCs w:val="21"/>
+          <w:lang w:eastAsia="en-IN"/>
+        </w:rPr>
+        <w:t>*/</w:t>
+      </w:r>
+    </w:p>
+    <w:p>
+      <w:pPr>
+        <w:shd w:val="clear" w:color="auto" w:fill="1E1E1E"/>
+        <w:spacing w:after="0" w:line="285" w:lineRule="atLeast"/>
+        <w:rPr>
+          <w:rFonts w:ascii="Consolas" w:eastAsia="Times New Roman" w:hAnsi="Consolas" w:cs="Times New Roman"/>
+          <w:color w:val="D4D4D4"/>
+          <w:sz w:val="21"/>
+          <w:szCs w:val="21"/>
+          <w:lang w:eastAsia="en-IN"/>
+        </w:rPr>
+      </w:pPr>
+      <w:r>
+        <w:rPr>
+          <w:rFonts w:ascii="Consolas" w:eastAsia="Times New Roman" w:hAnsi="Consolas" w:cs="Times New Roman"/>
+          <w:color w:val="D4D4D4"/>
+          <w:sz w:val="21"/>
+          <w:szCs w:val="21"/>
+          <w:lang w:eastAsia="en-IN"/>
+        </w:rPr>
+        <w:t xml:space="preserve">            </w:t>
+      </w:r>
+      <w:proofErr w:type="spellStart"/>
+      <w:proofErr w:type="gramStart"/>
+      <w:r>
+        <w:rPr>
+          <w:rFonts w:ascii="Consolas" w:eastAsia="Times New Roman" w:hAnsi="Consolas" w:cs="Times New Roman"/>
+          <w:color w:val="9CDCFE"/>
+          <w:sz w:val="21"/>
+          <w:szCs w:val="21"/>
+          <w:lang w:eastAsia="en-IN"/>
+        </w:rPr>
+        <w:t>rb</w:t>
+      </w:r>
+      <w:r>
+        <w:rPr>
+          <w:rFonts w:ascii="Consolas" w:eastAsia="Times New Roman" w:hAnsi="Consolas" w:cs="Times New Roman"/>
+          <w:color w:val="D4D4D4"/>
+          <w:sz w:val="21"/>
+          <w:szCs w:val="21"/>
+          <w:lang w:eastAsia="en-IN"/>
+        </w:rPr>
+        <w:t>.</w:t>
+      </w:r>
+      <w:r>
+        <w:rPr>
+          <w:rFonts w:ascii="Consolas" w:eastAsia="Times New Roman" w:hAnsi="Consolas" w:cs="Times New Roman"/>
+          <w:color w:val="9CDCFE"/>
+          <w:sz w:val="21"/>
+          <w:szCs w:val="21"/>
+          <w:lang w:eastAsia="en-IN"/>
+        </w:rPr>
+        <w:t>velocity</w:t>
+      </w:r>
+      <w:proofErr w:type="spellEnd"/>
+      <w:proofErr w:type="gramEnd"/>
+      <w:r>
+        <w:rPr>
+          <w:rFonts w:ascii="Consolas" w:eastAsia="Times New Roman" w:hAnsi="Consolas" w:cs="Times New Roman"/>
+          <w:color w:val="D4D4D4"/>
+          <w:sz w:val="21"/>
+          <w:szCs w:val="21"/>
+          <w:lang w:eastAsia="en-IN"/>
+        </w:rPr>
+        <w:t xml:space="preserve">  = (</w:t>
+      </w:r>
+      <w:r>
+        <w:rPr>
+          <w:rFonts w:ascii="Consolas" w:eastAsia="Times New Roman" w:hAnsi="Consolas" w:cs="Times New Roman"/>
+          <w:color w:val="9CDCFE"/>
+          <w:sz w:val="21"/>
+          <w:szCs w:val="21"/>
+          <w:lang w:eastAsia="en-IN"/>
+        </w:rPr>
+        <w:t>Vector3</w:t>
+      </w:r>
+      <w:r>
+        <w:rPr>
+          <w:rFonts w:ascii="Consolas" w:eastAsia="Times New Roman" w:hAnsi="Consolas" w:cs="Times New Roman"/>
+          <w:color w:val="D4D4D4"/>
+          <w:sz w:val="21"/>
+          <w:szCs w:val="21"/>
+          <w:lang w:eastAsia="en-IN"/>
+        </w:rPr>
+        <w:t>.</w:t>
+      </w:r>
+      <w:r>
+        <w:rPr>
+          <w:rFonts w:ascii="Consolas" w:eastAsia="Times New Roman" w:hAnsi="Consolas" w:cs="Times New Roman"/>
+          <w:color w:val="9CDCFE"/>
+          <w:sz w:val="21"/>
+          <w:szCs w:val="21"/>
+          <w:lang w:eastAsia="en-IN"/>
+        </w:rPr>
+        <w:t>back</w:t>
+      </w:r>
+      <w:r>
+        <w:rPr>
+          <w:rFonts w:ascii="Consolas" w:eastAsia="Times New Roman" w:hAnsi="Consolas" w:cs="Times New Roman"/>
+          <w:color w:val="D4D4D4"/>
+          <w:sz w:val="21"/>
+          <w:szCs w:val="21"/>
+          <w:lang w:eastAsia="en-IN"/>
+        </w:rPr>
+        <w:t>*</w:t>
+      </w:r>
+      <w:r>
+        <w:rPr>
+          <w:rFonts w:ascii="Consolas" w:eastAsia="Times New Roman" w:hAnsi="Consolas" w:cs="Times New Roman"/>
+          <w:color w:val="B5CEA8"/>
+          <w:sz w:val="21"/>
+          <w:szCs w:val="21"/>
+          <w:lang w:eastAsia="en-IN"/>
+        </w:rPr>
+        <w:t>5f</w:t>
+      </w:r>
+      <w:r>
+        <w:rPr>
+          <w:rFonts w:ascii="Consolas" w:eastAsia="Times New Roman" w:hAnsi="Consolas" w:cs="Times New Roman"/>
+          <w:color w:val="D4D4D4"/>
+          <w:sz w:val="21"/>
+          <w:szCs w:val="21"/>
+          <w:lang w:eastAsia="en-IN"/>
+        </w:rPr>
+        <w:t>);</w:t>
+      </w:r>
+    </w:p>
+    <w:p>
+      <w:pPr>
+        <w:shd w:val="clear" w:color="auto" w:fill="1E1E1E"/>
+        <w:spacing w:after="0" w:line="285" w:lineRule="atLeast"/>
+        <w:rPr>
+          <w:rFonts w:ascii="Consolas" w:eastAsia="Times New Roman" w:hAnsi="Consolas" w:cs="Times New Roman"/>
+          <w:color w:val="D4D4D4"/>
+          <w:sz w:val="21"/>
+          <w:szCs w:val="21"/>
+          <w:lang w:eastAsia="en-IN"/>
+        </w:rPr>
+      </w:pPr>
+      <w:r>
+        <w:rPr>
+          <w:rFonts w:ascii="Consolas" w:eastAsia="Times New Roman" w:hAnsi="Consolas" w:cs="Times New Roman"/>
+          <w:color w:val="D4D4D4"/>
+          <w:sz w:val="21"/>
+          <w:szCs w:val="21"/>
+          <w:lang w:eastAsia="en-IN"/>
+        </w:rPr>
+        <w:t>        }</w:t>
+      </w:r>
+    </w:p>
+    <w:p>
+      <w:pPr>
+        <w:shd w:val="clear" w:color="auto" w:fill="1E1E1E"/>
+        <w:spacing w:after="0" w:line="285" w:lineRule="atLeast"/>
+        <w:rPr>
+          <w:rFonts w:ascii="Consolas" w:eastAsia="Times New Roman" w:hAnsi="Consolas" w:cs="Times New Roman"/>
+          <w:color w:val="D4D4D4"/>
+          <w:sz w:val="21"/>
+          <w:szCs w:val="21"/>
+          <w:lang w:eastAsia="en-IN"/>
+        </w:rPr>
+      </w:pPr>
+      <w:r>
+        <w:rPr>
+          <w:rFonts w:ascii="Consolas" w:eastAsia="Times New Roman" w:hAnsi="Consolas" w:cs="Times New Roman"/>
+          <w:color w:val="D4D4D4"/>
+          <w:sz w:val="21"/>
+          <w:szCs w:val="21"/>
+          <w:lang w:eastAsia="en-IN"/>
+        </w:rPr>
+        <w:t xml:space="preserve">        </w:t>
+      </w:r>
+      <w:proofErr w:type="gramStart"/>
+      <w:r>
+        <w:rPr>
+          <w:rFonts w:ascii="Consolas" w:eastAsia="Times New Roman" w:hAnsi="Consolas" w:cs="Times New Roman"/>
+          <w:color w:val="C586C0"/>
+          <w:sz w:val="21"/>
+          <w:szCs w:val="21"/>
+          <w:lang w:eastAsia="en-IN"/>
+        </w:rPr>
+        <w:t>if</w:t>
+      </w:r>
+      <w:r>
+        <w:rPr>
+          <w:rFonts w:ascii="Consolas" w:eastAsia="Times New Roman" w:hAnsi="Consolas" w:cs="Times New Roman"/>
+          <w:color w:val="D4D4D4"/>
+          <w:sz w:val="21"/>
+          <w:szCs w:val="21"/>
+          <w:lang w:eastAsia="en-IN"/>
+        </w:rPr>
+        <w:t>(</w:t>
+      </w:r>
+      <w:proofErr w:type="spellStart"/>
+      <w:proofErr w:type="gramEnd"/>
+      <w:r>
+        <w:rPr>
+          <w:rFonts w:ascii="Consolas" w:eastAsia="Times New Roman" w:hAnsi="Consolas" w:cs="Times New Roman"/>
+          <w:color w:val="9CDCFE"/>
+          <w:sz w:val="21"/>
+          <w:szCs w:val="21"/>
+          <w:lang w:eastAsia="en-IN"/>
+        </w:rPr>
+        <w:t>Input</w:t>
+      </w:r>
+      <w:r>
+        <w:rPr>
+          <w:rFonts w:ascii="Consolas" w:eastAsia="Times New Roman" w:hAnsi="Consolas" w:cs="Times New Roman"/>
+          <w:color w:val="D4D4D4"/>
+          <w:sz w:val="21"/>
+          <w:szCs w:val="21"/>
+          <w:lang w:eastAsia="en-IN"/>
+        </w:rPr>
+        <w:t>.</w:t>
+      </w:r>
+      <w:r>
+        <w:rPr>
+          <w:rFonts w:ascii="Consolas" w:eastAsia="Times New Roman" w:hAnsi="Consolas" w:cs="Times New Roman"/>
+          <w:color w:val="DCDCAA"/>
+          <w:sz w:val="21"/>
+          <w:szCs w:val="21"/>
+          <w:lang w:eastAsia="en-IN"/>
+        </w:rPr>
+        <w:t>GetKeyDown</w:t>
+      </w:r>
+      <w:proofErr w:type="spellEnd"/>
+      <w:r>
+        <w:rPr>
+          <w:rFonts w:ascii="Consolas" w:eastAsia="Times New Roman" w:hAnsi="Consolas" w:cs="Times New Roman"/>
+          <w:color w:val="D4D4D4"/>
+          <w:sz w:val="21"/>
+          <w:szCs w:val="21"/>
+          <w:lang w:eastAsia="en-IN"/>
+        </w:rPr>
+        <w:t>(</w:t>
+      </w:r>
+      <w:proofErr w:type="spellStart"/>
+      <w:r>
+        <w:rPr>
+          <w:rFonts w:ascii="Consolas" w:eastAsia="Times New Roman" w:hAnsi="Consolas" w:cs="Times New Roman"/>
+          <w:color w:val="9CDCFE"/>
+          <w:sz w:val="21"/>
+          <w:szCs w:val="21"/>
+          <w:lang w:eastAsia="en-IN"/>
+        </w:rPr>
+        <w:t>KeyCode</w:t>
+      </w:r>
+      <w:r>
+        <w:rPr>
+          <w:rFonts w:ascii="Consolas" w:eastAsia="Times New Roman" w:hAnsi="Consolas" w:cs="Times New Roman"/>
+          <w:color w:val="D4D4D4"/>
+          <w:sz w:val="21"/>
+          <w:szCs w:val="21"/>
+          <w:lang w:eastAsia="en-IN"/>
+        </w:rPr>
+        <w:t>.</w:t>
+      </w:r>
+      <w:r>
+        <w:rPr>
+          <w:rFonts w:ascii="Consolas" w:eastAsia="Times New Roman" w:hAnsi="Consolas" w:cs="Times New Roman"/>
+          <w:color w:val="9CDCFE"/>
+          <w:sz w:val="21"/>
+          <w:szCs w:val="21"/>
+          <w:lang w:eastAsia="en-IN"/>
+        </w:rPr>
+        <w:t>LeftArrow</w:t>
+      </w:r>
+      <w:proofErr w:type="spellEnd"/>
+      <w:r>
+        <w:rPr>
+          <w:rFonts w:ascii="Consolas" w:eastAsia="Times New Roman" w:hAnsi="Consolas" w:cs="Times New Roman"/>
+          <w:color w:val="D4D4D4"/>
+          <w:sz w:val="21"/>
+          <w:szCs w:val="21"/>
+          <w:lang w:eastAsia="en-IN"/>
+        </w:rPr>
+        <w:t xml:space="preserve">)){ </w:t>
+      </w:r>
+      <w:r>
+        <w:rPr>
+          <w:rFonts w:ascii="Consolas" w:eastAsia="Times New Roman" w:hAnsi="Consolas" w:cs="Times New Roman"/>
+          <w:color w:val="6A9955"/>
+          <w:sz w:val="21"/>
+          <w:szCs w:val="21"/>
+          <w:lang w:eastAsia="en-IN"/>
+        </w:rPr>
+        <w:t xml:space="preserve">/*Moving </w:t>
+      </w:r>
+      <w:proofErr w:type="spellStart"/>
+      <w:r>
+        <w:rPr>
+          <w:rFonts w:ascii="Consolas" w:eastAsia="Times New Roman" w:hAnsi="Consolas" w:cs="Times New Roman"/>
+          <w:color w:val="6A9955"/>
+          <w:sz w:val="21"/>
+          <w:szCs w:val="21"/>
+          <w:lang w:eastAsia="en-IN"/>
+        </w:rPr>
+        <w:t>gameObject</w:t>
+      </w:r>
+      <w:proofErr w:type="spellEnd"/>
+      <w:r>
+        <w:rPr>
+          <w:rFonts w:ascii="Consolas" w:eastAsia="Times New Roman" w:hAnsi="Consolas" w:cs="Times New Roman"/>
+          <w:color w:val="6A9955"/>
+          <w:sz w:val="21"/>
+          <w:szCs w:val="21"/>
+          <w:lang w:eastAsia="en-IN"/>
+        </w:rPr>
+        <w:t xml:space="preserve"> </w:t>
+      </w:r>
+    </w:p>
+    <w:p>
+      <w:pPr>
+        <w:shd w:val="clear" w:color="auto" w:fill="1E1E1E"/>
+        <w:spacing w:after="0" w:line="285" w:lineRule="atLeast"/>
+        <w:rPr>
+          <w:rFonts w:ascii="Consolas" w:eastAsia="Times New Roman" w:hAnsi="Consolas" w:cs="Times New Roman"/>
+          <w:color w:val="D4D4D4"/>
+          <w:sz w:val="21"/>
+          <w:szCs w:val="21"/>
+          <w:lang w:eastAsia="en-IN"/>
+        </w:rPr>
+      </w:pPr>
+      <w:r>
+        <w:rPr>
+          <w:rFonts w:ascii="Consolas" w:eastAsia="Times New Roman" w:hAnsi="Consolas" w:cs="Times New Roman"/>
+          <w:color w:val="6A9955"/>
+          <w:sz w:val="21"/>
+          <w:szCs w:val="21"/>
+          <w:lang w:eastAsia="en-IN"/>
+        </w:rPr>
+        <w:t>                                                using velocity rather</w:t>
+      </w:r>
+    </w:p>
+    <w:p>
+      <w:pPr>
+        <w:shd w:val="clear" w:color="auto" w:fill="1E1E1E"/>
+        <w:spacing w:after="0" w:line="285" w:lineRule="atLeast"/>
+        <w:rPr>
+          <w:rFonts w:ascii="Consolas" w:eastAsia="Times New Roman" w:hAnsi="Consolas" w:cs="Times New Roman"/>
+          <w:color w:val="D4D4D4"/>
+          <w:sz w:val="21"/>
+          <w:szCs w:val="21"/>
+          <w:lang w:eastAsia="en-IN"/>
+        </w:rPr>
+      </w:pPr>
+      <w:r>
+        <w:rPr>
+          <w:rFonts w:ascii="Consolas" w:eastAsia="Times New Roman" w:hAnsi="Consolas" w:cs="Times New Roman"/>
+          <w:color w:val="6A9955"/>
+          <w:sz w:val="21"/>
+          <w:szCs w:val="21"/>
+          <w:lang w:eastAsia="en-IN"/>
+        </w:rPr>
+        <w:t xml:space="preserve">                                                than adding force to </w:t>
+      </w:r>
+    </w:p>
+    <w:p>
+      <w:pPr>
+        <w:shd w:val="clear" w:color="auto" w:fill="1E1E1E"/>
+        <w:spacing w:after="0" w:line="285" w:lineRule="atLeast"/>
+        <w:rPr>
+          <w:rFonts w:ascii="Consolas" w:eastAsia="Times New Roman" w:hAnsi="Consolas" w:cs="Times New Roman"/>
+          <w:color w:val="D4D4D4"/>
+          <w:sz w:val="21"/>
+          <w:szCs w:val="21"/>
+          <w:lang w:eastAsia="en-IN"/>
+        </w:rPr>
+      </w:pPr>
+      <w:r>
+        <w:rPr>
+          <w:rFonts w:ascii="Consolas" w:eastAsia="Times New Roman" w:hAnsi="Consolas" w:cs="Times New Roman"/>
+          <w:color w:val="6A9955"/>
+          <w:sz w:val="21"/>
+          <w:szCs w:val="21"/>
+          <w:lang w:eastAsia="en-IN"/>
+        </w:rPr>
+        <w:t xml:space="preserve">                                                </w:t>
+      </w:r>
+      <w:proofErr w:type="spellStart"/>
+      <w:r>
+        <w:rPr>
+          <w:rFonts w:ascii="Consolas" w:eastAsia="Times New Roman" w:hAnsi="Consolas" w:cs="Times New Roman"/>
+          <w:color w:val="6A9955"/>
+          <w:sz w:val="21"/>
+          <w:szCs w:val="21"/>
+          <w:lang w:eastAsia="en-IN"/>
+        </w:rPr>
+        <w:t>gameObject</w:t>
+      </w:r>
+      <w:proofErr w:type="spellEnd"/>
+      <w:r>
+        <w:rPr>
+          <w:rFonts w:ascii="Consolas" w:eastAsia="Times New Roman" w:hAnsi="Consolas" w:cs="Times New Roman"/>
+          <w:color w:val="6A9955"/>
+          <w:sz w:val="21"/>
+          <w:szCs w:val="21"/>
+          <w:lang w:eastAsia="en-IN"/>
+        </w:rPr>
+        <w:t>*/</w:t>
+      </w:r>
+    </w:p>
+    <w:p>
+      <w:pPr>
+        <w:shd w:val="clear" w:color="auto" w:fill="1E1E1E"/>
+        <w:spacing w:after="0" w:line="285" w:lineRule="atLeast"/>
+        <w:rPr>
+          <w:rFonts w:ascii="Consolas" w:eastAsia="Times New Roman" w:hAnsi="Consolas" w:cs="Times New Roman"/>
+          <w:color w:val="D4D4D4"/>
+          <w:sz w:val="21"/>
+          <w:szCs w:val="21"/>
+          <w:lang w:eastAsia="en-IN"/>
+        </w:rPr>
+      </w:pPr>
+      <w:r>
+        <w:rPr>
+          <w:rFonts w:ascii="Consolas" w:eastAsia="Times New Roman" w:hAnsi="Consolas" w:cs="Times New Roman"/>
+          <w:color w:val="D4D4D4"/>
+          <w:sz w:val="21"/>
+          <w:szCs w:val="21"/>
+          <w:lang w:eastAsia="en-IN"/>
+        </w:rPr>
+        <w:t xml:space="preserve">            </w:t>
+      </w:r>
+      <w:proofErr w:type="spellStart"/>
+      <w:proofErr w:type="gramStart"/>
+      <w:r>
+        <w:rPr>
+          <w:rFonts w:ascii="Consolas" w:eastAsia="Times New Roman" w:hAnsi="Consolas" w:cs="Times New Roman"/>
+          <w:color w:val="9CDCFE"/>
+          <w:sz w:val="21"/>
+          <w:szCs w:val="21"/>
+          <w:lang w:eastAsia="en-IN"/>
+        </w:rPr>
+        <w:t>rb</w:t>
+      </w:r>
+      <w:r>
+        <w:rPr>
+          <w:rFonts w:ascii="Consolas" w:eastAsia="Times New Roman" w:hAnsi="Consolas" w:cs="Times New Roman"/>
+          <w:color w:val="D4D4D4"/>
+          <w:sz w:val="21"/>
+          <w:szCs w:val="21"/>
+          <w:lang w:eastAsia="en-IN"/>
+        </w:rPr>
+        <w:t>.</w:t>
+      </w:r>
+      <w:r>
+        <w:rPr>
+          <w:rFonts w:ascii="Consolas" w:eastAsia="Times New Roman" w:hAnsi="Consolas" w:cs="Times New Roman"/>
+          <w:color w:val="9CDCFE"/>
+          <w:sz w:val="21"/>
+          <w:szCs w:val="21"/>
+          <w:lang w:eastAsia="en-IN"/>
+        </w:rPr>
+        <w:t>velocity</w:t>
+      </w:r>
+      <w:proofErr w:type="spellEnd"/>
+      <w:proofErr w:type="gramEnd"/>
+      <w:r>
+        <w:rPr>
+          <w:rFonts w:ascii="Consolas" w:eastAsia="Times New Roman" w:hAnsi="Consolas" w:cs="Times New Roman"/>
+          <w:color w:val="D4D4D4"/>
+          <w:sz w:val="21"/>
+          <w:szCs w:val="21"/>
+          <w:lang w:eastAsia="en-IN"/>
+        </w:rPr>
+        <w:t xml:space="preserve"> = (</w:t>
+      </w:r>
+      <w:r>
+        <w:rPr>
+          <w:rFonts w:ascii="Consolas" w:eastAsia="Times New Roman" w:hAnsi="Consolas" w:cs="Times New Roman"/>
+          <w:color w:val="9CDCFE"/>
+          <w:sz w:val="21"/>
+          <w:szCs w:val="21"/>
+          <w:lang w:eastAsia="en-IN"/>
+        </w:rPr>
+        <w:t>Vector3</w:t>
+      </w:r>
+      <w:r>
+        <w:rPr>
+          <w:rFonts w:ascii="Consolas" w:eastAsia="Times New Roman" w:hAnsi="Consolas" w:cs="Times New Roman"/>
+          <w:color w:val="D4D4D4"/>
+          <w:sz w:val="21"/>
+          <w:szCs w:val="21"/>
+          <w:lang w:eastAsia="en-IN"/>
+        </w:rPr>
+        <w:t>.</w:t>
+      </w:r>
+      <w:r>
+        <w:rPr>
+          <w:rFonts w:ascii="Consolas" w:eastAsia="Times New Roman" w:hAnsi="Consolas" w:cs="Times New Roman"/>
+          <w:color w:val="9CDCFE"/>
+          <w:sz w:val="21"/>
+          <w:szCs w:val="21"/>
+          <w:lang w:eastAsia="en-IN"/>
+        </w:rPr>
+        <w:t>left</w:t>
+      </w:r>
+      <w:r>
+        <w:rPr>
+          <w:rFonts w:ascii="Consolas" w:eastAsia="Times New Roman" w:hAnsi="Consolas" w:cs="Times New Roman"/>
+          <w:color w:val="D4D4D4"/>
+          <w:sz w:val="21"/>
+          <w:szCs w:val="21"/>
+          <w:lang w:eastAsia="en-IN"/>
+        </w:rPr>
+        <w:t>*</w:t>
+      </w:r>
+      <w:r>
+        <w:rPr>
+          <w:rFonts w:ascii="Consolas" w:eastAsia="Times New Roman" w:hAnsi="Consolas" w:cs="Times New Roman"/>
+          <w:color w:val="B5CEA8"/>
+          <w:sz w:val="21"/>
+          <w:szCs w:val="21"/>
+          <w:lang w:eastAsia="en-IN"/>
+        </w:rPr>
+        <w:t>5f</w:t>
+      </w:r>
+      <w:r>
+        <w:rPr>
+          <w:rFonts w:ascii="Consolas" w:eastAsia="Times New Roman" w:hAnsi="Consolas" w:cs="Times New Roman"/>
+          <w:color w:val="D4D4D4"/>
+          <w:sz w:val="21"/>
+          <w:szCs w:val="21"/>
+          <w:lang w:eastAsia="en-IN"/>
+        </w:rPr>
+        <w:t>);</w:t>
+      </w:r>
+    </w:p>
+    <w:p>
+      <w:pPr>
+        <w:shd w:val="clear" w:color="auto" w:fill="1E1E1E"/>
+        <w:spacing w:after="0" w:line="285" w:lineRule="atLeast"/>
+        <w:rPr>
+          <w:rFonts w:ascii="Consolas" w:eastAsia="Times New Roman" w:hAnsi="Consolas" w:cs="Times New Roman"/>
+          <w:color w:val="D4D4D4"/>
+          <w:sz w:val="21"/>
+          <w:szCs w:val="21"/>
+          <w:lang w:eastAsia="en-IN"/>
+        </w:rPr>
+      </w:pPr>
+      <w:r>
+        <w:rPr>
+          <w:rFonts w:ascii="Consolas" w:eastAsia="Times New Roman" w:hAnsi="Consolas" w:cs="Times New Roman"/>
+          <w:color w:val="D4D4D4"/>
+          <w:sz w:val="21"/>
+          <w:szCs w:val="21"/>
+          <w:lang w:eastAsia="en-IN"/>
+        </w:rPr>
+        <w:t>        }</w:t>
+      </w:r>
+    </w:p>
+    <w:p>
+      <w:pPr>
+        <w:shd w:val="clear" w:color="auto" w:fill="1E1E1E"/>
+        <w:spacing w:after="0" w:line="285" w:lineRule="atLeast"/>
+        <w:rPr>
+          <w:rFonts w:ascii="Consolas" w:eastAsia="Times New Roman" w:hAnsi="Consolas" w:cs="Times New Roman"/>
+          <w:color w:val="D4D4D4"/>
+          <w:sz w:val="21"/>
+          <w:szCs w:val="21"/>
+          <w:lang w:eastAsia="en-IN"/>
+        </w:rPr>
+      </w:pPr>
+      <w:r>
+        <w:rPr>
+          <w:rFonts w:ascii="Consolas" w:eastAsia="Times New Roman" w:hAnsi="Consolas" w:cs="Times New Roman"/>
+          <w:color w:val="D4D4D4"/>
+          <w:sz w:val="21"/>
+          <w:szCs w:val="21"/>
+          <w:lang w:eastAsia="en-IN"/>
+        </w:rPr>
+        <w:t xml:space="preserve">        </w:t>
+      </w:r>
+      <w:proofErr w:type="gramStart"/>
+      <w:r>
+        <w:rPr>
+          <w:rFonts w:ascii="Consolas" w:eastAsia="Times New Roman" w:hAnsi="Consolas" w:cs="Times New Roman"/>
+          <w:color w:val="C586C0"/>
+          <w:sz w:val="21"/>
+          <w:szCs w:val="21"/>
+          <w:lang w:eastAsia="en-IN"/>
+        </w:rPr>
+        <w:t>if</w:t>
+      </w:r>
+      <w:r>
+        <w:rPr>
+          <w:rFonts w:ascii="Consolas" w:eastAsia="Times New Roman" w:hAnsi="Consolas" w:cs="Times New Roman"/>
+          <w:color w:val="D4D4D4"/>
+          <w:sz w:val="21"/>
+          <w:szCs w:val="21"/>
+          <w:lang w:eastAsia="en-IN"/>
+        </w:rPr>
+        <w:t>(</w:t>
+      </w:r>
+      <w:proofErr w:type="spellStart"/>
+      <w:proofErr w:type="gramEnd"/>
+      <w:r>
+        <w:rPr>
+          <w:rFonts w:ascii="Consolas" w:eastAsia="Times New Roman" w:hAnsi="Consolas" w:cs="Times New Roman"/>
+          <w:color w:val="9CDCFE"/>
+          <w:sz w:val="21"/>
+          <w:szCs w:val="21"/>
+          <w:lang w:eastAsia="en-IN"/>
+        </w:rPr>
+        <w:t>Input</w:t>
+      </w:r>
+      <w:r>
+        <w:rPr>
+          <w:rFonts w:ascii="Consolas" w:eastAsia="Times New Roman" w:hAnsi="Consolas" w:cs="Times New Roman"/>
+          <w:color w:val="D4D4D4"/>
+          <w:sz w:val="21"/>
+          <w:szCs w:val="21"/>
+          <w:lang w:eastAsia="en-IN"/>
+        </w:rPr>
+        <w:t>.</w:t>
+      </w:r>
+      <w:r>
+        <w:rPr>
+          <w:rFonts w:ascii="Consolas" w:eastAsia="Times New Roman" w:hAnsi="Consolas" w:cs="Times New Roman"/>
+          <w:color w:val="DCDCAA"/>
+          <w:sz w:val="21"/>
+          <w:szCs w:val="21"/>
+          <w:lang w:eastAsia="en-IN"/>
+        </w:rPr>
+        <w:t>GetKeyDown</w:t>
+      </w:r>
+      <w:proofErr w:type="spellEnd"/>
+      <w:r>
+        <w:rPr>
+          <w:rFonts w:ascii="Consolas" w:eastAsia="Times New Roman" w:hAnsi="Consolas" w:cs="Times New Roman"/>
+          <w:color w:val="D4D4D4"/>
+          <w:sz w:val="21"/>
+          <w:szCs w:val="21"/>
+          <w:lang w:eastAsia="en-IN"/>
+        </w:rPr>
+        <w:t>(</w:t>
+      </w:r>
+      <w:proofErr w:type="spellStart"/>
+      <w:r>
+        <w:rPr>
+          <w:rFonts w:ascii="Consolas" w:eastAsia="Times New Roman" w:hAnsi="Consolas" w:cs="Times New Roman"/>
+          <w:color w:val="9CDCFE"/>
+          <w:sz w:val="21"/>
+          <w:szCs w:val="21"/>
+          <w:lang w:eastAsia="en-IN"/>
+        </w:rPr>
+        <w:t>KeyCode</w:t>
+      </w:r>
+      <w:r>
+        <w:rPr>
+          <w:rFonts w:ascii="Consolas" w:eastAsia="Times New Roman" w:hAnsi="Consolas" w:cs="Times New Roman"/>
+          <w:color w:val="D4D4D4"/>
+          <w:sz w:val="21"/>
+          <w:szCs w:val="21"/>
+          <w:lang w:eastAsia="en-IN"/>
+        </w:rPr>
+        <w:t>.</w:t>
+      </w:r>
+      <w:r>
+        <w:rPr>
+          <w:rFonts w:ascii="Consolas" w:eastAsia="Times New Roman" w:hAnsi="Consolas" w:cs="Times New Roman"/>
+          <w:color w:val="9CDCFE"/>
+          <w:sz w:val="21"/>
+          <w:szCs w:val="21"/>
+          <w:lang w:eastAsia="en-IN"/>
+        </w:rPr>
+        <w:t>RightArrow</w:t>
+      </w:r>
+      <w:proofErr w:type="spellEnd"/>
+      <w:r>
+        <w:rPr>
+          <w:rFonts w:ascii="Consolas" w:eastAsia="Times New Roman" w:hAnsi="Consolas" w:cs="Times New Roman"/>
+          <w:color w:val="D4D4D4"/>
+          <w:sz w:val="21"/>
+          <w:szCs w:val="21"/>
+          <w:lang w:eastAsia="en-IN"/>
+        </w:rPr>
+        <w:t xml:space="preserve">)){ </w:t>
+      </w:r>
+      <w:r>
+        <w:rPr>
+          <w:rFonts w:ascii="Consolas" w:eastAsia="Times New Roman" w:hAnsi="Consolas" w:cs="Times New Roman"/>
+          <w:color w:val="6A9955"/>
+          <w:sz w:val="21"/>
+          <w:szCs w:val="21"/>
+          <w:lang w:eastAsia="en-IN"/>
+        </w:rPr>
+        <w:t xml:space="preserve">/*Moving </w:t>
+      </w:r>
+      <w:proofErr w:type="spellStart"/>
+      <w:r>
+        <w:rPr>
+          <w:rFonts w:ascii="Consolas" w:eastAsia="Times New Roman" w:hAnsi="Consolas" w:cs="Times New Roman"/>
+          <w:color w:val="6A9955"/>
+          <w:sz w:val="21"/>
+          <w:szCs w:val="21"/>
+          <w:lang w:eastAsia="en-IN"/>
+        </w:rPr>
+        <w:t>gameObject</w:t>
+      </w:r>
+      <w:proofErr w:type="spellEnd"/>
+      <w:r>
+        <w:rPr>
+          <w:rFonts w:ascii="Consolas" w:eastAsia="Times New Roman" w:hAnsi="Consolas" w:cs="Times New Roman"/>
+          <w:color w:val="6A9955"/>
+          <w:sz w:val="21"/>
+          <w:szCs w:val="21"/>
+          <w:lang w:eastAsia="en-IN"/>
+        </w:rPr>
+        <w:t xml:space="preserve"> </w:t>
+      </w:r>
+    </w:p>
+    <w:p>
+      <w:pPr>
+        <w:shd w:val="clear" w:color="auto" w:fill="1E1E1E"/>
+        <w:spacing w:after="0" w:line="285" w:lineRule="atLeast"/>
+        <w:rPr>
+          <w:rFonts w:ascii="Consolas" w:eastAsia="Times New Roman" w:hAnsi="Consolas" w:cs="Times New Roman"/>
+          <w:color w:val="D4D4D4"/>
+          <w:sz w:val="21"/>
+          <w:szCs w:val="21"/>
+          <w:lang w:eastAsia="en-IN"/>
+        </w:rPr>
+      </w:pPr>
+      <w:r>
+        <w:rPr>
+          <w:rFonts w:ascii="Consolas" w:eastAsia="Times New Roman" w:hAnsi="Consolas" w:cs="Times New Roman"/>
+          <w:color w:val="6A9955"/>
+          <w:sz w:val="21"/>
+          <w:szCs w:val="21"/>
+          <w:lang w:eastAsia="en-IN"/>
+        </w:rPr>
+        <w:lastRenderedPageBreak/>
+        <w:t>                                                using velocity rather</w:t>
+      </w:r>
+    </w:p>
+    <w:p>
+      <w:pPr>
+        <w:shd w:val="clear" w:color="auto" w:fill="1E1E1E"/>
+        <w:spacing w:after="0" w:line="285" w:lineRule="atLeast"/>
+        <w:rPr>
+          <w:rFonts w:ascii="Consolas" w:eastAsia="Times New Roman" w:hAnsi="Consolas" w:cs="Times New Roman"/>
+          <w:color w:val="D4D4D4"/>
+          <w:sz w:val="21"/>
+          <w:szCs w:val="21"/>
+          <w:lang w:eastAsia="en-IN"/>
+        </w:rPr>
+      </w:pPr>
+      <w:r>
+        <w:rPr>
+          <w:rFonts w:ascii="Consolas" w:eastAsia="Times New Roman" w:hAnsi="Consolas" w:cs="Times New Roman"/>
+          <w:color w:val="6A9955"/>
+          <w:sz w:val="21"/>
+          <w:szCs w:val="21"/>
+          <w:lang w:eastAsia="en-IN"/>
+        </w:rPr>
+        <w:t xml:space="preserve">                                                than adding force to </w:t>
+      </w:r>
+    </w:p>
+    <w:p>
+      <w:pPr>
+        <w:shd w:val="clear" w:color="auto" w:fill="1E1E1E"/>
+        <w:spacing w:after="0" w:line="285" w:lineRule="atLeast"/>
+        <w:rPr>
+          <w:rFonts w:ascii="Consolas" w:eastAsia="Times New Roman" w:hAnsi="Consolas" w:cs="Times New Roman"/>
+          <w:color w:val="D4D4D4"/>
+          <w:sz w:val="21"/>
+          <w:szCs w:val="21"/>
+          <w:lang w:eastAsia="en-IN"/>
+        </w:rPr>
+      </w:pPr>
+      <w:r>
+        <w:rPr>
+          <w:rFonts w:ascii="Consolas" w:eastAsia="Times New Roman" w:hAnsi="Consolas" w:cs="Times New Roman"/>
+          <w:color w:val="6A9955"/>
+          <w:sz w:val="21"/>
+          <w:szCs w:val="21"/>
+          <w:lang w:eastAsia="en-IN"/>
+        </w:rPr>
+        <w:t xml:space="preserve">                                                </w:t>
+      </w:r>
+      <w:proofErr w:type="spellStart"/>
+      <w:r>
+        <w:rPr>
+          <w:rFonts w:ascii="Consolas" w:eastAsia="Times New Roman" w:hAnsi="Consolas" w:cs="Times New Roman"/>
+          <w:color w:val="6A9955"/>
+          <w:sz w:val="21"/>
+          <w:szCs w:val="21"/>
+          <w:lang w:eastAsia="en-IN"/>
+        </w:rPr>
+        <w:t>gameObject</w:t>
+      </w:r>
+      <w:proofErr w:type="spellEnd"/>
+      <w:r>
+        <w:rPr>
+          <w:rFonts w:ascii="Consolas" w:eastAsia="Times New Roman" w:hAnsi="Consolas" w:cs="Times New Roman"/>
+          <w:color w:val="6A9955"/>
+          <w:sz w:val="21"/>
+          <w:szCs w:val="21"/>
+          <w:lang w:eastAsia="en-IN"/>
+        </w:rPr>
+        <w:t>*/</w:t>
+      </w:r>
+    </w:p>
+    <w:p>
+      <w:pPr>
+        <w:shd w:val="clear" w:color="auto" w:fill="1E1E1E"/>
+        <w:spacing w:after="0" w:line="285" w:lineRule="atLeast"/>
+        <w:rPr>
+          <w:rFonts w:ascii="Consolas" w:eastAsia="Times New Roman" w:hAnsi="Consolas" w:cs="Times New Roman"/>
+          <w:color w:val="D4D4D4"/>
+          <w:sz w:val="21"/>
+          <w:szCs w:val="21"/>
+          <w:lang w:eastAsia="en-IN"/>
+        </w:rPr>
+      </w:pPr>
+      <w:r>
+        <w:rPr>
+          <w:rFonts w:ascii="Consolas" w:eastAsia="Times New Roman" w:hAnsi="Consolas" w:cs="Times New Roman"/>
+          <w:color w:val="D4D4D4"/>
+          <w:sz w:val="21"/>
+          <w:szCs w:val="21"/>
+          <w:lang w:eastAsia="en-IN"/>
+        </w:rPr>
+        <w:t xml:space="preserve">            </w:t>
+      </w:r>
+      <w:proofErr w:type="spellStart"/>
+      <w:proofErr w:type="gramStart"/>
+      <w:r>
+        <w:rPr>
+          <w:rFonts w:ascii="Consolas" w:eastAsia="Times New Roman" w:hAnsi="Consolas" w:cs="Times New Roman"/>
+          <w:color w:val="9CDCFE"/>
+          <w:sz w:val="21"/>
+          <w:szCs w:val="21"/>
+          <w:lang w:eastAsia="en-IN"/>
+        </w:rPr>
+        <w:t>rb</w:t>
+      </w:r>
+      <w:r>
+        <w:rPr>
+          <w:rFonts w:ascii="Consolas" w:eastAsia="Times New Roman" w:hAnsi="Consolas" w:cs="Times New Roman"/>
+          <w:color w:val="D4D4D4"/>
+          <w:sz w:val="21"/>
+          <w:szCs w:val="21"/>
+          <w:lang w:eastAsia="en-IN"/>
+        </w:rPr>
+        <w:t>.</w:t>
+      </w:r>
+      <w:r>
+        <w:rPr>
+          <w:rFonts w:ascii="Consolas" w:eastAsia="Times New Roman" w:hAnsi="Consolas" w:cs="Times New Roman"/>
+          <w:color w:val="9CDCFE"/>
+          <w:sz w:val="21"/>
+          <w:szCs w:val="21"/>
+          <w:lang w:eastAsia="en-IN"/>
+        </w:rPr>
+        <w:t>velocity</w:t>
+      </w:r>
+      <w:proofErr w:type="spellEnd"/>
+      <w:proofErr w:type="gramEnd"/>
+      <w:r>
+        <w:rPr>
+          <w:rFonts w:ascii="Consolas" w:eastAsia="Times New Roman" w:hAnsi="Consolas" w:cs="Times New Roman"/>
+          <w:color w:val="D4D4D4"/>
+          <w:sz w:val="21"/>
+          <w:szCs w:val="21"/>
+          <w:lang w:eastAsia="en-IN"/>
+        </w:rPr>
+        <w:t>=(</w:t>
+      </w:r>
+      <w:r>
+        <w:rPr>
+          <w:rFonts w:ascii="Consolas" w:eastAsia="Times New Roman" w:hAnsi="Consolas" w:cs="Times New Roman"/>
+          <w:color w:val="9CDCFE"/>
+          <w:sz w:val="21"/>
+          <w:szCs w:val="21"/>
+          <w:lang w:eastAsia="en-IN"/>
+        </w:rPr>
+        <w:t>Vector3</w:t>
+      </w:r>
+      <w:r>
+        <w:rPr>
+          <w:rFonts w:ascii="Consolas" w:eastAsia="Times New Roman" w:hAnsi="Consolas" w:cs="Times New Roman"/>
+          <w:color w:val="D4D4D4"/>
+          <w:sz w:val="21"/>
+          <w:szCs w:val="21"/>
+          <w:lang w:eastAsia="en-IN"/>
+        </w:rPr>
+        <w:t>.</w:t>
+      </w:r>
+      <w:r>
+        <w:rPr>
+          <w:rFonts w:ascii="Consolas" w:eastAsia="Times New Roman" w:hAnsi="Consolas" w:cs="Times New Roman"/>
+          <w:color w:val="9CDCFE"/>
+          <w:sz w:val="21"/>
+          <w:szCs w:val="21"/>
+          <w:lang w:eastAsia="en-IN"/>
+        </w:rPr>
+        <w:t>right</w:t>
+      </w:r>
+      <w:r>
+        <w:rPr>
+          <w:rFonts w:ascii="Consolas" w:eastAsia="Times New Roman" w:hAnsi="Consolas" w:cs="Times New Roman"/>
+          <w:color w:val="D4D4D4"/>
+          <w:sz w:val="21"/>
+          <w:szCs w:val="21"/>
+          <w:lang w:eastAsia="en-IN"/>
+        </w:rPr>
+        <w:t>*</w:t>
+      </w:r>
+      <w:r>
+        <w:rPr>
+          <w:rFonts w:ascii="Consolas" w:eastAsia="Times New Roman" w:hAnsi="Consolas" w:cs="Times New Roman"/>
+          <w:color w:val="B5CEA8"/>
+          <w:sz w:val="21"/>
+          <w:szCs w:val="21"/>
+          <w:lang w:eastAsia="en-IN"/>
+        </w:rPr>
+        <w:t>5f</w:t>
+      </w:r>
+      <w:r>
+        <w:rPr>
+          <w:rFonts w:ascii="Consolas" w:eastAsia="Times New Roman" w:hAnsi="Consolas" w:cs="Times New Roman"/>
+          <w:color w:val="D4D4D4"/>
+          <w:sz w:val="21"/>
+          <w:szCs w:val="21"/>
+          <w:lang w:eastAsia="en-IN"/>
+        </w:rPr>
+        <w:t>);</w:t>
+      </w:r>
+    </w:p>
+    <w:p>
+      <w:pPr>
+        <w:shd w:val="clear" w:color="auto" w:fill="1E1E1E"/>
+        <w:spacing w:after="0" w:line="285" w:lineRule="atLeast"/>
+        <w:rPr>
+          <w:rFonts w:ascii="Consolas" w:eastAsia="Times New Roman" w:hAnsi="Consolas" w:cs="Times New Roman"/>
+          <w:color w:val="D4D4D4"/>
+          <w:sz w:val="21"/>
+          <w:szCs w:val="21"/>
+          <w:lang w:eastAsia="en-IN"/>
+        </w:rPr>
+      </w:pPr>
+      <w:r>
+        <w:rPr>
+          <w:rFonts w:ascii="Consolas" w:eastAsia="Times New Roman" w:hAnsi="Consolas" w:cs="Times New Roman"/>
+          <w:color w:val="D4D4D4"/>
+          <w:sz w:val="21"/>
+          <w:szCs w:val="21"/>
+          <w:lang w:eastAsia="en-IN"/>
+        </w:rPr>
+        <w:t>        }</w:t>
+      </w:r>
+    </w:p>
+    <w:p>
+      <w:pPr>
+        <w:shd w:val="clear" w:color="auto" w:fill="1E1E1E"/>
+        <w:spacing w:after="0" w:line="285" w:lineRule="atLeast"/>
+        <w:rPr>
+          <w:rFonts w:ascii="Consolas" w:eastAsia="Times New Roman" w:hAnsi="Consolas" w:cs="Times New Roman"/>
+          <w:color w:val="D4D4D4"/>
+          <w:sz w:val="21"/>
+          <w:szCs w:val="21"/>
+          <w:lang w:eastAsia="en-IN"/>
+        </w:rPr>
+      </w:pPr>
+      <w:r>
+        <w:rPr>
+          <w:rFonts w:ascii="Consolas" w:eastAsia="Times New Roman" w:hAnsi="Consolas" w:cs="Times New Roman"/>
+          <w:color w:val="D4D4D4"/>
+          <w:sz w:val="21"/>
+          <w:szCs w:val="21"/>
+          <w:lang w:eastAsia="en-IN"/>
+        </w:rPr>
+        <w:t xml:space="preserve">        </w:t>
+      </w:r>
+      <w:proofErr w:type="gramStart"/>
+      <w:r>
+        <w:rPr>
+          <w:rFonts w:ascii="Consolas" w:eastAsia="Times New Roman" w:hAnsi="Consolas" w:cs="Times New Roman"/>
+          <w:color w:val="C586C0"/>
+          <w:sz w:val="21"/>
+          <w:szCs w:val="21"/>
+          <w:lang w:eastAsia="en-IN"/>
+        </w:rPr>
+        <w:t>if</w:t>
+      </w:r>
+      <w:r>
+        <w:rPr>
+          <w:rFonts w:ascii="Consolas" w:eastAsia="Times New Roman" w:hAnsi="Consolas" w:cs="Times New Roman"/>
+          <w:color w:val="D4D4D4"/>
+          <w:sz w:val="21"/>
+          <w:szCs w:val="21"/>
+          <w:lang w:eastAsia="en-IN"/>
+        </w:rPr>
+        <w:t>(</w:t>
+      </w:r>
+      <w:proofErr w:type="spellStart"/>
+      <w:proofErr w:type="gramEnd"/>
+      <w:r>
+        <w:rPr>
+          <w:rFonts w:ascii="Consolas" w:eastAsia="Times New Roman" w:hAnsi="Consolas" w:cs="Times New Roman"/>
+          <w:color w:val="9CDCFE"/>
+          <w:sz w:val="21"/>
+          <w:szCs w:val="21"/>
+          <w:lang w:eastAsia="en-IN"/>
+        </w:rPr>
+        <w:t>Input</w:t>
+      </w:r>
+      <w:r>
+        <w:rPr>
+          <w:rFonts w:ascii="Consolas" w:eastAsia="Times New Roman" w:hAnsi="Consolas" w:cs="Times New Roman"/>
+          <w:color w:val="D4D4D4"/>
+          <w:sz w:val="21"/>
+          <w:szCs w:val="21"/>
+          <w:lang w:eastAsia="en-IN"/>
+        </w:rPr>
+        <w:t>.</w:t>
+      </w:r>
+      <w:r>
+        <w:rPr>
+          <w:rFonts w:ascii="Consolas" w:eastAsia="Times New Roman" w:hAnsi="Consolas" w:cs="Times New Roman"/>
+          <w:color w:val="DCDCAA"/>
+          <w:sz w:val="21"/>
+          <w:szCs w:val="21"/>
+          <w:lang w:eastAsia="en-IN"/>
+        </w:rPr>
+        <w:t>GetKeyDown</w:t>
+      </w:r>
+      <w:proofErr w:type="spellEnd"/>
+      <w:r>
+        <w:rPr>
+          <w:rFonts w:ascii="Consolas" w:eastAsia="Times New Roman" w:hAnsi="Consolas" w:cs="Times New Roman"/>
+          <w:color w:val="D4D4D4"/>
+          <w:sz w:val="21"/>
+          <w:szCs w:val="21"/>
+          <w:lang w:eastAsia="en-IN"/>
+        </w:rPr>
+        <w:t>(</w:t>
+      </w:r>
+      <w:proofErr w:type="spellStart"/>
+      <w:r>
+        <w:rPr>
+          <w:rFonts w:ascii="Consolas" w:eastAsia="Times New Roman" w:hAnsi="Consolas" w:cs="Times New Roman"/>
+          <w:color w:val="9CDCFE"/>
+          <w:sz w:val="21"/>
+          <w:szCs w:val="21"/>
+          <w:lang w:eastAsia="en-IN"/>
+        </w:rPr>
+        <w:t>KeyCode</w:t>
+      </w:r>
+      <w:r>
+        <w:rPr>
+          <w:rFonts w:ascii="Consolas" w:eastAsia="Times New Roman" w:hAnsi="Consolas" w:cs="Times New Roman"/>
+          <w:color w:val="D4D4D4"/>
+          <w:sz w:val="21"/>
+          <w:szCs w:val="21"/>
+          <w:lang w:eastAsia="en-IN"/>
+        </w:rPr>
+        <w:t>.</w:t>
+      </w:r>
+      <w:r>
+        <w:rPr>
+          <w:rFonts w:ascii="Consolas" w:eastAsia="Times New Roman" w:hAnsi="Consolas" w:cs="Times New Roman"/>
+          <w:color w:val="9CDCFE"/>
+          <w:sz w:val="21"/>
+          <w:szCs w:val="21"/>
+          <w:lang w:eastAsia="en-IN"/>
+        </w:rPr>
+        <w:t>Space</w:t>
+      </w:r>
+      <w:proofErr w:type="spellEnd"/>
+      <w:r>
+        <w:rPr>
+          <w:rFonts w:ascii="Consolas" w:eastAsia="Times New Roman" w:hAnsi="Consolas" w:cs="Times New Roman"/>
+          <w:color w:val="D4D4D4"/>
+          <w:sz w:val="21"/>
+          <w:szCs w:val="21"/>
+          <w:lang w:eastAsia="en-IN"/>
+        </w:rPr>
+        <w:t>)){</w:t>
+      </w:r>
+    </w:p>
+    <w:p>
+      <w:pPr>
+        <w:shd w:val="clear" w:color="auto" w:fill="1E1E1E"/>
+        <w:spacing w:after="0" w:line="285" w:lineRule="atLeast"/>
+        <w:rPr>
+          <w:rFonts w:ascii="Consolas" w:eastAsia="Times New Roman" w:hAnsi="Consolas" w:cs="Times New Roman"/>
+          <w:color w:val="D4D4D4"/>
+          <w:sz w:val="21"/>
+          <w:szCs w:val="21"/>
+          <w:lang w:eastAsia="en-IN"/>
+        </w:rPr>
+      </w:pPr>
+      <w:r>
+        <w:rPr>
+          <w:rFonts w:ascii="Consolas" w:eastAsia="Times New Roman" w:hAnsi="Consolas" w:cs="Times New Roman"/>
+          <w:color w:val="D4D4D4"/>
+          <w:sz w:val="21"/>
+          <w:szCs w:val="21"/>
+          <w:lang w:eastAsia="en-IN"/>
+        </w:rPr>
+        <w:t xml:space="preserve">            </w:t>
+      </w:r>
+      <w:proofErr w:type="spellStart"/>
+      <w:proofErr w:type="gramStart"/>
+      <w:r>
+        <w:rPr>
+          <w:rFonts w:ascii="Consolas" w:eastAsia="Times New Roman" w:hAnsi="Consolas" w:cs="Times New Roman"/>
+          <w:color w:val="9CDCFE"/>
+          <w:sz w:val="21"/>
+          <w:szCs w:val="21"/>
+          <w:lang w:eastAsia="en-IN"/>
+        </w:rPr>
+        <w:t>rb</w:t>
+      </w:r>
+      <w:r>
+        <w:rPr>
+          <w:rFonts w:ascii="Consolas" w:eastAsia="Times New Roman" w:hAnsi="Consolas" w:cs="Times New Roman"/>
+          <w:color w:val="D4D4D4"/>
+          <w:sz w:val="21"/>
+          <w:szCs w:val="21"/>
+          <w:lang w:eastAsia="en-IN"/>
+        </w:rPr>
+        <w:t>.</w:t>
+      </w:r>
+      <w:r>
+        <w:rPr>
+          <w:rFonts w:ascii="Consolas" w:eastAsia="Times New Roman" w:hAnsi="Consolas" w:cs="Times New Roman"/>
+          <w:color w:val="9CDCFE"/>
+          <w:sz w:val="21"/>
+          <w:szCs w:val="21"/>
+          <w:lang w:eastAsia="en-IN"/>
+        </w:rPr>
+        <w:t>velocity</w:t>
+      </w:r>
+      <w:proofErr w:type="spellEnd"/>
+      <w:proofErr w:type="gramEnd"/>
+      <w:r>
+        <w:rPr>
+          <w:rFonts w:ascii="Consolas" w:eastAsia="Times New Roman" w:hAnsi="Consolas" w:cs="Times New Roman"/>
+          <w:color w:val="D4D4D4"/>
+          <w:sz w:val="21"/>
+          <w:szCs w:val="21"/>
+          <w:lang w:eastAsia="en-IN"/>
+        </w:rPr>
+        <w:t xml:space="preserve"> = (</w:t>
+      </w:r>
+      <w:r>
+        <w:rPr>
+          <w:rFonts w:ascii="Consolas" w:eastAsia="Times New Roman" w:hAnsi="Consolas" w:cs="Times New Roman"/>
+          <w:color w:val="9CDCFE"/>
+          <w:sz w:val="21"/>
+          <w:szCs w:val="21"/>
+          <w:lang w:eastAsia="en-IN"/>
+        </w:rPr>
+        <w:t>Vector3</w:t>
+      </w:r>
+      <w:r>
+        <w:rPr>
+          <w:rFonts w:ascii="Consolas" w:eastAsia="Times New Roman" w:hAnsi="Consolas" w:cs="Times New Roman"/>
+          <w:color w:val="D4D4D4"/>
+          <w:sz w:val="21"/>
+          <w:szCs w:val="21"/>
+          <w:lang w:eastAsia="en-IN"/>
+        </w:rPr>
+        <w:t>.</w:t>
+      </w:r>
+      <w:r>
+        <w:rPr>
+          <w:rFonts w:ascii="Consolas" w:eastAsia="Times New Roman" w:hAnsi="Consolas" w:cs="Times New Roman"/>
+          <w:color w:val="9CDCFE"/>
+          <w:sz w:val="21"/>
+          <w:szCs w:val="21"/>
+          <w:lang w:eastAsia="en-IN"/>
+        </w:rPr>
+        <w:t>up</w:t>
+      </w:r>
+      <w:r>
+        <w:rPr>
+          <w:rFonts w:ascii="Consolas" w:eastAsia="Times New Roman" w:hAnsi="Consolas" w:cs="Times New Roman"/>
+          <w:color w:val="D4D4D4"/>
+          <w:sz w:val="21"/>
+          <w:szCs w:val="21"/>
+          <w:lang w:eastAsia="en-IN"/>
+        </w:rPr>
+        <w:t>*</w:t>
+      </w:r>
+      <w:r>
+        <w:rPr>
+          <w:rFonts w:ascii="Consolas" w:eastAsia="Times New Roman" w:hAnsi="Consolas" w:cs="Times New Roman"/>
+          <w:color w:val="B5CEA8"/>
+          <w:sz w:val="21"/>
+          <w:szCs w:val="21"/>
+          <w:lang w:eastAsia="en-IN"/>
+        </w:rPr>
+        <w:t>5f</w:t>
+      </w:r>
+      <w:r>
+        <w:rPr>
+          <w:rFonts w:ascii="Consolas" w:eastAsia="Times New Roman" w:hAnsi="Consolas" w:cs="Times New Roman"/>
+          <w:color w:val="D4D4D4"/>
+          <w:sz w:val="21"/>
+          <w:szCs w:val="21"/>
+          <w:lang w:eastAsia="en-IN"/>
+        </w:rPr>
+        <w:t>);</w:t>
+      </w:r>
+    </w:p>
+    <w:p>
+      <w:pPr>
+        <w:shd w:val="clear" w:color="auto" w:fill="1E1E1E"/>
+        <w:spacing w:after="0" w:line="285" w:lineRule="atLeast"/>
+        <w:rPr>
+          <w:rFonts w:ascii="Consolas" w:eastAsia="Times New Roman" w:hAnsi="Consolas" w:cs="Times New Roman"/>
+          <w:color w:val="D4D4D4"/>
+          <w:sz w:val="21"/>
+          <w:szCs w:val="21"/>
+          <w:lang w:eastAsia="en-IN"/>
+        </w:rPr>
+      </w:pPr>
+      <w:r>
+        <w:rPr>
+          <w:rFonts w:ascii="Consolas" w:eastAsia="Times New Roman" w:hAnsi="Consolas" w:cs="Times New Roman"/>
+          <w:color w:val="D4D4D4"/>
+          <w:sz w:val="21"/>
+          <w:szCs w:val="21"/>
+          <w:lang w:eastAsia="en-IN"/>
+        </w:rPr>
+        <w:t>        }</w:t>
+      </w:r>
+    </w:p>
+    <w:p>
+      <w:pPr>
+        <w:shd w:val="clear" w:color="auto" w:fill="1E1E1E"/>
+        <w:spacing w:after="0" w:line="285" w:lineRule="atLeast"/>
+        <w:rPr>
+          <w:rFonts w:ascii="Consolas" w:eastAsia="Times New Roman" w:hAnsi="Consolas" w:cs="Times New Roman"/>
+          <w:color w:val="D4D4D4"/>
+          <w:sz w:val="21"/>
+          <w:szCs w:val="21"/>
+          <w:lang w:eastAsia="en-IN"/>
+        </w:rPr>
+      </w:pPr>
+    </w:p>
+    <w:p>
+      <w:pPr>
+        <w:shd w:val="clear" w:color="auto" w:fill="1E1E1E"/>
+        <w:spacing w:after="0" w:line="285" w:lineRule="atLeast"/>
+        <w:rPr>
+          <w:rFonts w:ascii="Consolas" w:eastAsia="Times New Roman" w:hAnsi="Consolas" w:cs="Times New Roman"/>
+          <w:color w:val="D4D4D4"/>
+          <w:sz w:val="21"/>
+          <w:szCs w:val="21"/>
+          <w:lang w:eastAsia="en-IN"/>
+        </w:rPr>
+      </w:pPr>
+      <w:r>
+        <w:rPr>
+          <w:rFonts w:ascii="Consolas" w:eastAsia="Times New Roman" w:hAnsi="Consolas" w:cs="Times New Roman"/>
+          <w:color w:val="D4D4D4"/>
+          <w:sz w:val="21"/>
+          <w:szCs w:val="21"/>
+          <w:lang w:eastAsia="en-IN"/>
+        </w:rPr>
+        <w:t xml:space="preserve">        </w:t>
+      </w:r>
+    </w:p>
+    <w:p>
+      <w:pPr>
+        <w:shd w:val="clear" w:color="auto" w:fill="1E1E1E"/>
+        <w:spacing w:after="0" w:line="285" w:lineRule="atLeast"/>
+        <w:rPr>
+          <w:rFonts w:ascii="Consolas" w:eastAsia="Times New Roman" w:hAnsi="Consolas" w:cs="Times New Roman"/>
+          <w:color w:val="D4D4D4"/>
+          <w:sz w:val="21"/>
+          <w:szCs w:val="21"/>
+          <w:lang w:eastAsia="en-IN"/>
+        </w:rPr>
+      </w:pPr>
+      <w:r>
+        <w:rPr>
+          <w:rFonts w:ascii="Consolas" w:eastAsia="Times New Roman" w:hAnsi="Consolas" w:cs="Times New Roman"/>
+          <w:color w:val="D4D4D4"/>
+          <w:sz w:val="21"/>
+          <w:szCs w:val="21"/>
+          <w:lang w:eastAsia="en-IN"/>
+        </w:rPr>
+        <w:t>                     </w:t>
+      </w:r>
+    </w:p>
+    <w:p>
+      <w:pPr>
+        <w:shd w:val="clear" w:color="auto" w:fill="1E1E1E"/>
+        <w:spacing w:after="0" w:line="285" w:lineRule="atLeast"/>
+        <w:rPr>
+          <w:rFonts w:ascii="Consolas" w:eastAsia="Times New Roman" w:hAnsi="Consolas" w:cs="Times New Roman"/>
+          <w:color w:val="D4D4D4"/>
+          <w:sz w:val="21"/>
+          <w:szCs w:val="21"/>
+          <w:lang w:eastAsia="en-IN"/>
+        </w:rPr>
+      </w:pPr>
+      <w:r>
+        <w:rPr>
+          <w:rFonts w:ascii="Consolas" w:eastAsia="Times New Roman" w:hAnsi="Consolas" w:cs="Times New Roman"/>
+          <w:color w:val="D4D4D4"/>
+          <w:sz w:val="21"/>
+          <w:szCs w:val="21"/>
+          <w:lang w:eastAsia="en-IN"/>
+        </w:rPr>
+        <w:t>    }</w:t>
+      </w:r>
+    </w:p>
+    <w:p>
+      <w:pPr>
+        <w:shd w:val="clear" w:color="auto" w:fill="1E1E1E"/>
+        <w:spacing w:after="0" w:line="285" w:lineRule="atLeast"/>
+        <w:rPr>
+          <w:rFonts w:ascii="Consolas" w:eastAsia="Times New Roman" w:hAnsi="Consolas" w:cs="Times New Roman"/>
+          <w:color w:val="D4D4D4"/>
+          <w:sz w:val="21"/>
+          <w:szCs w:val="21"/>
+          <w:lang w:eastAsia="en-IN"/>
+        </w:rPr>
+      </w:pPr>
+      <w:r>
+        <w:rPr>
+          <w:rFonts w:ascii="Consolas" w:eastAsia="Times New Roman" w:hAnsi="Consolas" w:cs="Times New Roman"/>
+          <w:color w:val="D4D4D4"/>
+          <w:sz w:val="21"/>
+          <w:szCs w:val="21"/>
+          <w:lang w:eastAsia="en-IN"/>
+        </w:rPr>
+        <w:t xml:space="preserve">    </w:t>
+      </w:r>
+      <w:r>
+        <w:rPr>
+          <w:rFonts w:ascii="Consolas" w:eastAsia="Times New Roman" w:hAnsi="Consolas" w:cs="Times New Roman"/>
+          <w:color w:val="569CD6"/>
+          <w:sz w:val="21"/>
+          <w:szCs w:val="21"/>
+          <w:lang w:eastAsia="en-IN"/>
+        </w:rPr>
+        <w:t>private</w:t>
+      </w:r>
+      <w:r>
+        <w:rPr>
+          <w:rFonts w:ascii="Consolas" w:eastAsia="Times New Roman" w:hAnsi="Consolas" w:cs="Times New Roman"/>
+          <w:color w:val="D4D4D4"/>
+          <w:sz w:val="21"/>
+          <w:szCs w:val="21"/>
+          <w:lang w:eastAsia="en-IN"/>
+        </w:rPr>
+        <w:t xml:space="preserve"> </w:t>
+      </w:r>
+      <w:r>
+        <w:rPr>
+          <w:rFonts w:ascii="Consolas" w:eastAsia="Times New Roman" w:hAnsi="Consolas" w:cs="Times New Roman"/>
+          <w:color w:val="569CD6"/>
+          <w:sz w:val="21"/>
+          <w:szCs w:val="21"/>
+          <w:lang w:eastAsia="en-IN"/>
+        </w:rPr>
+        <w:t>void</w:t>
+      </w:r>
+      <w:r>
+        <w:rPr>
+          <w:rFonts w:ascii="Consolas" w:eastAsia="Times New Roman" w:hAnsi="Consolas" w:cs="Times New Roman"/>
+          <w:color w:val="D4D4D4"/>
+          <w:sz w:val="21"/>
+          <w:szCs w:val="21"/>
+          <w:lang w:eastAsia="en-IN"/>
+        </w:rPr>
+        <w:t xml:space="preserve"> </w:t>
+      </w:r>
+      <w:proofErr w:type="spellStart"/>
+      <w:proofErr w:type="gramStart"/>
+      <w:r>
+        <w:rPr>
+          <w:rFonts w:ascii="Consolas" w:eastAsia="Times New Roman" w:hAnsi="Consolas" w:cs="Times New Roman"/>
+          <w:color w:val="DCDCAA"/>
+          <w:sz w:val="21"/>
+          <w:szCs w:val="21"/>
+          <w:lang w:eastAsia="en-IN"/>
+        </w:rPr>
+        <w:t>OnMouseDown</w:t>
+      </w:r>
+      <w:proofErr w:type="spellEnd"/>
+      <w:r>
+        <w:rPr>
+          <w:rFonts w:ascii="Consolas" w:eastAsia="Times New Roman" w:hAnsi="Consolas" w:cs="Times New Roman"/>
+          <w:color w:val="D4D4D4"/>
+          <w:sz w:val="21"/>
+          <w:szCs w:val="21"/>
+          <w:lang w:eastAsia="en-IN"/>
+        </w:rPr>
+        <w:t>(</w:t>
+      </w:r>
+      <w:proofErr w:type="gramEnd"/>
+      <w:r>
+        <w:rPr>
+          <w:rFonts w:ascii="Consolas" w:eastAsia="Times New Roman" w:hAnsi="Consolas" w:cs="Times New Roman"/>
+          <w:color w:val="D4D4D4"/>
+          <w:sz w:val="21"/>
+          <w:szCs w:val="21"/>
+          <w:lang w:eastAsia="en-IN"/>
+        </w:rPr>
+        <w:t>){</w:t>
+      </w:r>
+    </w:p>
+    <w:p>
+      <w:pPr>
+        <w:shd w:val="clear" w:color="auto" w:fill="1E1E1E"/>
+        <w:spacing w:after="0" w:line="285" w:lineRule="atLeast"/>
+        <w:rPr>
+          <w:rFonts w:ascii="Consolas" w:eastAsia="Times New Roman" w:hAnsi="Consolas" w:cs="Times New Roman"/>
+          <w:color w:val="D4D4D4"/>
+          <w:sz w:val="21"/>
+          <w:szCs w:val="21"/>
+          <w:lang w:eastAsia="en-IN"/>
+        </w:rPr>
+      </w:pPr>
+      <w:r>
+        <w:rPr>
+          <w:rFonts w:ascii="Consolas" w:eastAsia="Times New Roman" w:hAnsi="Consolas" w:cs="Times New Roman"/>
+          <w:color w:val="D4D4D4"/>
+          <w:sz w:val="21"/>
+          <w:szCs w:val="21"/>
+          <w:lang w:eastAsia="en-IN"/>
+        </w:rPr>
+        <w:t xml:space="preserve">        </w:t>
+      </w:r>
+      <w:r>
+        <w:rPr>
+          <w:rFonts w:ascii="Consolas" w:eastAsia="Times New Roman" w:hAnsi="Consolas" w:cs="Times New Roman"/>
+          <w:color w:val="DCDCAA"/>
+          <w:sz w:val="21"/>
+          <w:szCs w:val="21"/>
+          <w:lang w:eastAsia="en-IN"/>
+        </w:rPr>
+        <w:t>Destroy</w:t>
+      </w:r>
+      <w:r>
+        <w:rPr>
+          <w:rFonts w:ascii="Consolas" w:eastAsia="Times New Roman" w:hAnsi="Consolas" w:cs="Times New Roman"/>
+          <w:color w:val="D4D4D4"/>
+          <w:sz w:val="21"/>
+          <w:szCs w:val="21"/>
+          <w:lang w:eastAsia="en-IN"/>
+        </w:rPr>
+        <w:t>(</w:t>
+      </w:r>
+      <w:proofErr w:type="spellStart"/>
+      <w:r>
+        <w:rPr>
+          <w:rFonts w:ascii="Consolas" w:eastAsia="Times New Roman" w:hAnsi="Consolas" w:cs="Times New Roman"/>
+          <w:color w:val="9CDCFE"/>
+          <w:sz w:val="21"/>
+          <w:szCs w:val="21"/>
+          <w:lang w:eastAsia="en-IN"/>
+        </w:rPr>
+        <w:t>gameObject</w:t>
+      </w:r>
+      <w:proofErr w:type="spellEnd"/>
+      <w:r>
+        <w:rPr>
+          <w:rFonts w:ascii="Consolas" w:eastAsia="Times New Roman" w:hAnsi="Consolas" w:cs="Times New Roman"/>
+          <w:color w:val="D4D4D4"/>
+          <w:sz w:val="21"/>
+          <w:szCs w:val="21"/>
+          <w:lang w:eastAsia="en-IN"/>
+        </w:rPr>
+        <w:t>);</w:t>
+      </w:r>
+    </w:p>
+    <w:p>
+      <w:pPr>
+        <w:shd w:val="clear" w:color="auto" w:fill="1E1E1E"/>
+        <w:spacing w:after="0" w:line="285" w:lineRule="atLeast"/>
+        <w:rPr>
+          <w:rFonts w:ascii="Consolas" w:eastAsia="Times New Roman" w:hAnsi="Consolas" w:cs="Times New Roman"/>
+          <w:color w:val="D4D4D4"/>
+          <w:sz w:val="21"/>
+          <w:szCs w:val="21"/>
+          <w:lang w:eastAsia="en-IN"/>
+        </w:rPr>
+      </w:pPr>
+      <w:r>
+        <w:rPr>
+          <w:rFonts w:ascii="Consolas" w:eastAsia="Times New Roman" w:hAnsi="Consolas" w:cs="Times New Roman"/>
+          <w:color w:val="D4D4D4"/>
+          <w:sz w:val="21"/>
+          <w:szCs w:val="21"/>
+          <w:lang w:eastAsia="en-IN"/>
+        </w:rPr>
+        <w:t>    }</w:t>
+      </w:r>
+    </w:p>
+    <w:p>
+      <w:pPr>
+        <w:shd w:val="clear" w:color="auto" w:fill="1E1E1E"/>
+        <w:spacing w:after="240" w:line="285" w:lineRule="atLeast"/>
+        <w:rPr>
+          <w:rFonts w:ascii="Consolas" w:eastAsia="Times New Roman" w:hAnsi="Consolas" w:cs="Times New Roman"/>
+          <w:color w:val="D4D4D4"/>
+          <w:sz w:val="21"/>
+          <w:szCs w:val="21"/>
+          <w:lang w:eastAsia="en-IN"/>
+        </w:rPr>
+      </w:pPr>
+    </w:p>
+    <w:p>
+      <w:pPr>
+        <w:shd w:val="clear" w:color="auto" w:fill="1E1E1E"/>
+        <w:spacing w:after="0" w:line="285" w:lineRule="atLeast"/>
+        <w:rPr>
+          <w:rFonts w:ascii="Consolas" w:eastAsia="Times New Roman" w:hAnsi="Consolas" w:cs="Times New Roman"/>
+          <w:color w:val="D4D4D4"/>
+          <w:sz w:val="21"/>
+          <w:szCs w:val="21"/>
+          <w:lang w:eastAsia="en-IN"/>
+        </w:rPr>
+      </w:pPr>
+      <w:r>
+        <w:rPr>
+          <w:rFonts w:ascii="Consolas" w:eastAsia="Times New Roman" w:hAnsi="Consolas" w:cs="Times New Roman"/>
+          <w:color w:val="D4D4D4"/>
+          <w:sz w:val="21"/>
+          <w:szCs w:val="21"/>
+          <w:lang w:eastAsia="en-IN"/>
+        </w:rPr>
+        <w:t xml:space="preserve">    </w:t>
+      </w:r>
+      <w:r>
+        <w:rPr>
+          <w:rFonts w:ascii="Consolas" w:eastAsia="Times New Roman" w:hAnsi="Consolas" w:cs="Times New Roman"/>
+          <w:color w:val="569CD6"/>
+          <w:sz w:val="21"/>
+          <w:szCs w:val="21"/>
+          <w:lang w:eastAsia="en-IN"/>
+        </w:rPr>
+        <w:t>private</w:t>
+      </w:r>
+      <w:r>
+        <w:rPr>
+          <w:rFonts w:ascii="Consolas" w:eastAsia="Times New Roman" w:hAnsi="Consolas" w:cs="Times New Roman"/>
+          <w:color w:val="D4D4D4"/>
+          <w:sz w:val="21"/>
+          <w:szCs w:val="21"/>
+          <w:lang w:eastAsia="en-IN"/>
+        </w:rPr>
+        <w:t xml:space="preserve"> </w:t>
+      </w:r>
+      <w:r>
+        <w:rPr>
+          <w:rFonts w:ascii="Consolas" w:eastAsia="Times New Roman" w:hAnsi="Consolas" w:cs="Times New Roman"/>
+          <w:color w:val="569CD6"/>
+          <w:sz w:val="21"/>
+          <w:szCs w:val="21"/>
+          <w:lang w:eastAsia="en-IN"/>
+        </w:rPr>
+        <w:t>void</w:t>
+      </w:r>
+      <w:r>
+        <w:rPr>
+          <w:rFonts w:ascii="Consolas" w:eastAsia="Times New Roman" w:hAnsi="Consolas" w:cs="Times New Roman"/>
+          <w:color w:val="D4D4D4"/>
+          <w:sz w:val="21"/>
+          <w:szCs w:val="21"/>
+          <w:lang w:eastAsia="en-IN"/>
+        </w:rPr>
+        <w:t xml:space="preserve"> </w:t>
+      </w:r>
+      <w:proofErr w:type="spellStart"/>
+      <w:proofErr w:type="gramStart"/>
+      <w:r>
+        <w:rPr>
+          <w:rFonts w:ascii="Consolas" w:eastAsia="Times New Roman" w:hAnsi="Consolas" w:cs="Times New Roman"/>
+          <w:color w:val="DCDCAA"/>
+          <w:sz w:val="21"/>
+          <w:szCs w:val="21"/>
+          <w:lang w:eastAsia="en-IN"/>
+        </w:rPr>
+        <w:t>OnCollisionEnter</w:t>
+      </w:r>
+      <w:proofErr w:type="spellEnd"/>
+      <w:r>
+        <w:rPr>
+          <w:rFonts w:ascii="Consolas" w:eastAsia="Times New Roman" w:hAnsi="Consolas" w:cs="Times New Roman"/>
+          <w:color w:val="D4D4D4"/>
+          <w:sz w:val="21"/>
+          <w:szCs w:val="21"/>
+          <w:lang w:eastAsia="en-IN"/>
+        </w:rPr>
+        <w:t>(</w:t>
+      </w:r>
+      <w:proofErr w:type="gramEnd"/>
+      <w:r>
+        <w:rPr>
+          <w:rFonts w:ascii="Consolas" w:eastAsia="Times New Roman" w:hAnsi="Consolas" w:cs="Times New Roman"/>
+          <w:color w:val="4EC9B0"/>
+          <w:sz w:val="21"/>
+          <w:szCs w:val="21"/>
+          <w:lang w:eastAsia="en-IN"/>
+        </w:rPr>
+        <w:t>Collision</w:t>
+      </w:r>
+      <w:r>
+        <w:rPr>
+          <w:rFonts w:ascii="Consolas" w:eastAsia="Times New Roman" w:hAnsi="Consolas" w:cs="Times New Roman"/>
+          <w:color w:val="D4D4D4"/>
+          <w:sz w:val="21"/>
+          <w:szCs w:val="21"/>
+          <w:lang w:eastAsia="en-IN"/>
+        </w:rPr>
+        <w:t xml:space="preserve"> </w:t>
+      </w:r>
+      <w:r>
+        <w:rPr>
+          <w:rFonts w:ascii="Consolas" w:eastAsia="Times New Roman" w:hAnsi="Consolas" w:cs="Times New Roman"/>
+          <w:color w:val="9CDCFE"/>
+          <w:sz w:val="21"/>
+          <w:szCs w:val="21"/>
+          <w:lang w:eastAsia="en-IN"/>
+        </w:rPr>
+        <w:t>collision</w:t>
+      </w:r>
+      <w:r>
+        <w:rPr>
+          <w:rFonts w:ascii="Consolas" w:eastAsia="Times New Roman" w:hAnsi="Consolas" w:cs="Times New Roman"/>
+          <w:color w:val="D4D4D4"/>
+          <w:sz w:val="21"/>
+          <w:szCs w:val="21"/>
+          <w:lang w:eastAsia="en-IN"/>
+        </w:rPr>
+        <w:t>) {</w:t>
+      </w:r>
+    </w:p>
+    <w:p>
+      <w:pPr>
+        <w:shd w:val="clear" w:color="auto" w:fill="1E1E1E"/>
+        <w:spacing w:after="0" w:line="285" w:lineRule="atLeast"/>
+        <w:rPr>
+          <w:rFonts w:ascii="Consolas" w:eastAsia="Times New Roman" w:hAnsi="Consolas" w:cs="Times New Roman"/>
+          <w:color w:val="D4D4D4"/>
+          <w:sz w:val="21"/>
+          <w:szCs w:val="21"/>
+          <w:lang w:eastAsia="en-IN"/>
+        </w:rPr>
+      </w:pPr>
+      <w:r>
+        <w:rPr>
+          <w:rFonts w:ascii="Consolas" w:eastAsia="Times New Roman" w:hAnsi="Consolas" w:cs="Times New Roman"/>
+          <w:color w:val="D4D4D4"/>
+          <w:sz w:val="21"/>
+          <w:szCs w:val="21"/>
+          <w:lang w:eastAsia="en-IN"/>
+        </w:rPr>
+        <w:t xml:space="preserve">        </w:t>
+      </w:r>
+      <w:r>
+        <w:rPr>
+          <w:rFonts w:ascii="Consolas" w:eastAsia="Times New Roman" w:hAnsi="Consolas" w:cs="Times New Roman"/>
+          <w:color w:val="C586C0"/>
+          <w:sz w:val="21"/>
+          <w:szCs w:val="21"/>
+          <w:lang w:eastAsia="en-IN"/>
+        </w:rPr>
+        <w:t>if</w:t>
+      </w:r>
+      <w:r>
+        <w:rPr>
+          <w:rFonts w:ascii="Consolas" w:eastAsia="Times New Roman" w:hAnsi="Consolas" w:cs="Times New Roman"/>
+          <w:color w:val="D4D4D4"/>
+          <w:sz w:val="21"/>
+          <w:szCs w:val="21"/>
+          <w:lang w:eastAsia="en-IN"/>
+        </w:rPr>
+        <w:t>(</w:t>
+      </w:r>
+      <w:proofErr w:type="spellStart"/>
+      <w:r>
+        <w:rPr>
+          <w:rFonts w:ascii="Consolas" w:eastAsia="Times New Roman" w:hAnsi="Consolas" w:cs="Times New Roman"/>
+          <w:color w:val="9CDCFE"/>
+          <w:sz w:val="21"/>
+          <w:szCs w:val="21"/>
+          <w:lang w:eastAsia="en-IN"/>
+        </w:rPr>
+        <w:t>collision</w:t>
+      </w:r>
+      <w:r>
+        <w:rPr>
+          <w:rFonts w:ascii="Consolas" w:eastAsia="Times New Roman" w:hAnsi="Consolas" w:cs="Times New Roman"/>
+          <w:color w:val="D4D4D4"/>
+          <w:sz w:val="21"/>
+          <w:szCs w:val="21"/>
+          <w:lang w:eastAsia="en-IN"/>
+        </w:rPr>
+        <w:t>.</w:t>
+      </w:r>
+      <w:r>
+        <w:rPr>
+          <w:rFonts w:ascii="Consolas" w:eastAsia="Times New Roman" w:hAnsi="Consolas" w:cs="Times New Roman"/>
+          <w:color w:val="9CDCFE"/>
+          <w:sz w:val="21"/>
+          <w:szCs w:val="21"/>
+          <w:lang w:eastAsia="en-IN"/>
+        </w:rPr>
+        <w:t>gameObject</w:t>
+      </w:r>
+      <w:r>
+        <w:rPr>
+          <w:rFonts w:ascii="Consolas" w:eastAsia="Times New Roman" w:hAnsi="Consolas" w:cs="Times New Roman"/>
+          <w:color w:val="D4D4D4"/>
+          <w:sz w:val="21"/>
+          <w:szCs w:val="21"/>
+          <w:lang w:eastAsia="en-IN"/>
+        </w:rPr>
+        <w:t>.</w:t>
+      </w:r>
+      <w:r>
+        <w:rPr>
+          <w:rFonts w:ascii="Consolas" w:eastAsia="Times New Roman" w:hAnsi="Consolas" w:cs="Times New Roman"/>
+          <w:color w:val="9CDCFE"/>
+          <w:sz w:val="21"/>
+          <w:szCs w:val="21"/>
+          <w:lang w:eastAsia="en-IN"/>
+        </w:rPr>
+        <w:t>tag</w:t>
+      </w:r>
+      <w:proofErr w:type="spellEnd"/>
+      <w:r>
+        <w:rPr>
+          <w:rFonts w:ascii="Consolas" w:eastAsia="Times New Roman" w:hAnsi="Consolas" w:cs="Times New Roman"/>
+          <w:color w:val="D4D4D4"/>
+          <w:sz w:val="21"/>
+          <w:szCs w:val="21"/>
+          <w:lang w:eastAsia="en-IN"/>
+        </w:rPr>
+        <w:t>==</w:t>
+      </w:r>
+      <w:r>
+        <w:rPr>
+          <w:rFonts w:ascii="Consolas" w:eastAsia="Times New Roman" w:hAnsi="Consolas" w:cs="Times New Roman"/>
+          <w:color w:val="CE9178"/>
+          <w:sz w:val="21"/>
+          <w:szCs w:val="21"/>
+          <w:lang w:eastAsia="en-IN"/>
+        </w:rPr>
+        <w:t>"Enemy</w:t>
+      </w:r>
+      <w:proofErr w:type="gramStart"/>
+      <w:r>
+        <w:rPr>
+          <w:rFonts w:ascii="Consolas" w:eastAsia="Times New Roman" w:hAnsi="Consolas" w:cs="Times New Roman"/>
+          <w:color w:val="CE9178"/>
+          <w:sz w:val="21"/>
+          <w:szCs w:val="21"/>
+          <w:lang w:eastAsia="en-IN"/>
+        </w:rPr>
+        <w:t>"</w:t>
+      </w:r>
+      <w:r>
+        <w:rPr>
+          <w:rFonts w:ascii="Consolas" w:eastAsia="Times New Roman" w:hAnsi="Consolas" w:cs="Times New Roman"/>
+          <w:color w:val="D4D4D4"/>
+          <w:sz w:val="21"/>
+          <w:szCs w:val="21"/>
+          <w:lang w:eastAsia="en-IN"/>
+        </w:rPr>
+        <w:t>){</w:t>
+      </w:r>
+      <w:proofErr w:type="gramEnd"/>
+      <w:r>
+        <w:rPr>
+          <w:rFonts w:ascii="Consolas" w:eastAsia="Times New Roman" w:hAnsi="Consolas" w:cs="Times New Roman"/>
+          <w:color w:val="D4D4D4"/>
+          <w:sz w:val="21"/>
+          <w:szCs w:val="21"/>
+          <w:lang w:eastAsia="en-IN"/>
+        </w:rPr>
+        <w:t xml:space="preserve">  </w:t>
+      </w:r>
+      <w:r>
+        <w:rPr>
+          <w:rFonts w:ascii="Consolas" w:eastAsia="Times New Roman" w:hAnsi="Consolas" w:cs="Times New Roman"/>
+          <w:color w:val="6A9955"/>
+          <w:sz w:val="21"/>
+          <w:szCs w:val="21"/>
+          <w:lang w:eastAsia="en-IN"/>
+        </w:rPr>
+        <w:t xml:space="preserve">/*Destroy </w:t>
+      </w:r>
+      <w:proofErr w:type="spellStart"/>
+      <w:r>
+        <w:rPr>
+          <w:rFonts w:ascii="Consolas" w:eastAsia="Times New Roman" w:hAnsi="Consolas" w:cs="Times New Roman"/>
+          <w:color w:val="6A9955"/>
+          <w:sz w:val="21"/>
+          <w:szCs w:val="21"/>
+          <w:lang w:eastAsia="en-IN"/>
+        </w:rPr>
+        <w:t>gameObject</w:t>
+      </w:r>
+      <w:proofErr w:type="spellEnd"/>
+      <w:r>
+        <w:rPr>
+          <w:rFonts w:ascii="Consolas" w:eastAsia="Times New Roman" w:hAnsi="Consolas" w:cs="Times New Roman"/>
+          <w:color w:val="6A9955"/>
+          <w:sz w:val="21"/>
+          <w:szCs w:val="21"/>
+          <w:lang w:eastAsia="en-IN"/>
+        </w:rPr>
+        <w:t xml:space="preserve"> </w:t>
+      </w:r>
+    </w:p>
+    <w:p>
+      <w:pPr>
+        <w:shd w:val="clear" w:color="auto" w:fill="1E1E1E"/>
+        <w:spacing w:after="0" w:line="285" w:lineRule="atLeast"/>
+        <w:rPr>
+          <w:rFonts w:ascii="Consolas" w:eastAsia="Times New Roman" w:hAnsi="Consolas" w:cs="Times New Roman"/>
+          <w:color w:val="D4D4D4"/>
+          <w:sz w:val="21"/>
+          <w:szCs w:val="21"/>
+          <w:lang w:eastAsia="en-IN"/>
+        </w:rPr>
+      </w:pPr>
+      <w:r>
+        <w:rPr>
+          <w:rFonts w:ascii="Consolas" w:eastAsia="Times New Roman" w:hAnsi="Consolas" w:cs="Times New Roman"/>
+          <w:color w:val="6A9955"/>
+          <w:sz w:val="21"/>
+          <w:szCs w:val="21"/>
+          <w:lang w:eastAsia="en-IN"/>
+        </w:rPr>
+        <w:t>                                                if collided</w:t>
+      </w:r>
+    </w:p>
+    <w:p>
+      <w:pPr>
+        <w:shd w:val="clear" w:color="auto" w:fill="1E1E1E"/>
+        <w:spacing w:after="0" w:line="285" w:lineRule="atLeast"/>
+        <w:rPr>
+          <w:rFonts w:ascii="Consolas" w:eastAsia="Times New Roman" w:hAnsi="Consolas" w:cs="Times New Roman"/>
+          <w:color w:val="D4D4D4"/>
+          <w:sz w:val="21"/>
+          <w:szCs w:val="21"/>
+          <w:lang w:eastAsia="en-IN"/>
+        </w:rPr>
+      </w:pPr>
+      <w:r>
+        <w:rPr>
+          <w:rFonts w:ascii="Consolas" w:eastAsia="Times New Roman" w:hAnsi="Consolas" w:cs="Times New Roman"/>
+          <w:color w:val="6A9955"/>
+          <w:sz w:val="21"/>
+          <w:szCs w:val="21"/>
+          <w:lang w:eastAsia="en-IN"/>
+        </w:rPr>
+        <w:t xml:space="preserve">                                                by another </w:t>
+      </w:r>
+      <w:proofErr w:type="spellStart"/>
+      <w:r>
+        <w:rPr>
+          <w:rFonts w:ascii="Consolas" w:eastAsia="Times New Roman" w:hAnsi="Consolas" w:cs="Times New Roman"/>
+          <w:color w:val="6A9955"/>
+          <w:sz w:val="21"/>
+          <w:szCs w:val="21"/>
+          <w:lang w:eastAsia="en-IN"/>
+        </w:rPr>
+        <w:t>gameObject</w:t>
+      </w:r>
+      <w:proofErr w:type="spellEnd"/>
+      <w:r>
+        <w:rPr>
+          <w:rFonts w:ascii="Consolas" w:eastAsia="Times New Roman" w:hAnsi="Consolas" w:cs="Times New Roman"/>
+          <w:color w:val="6A9955"/>
+          <w:sz w:val="21"/>
+          <w:szCs w:val="21"/>
+          <w:lang w:eastAsia="en-IN"/>
+        </w:rPr>
+        <w:t xml:space="preserve"> </w:t>
+      </w:r>
+    </w:p>
+    <w:p>
+      <w:pPr>
+        <w:shd w:val="clear" w:color="auto" w:fill="1E1E1E"/>
+        <w:spacing w:after="0" w:line="285" w:lineRule="atLeast"/>
+        <w:rPr>
+          <w:rFonts w:ascii="Consolas" w:eastAsia="Times New Roman" w:hAnsi="Consolas" w:cs="Times New Roman"/>
+          <w:color w:val="D4D4D4"/>
+          <w:sz w:val="21"/>
+          <w:szCs w:val="21"/>
+          <w:lang w:eastAsia="en-IN"/>
+        </w:rPr>
+      </w:pPr>
+      <w:r>
+        <w:rPr>
+          <w:rFonts w:ascii="Consolas" w:eastAsia="Times New Roman" w:hAnsi="Consolas" w:cs="Times New Roman"/>
+          <w:color w:val="6A9955"/>
+          <w:sz w:val="21"/>
+          <w:szCs w:val="21"/>
+          <w:lang w:eastAsia="en-IN"/>
+        </w:rPr>
+        <w:t>                                                with tag "enemy*/</w:t>
+      </w:r>
+    </w:p>
+    <w:p>
+      <w:pPr>
+        <w:shd w:val="clear" w:color="auto" w:fill="1E1E1E"/>
+        <w:spacing w:after="0" w:line="285" w:lineRule="atLeast"/>
+        <w:rPr>
+          <w:rFonts w:ascii="Consolas" w:eastAsia="Times New Roman" w:hAnsi="Consolas" w:cs="Times New Roman"/>
+          <w:color w:val="D4D4D4"/>
+          <w:sz w:val="21"/>
+          <w:szCs w:val="21"/>
+          <w:lang w:eastAsia="en-IN"/>
+        </w:rPr>
+      </w:pPr>
+      <w:r>
+        <w:rPr>
+          <w:rFonts w:ascii="Consolas" w:eastAsia="Times New Roman" w:hAnsi="Consolas" w:cs="Times New Roman"/>
+          <w:color w:val="D4D4D4"/>
+          <w:sz w:val="21"/>
+          <w:szCs w:val="21"/>
+          <w:lang w:eastAsia="en-IN"/>
+        </w:rPr>
+        <w:t xml:space="preserve">            </w:t>
+      </w:r>
+      <w:r>
+        <w:rPr>
+          <w:rFonts w:ascii="Consolas" w:eastAsia="Times New Roman" w:hAnsi="Consolas" w:cs="Times New Roman"/>
+          <w:color w:val="DCDCAA"/>
+          <w:sz w:val="21"/>
+          <w:szCs w:val="21"/>
+          <w:lang w:eastAsia="en-IN"/>
+        </w:rPr>
+        <w:t>Destroy</w:t>
+      </w:r>
+      <w:r>
+        <w:rPr>
+          <w:rFonts w:ascii="Consolas" w:eastAsia="Times New Roman" w:hAnsi="Consolas" w:cs="Times New Roman"/>
+          <w:color w:val="D4D4D4"/>
+          <w:sz w:val="21"/>
+          <w:szCs w:val="21"/>
+          <w:lang w:eastAsia="en-IN"/>
+        </w:rPr>
+        <w:t>(</w:t>
+      </w:r>
+      <w:proofErr w:type="spellStart"/>
+      <w:r>
+        <w:rPr>
+          <w:rFonts w:ascii="Consolas" w:eastAsia="Times New Roman" w:hAnsi="Consolas" w:cs="Times New Roman"/>
+          <w:color w:val="9CDCFE"/>
+          <w:sz w:val="21"/>
+          <w:szCs w:val="21"/>
+          <w:lang w:eastAsia="en-IN"/>
+        </w:rPr>
+        <w:t>gameObject</w:t>
+      </w:r>
+      <w:proofErr w:type="spellEnd"/>
+      <w:r>
+        <w:rPr>
+          <w:rFonts w:ascii="Consolas" w:eastAsia="Times New Roman" w:hAnsi="Consolas" w:cs="Times New Roman"/>
+          <w:color w:val="D4D4D4"/>
+          <w:sz w:val="21"/>
+          <w:szCs w:val="21"/>
+          <w:lang w:eastAsia="en-IN"/>
+        </w:rPr>
+        <w:t>);</w:t>
+      </w:r>
+    </w:p>
+    <w:p>
+      <w:pPr>
+        <w:shd w:val="clear" w:color="auto" w:fill="1E1E1E"/>
+        <w:spacing w:after="0" w:line="285" w:lineRule="atLeast"/>
+        <w:rPr>
+          <w:rFonts w:ascii="Consolas" w:eastAsia="Times New Roman" w:hAnsi="Consolas" w:cs="Times New Roman"/>
+          <w:color w:val="D4D4D4"/>
+          <w:sz w:val="21"/>
+          <w:szCs w:val="21"/>
+          <w:lang w:eastAsia="en-IN"/>
+        </w:rPr>
+      </w:pPr>
+      <w:r>
+        <w:rPr>
+          <w:rFonts w:ascii="Consolas" w:eastAsia="Times New Roman" w:hAnsi="Consolas" w:cs="Times New Roman"/>
+          <w:color w:val="D4D4D4"/>
+          <w:sz w:val="21"/>
+          <w:szCs w:val="21"/>
+          <w:lang w:eastAsia="en-IN"/>
+        </w:rPr>
+        <w:t>        }</w:t>
+      </w:r>
+    </w:p>
+    <w:p>
+      <w:pPr>
+        <w:shd w:val="clear" w:color="auto" w:fill="1E1E1E"/>
+        <w:spacing w:after="0" w:line="285" w:lineRule="atLeast"/>
+        <w:rPr>
+          <w:rFonts w:ascii="Consolas" w:eastAsia="Times New Roman" w:hAnsi="Consolas" w:cs="Times New Roman"/>
+          <w:color w:val="D4D4D4"/>
+          <w:sz w:val="21"/>
+          <w:szCs w:val="21"/>
+          <w:lang w:eastAsia="en-IN"/>
+        </w:rPr>
+      </w:pPr>
+    </w:p>
+    <w:p>
+      <w:pPr>
+        <w:shd w:val="clear" w:color="auto" w:fill="1E1E1E"/>
+        <w:spacing w:after="0" w:line="285" w:lineRule="atLeast"/>
+        <w:rPr>
+          <w:rFonts w:ascii="Consolas" w:eastAsia="Times New Roman" w:hAnsi="Consolas" w:cs="Times New Roman"/>
+          <w:color w:val="D4D4D4"/>
+          <w:sz w:val="21"/>
+          <w:szCs w:val="21"/>
+          <w:lang w:eastAsia="en-IN"/>
+        </w:rPr>
+      </w:pPr>
+      <w:r>
+        <w:rPr>
+          <w:rFonts w:ascii="Consolas" w:eastAsia="Times New Roman" w:hAnsi="Consolas" w:cs="Times New Roman"/>
+          <w:color w:val="D4D4D4"/>
+          <w:sz w:val="21"/>
+          <w:szCs w:val="21"/>
+          <w:lang w:eastAsia="en-IN"/>
+        </w:rPr>
+        <w:t xml:space="preserve">    }   </w:t>
+      </w:r>
+    </w:p>
+    <w:p>
+      <w:pPr>
+        <w:shd w:val="clear" w:color="auto" w:fill="1E1E1E"/>
+        <w:spacing w:after="0" w:line="285" w:lineRule="atLeast"/>
+        <w:rPr>
+          <w:rFonts w:ascii="Consolas" w:eastAsia="Times New Roman" w:hAnsi="Consolas" w:cs="Times New Roman"/>
+          <w:color w:val="D4D4D4"/>
+          <w:sz w:val="21"/>
+          <w:szCs w:val="21"/>
+          <w:lang w:eastAsia="en-IN"/>
+        </w:rPr>
+      </w:pPr>
+    </w:p>
+    <w:p>
+      <w:pPr>
+        <w:shd w:val="clear" w:color="auto" w:fill="1E1E1E"/>
+        <w:spacing w:after="0" w:line="285" w:lineRule="atLeast"/>
+        <w:rPr>
+          <w:rFonts w:ascii="Consolas" w:eastAsia="Times New Roman" w:hAnsi="Consolas" w:cs="Times New Roman"/>
+          <w:color w:val="D4D4D4"/>
+          <w:sz w:val="21"/>
+          <w:szCs w:val="21"/>
+          <w:lang w:eastAsia="en-IN"/>
+        </w:rPr>
+      </w:pPr>
+      <w:r>
+        <w:rPr>
+          <w:rFonts w:ascii="Consolas" w:eastAsia="Times New Roman" w:hAnsi="Consolas" w:cs="Times New Roman"/>
+          <w:color w:val="D4D4D4"/>
+          <w:sz w:val="21"/>
+          <w:szCs w:val="21"/>
+          <w:lang w:eastAsia="en-IN"/>
+        </w:rPr>
+        <w:t xml:space="preserve">    </w:t>
+      </w:r>
+    </w:p>
+    <w:p>
+      <w:pPr>
+        <w:shd w:val="clear" w:color="auto" w:fill="1E1E1E"/>
+        <w:spacing w:after="0" w:line="285" w:lineRule="atLeast"/>
+        <w:rPr>
+          <w:rFonts w:ascii="Consolas" w:eastAsia="Times New Roman" w:hAnsi="Consolas" w:cs="Times New Roman"/>
+          <w:color w:val="D4D4D4"/>
+          <w:sz w:val="21"/>
+          <w:szCs w:val="21"/>
+          <w:lang w:eastAsia="en-IN"/>
+        </w:rPr>
+      </w:pPr>
+      <w:r>
+        <w:rPr>
+          <w:rFonts w:ascii="Consolas" w:eastAsia="Times New Roman" w:hAnsi="Consolas" w:cs="Times New Roman"/>
+          <w:color w:val="D4D4D4"/>
+          <w:sz w:val="21"/>
+          <w:szCs w:val="21"/>
+          <w:lang w:eastAsia="en-IN"/>
+        </w:rPr>
+        <w:t>}</w:t>
+      </w:r>
+    </w:p>
+    <w:p>
+      <w:pPr>
+        <w:rPr>
+          <w:lang w:val="en-US"/>
+        </w:rPr>
+      </w:pPr>
+    </w:p>
+    <w:p>
+      <w:pPr>
+        <w:jc w:val="center"/>
+        <w:rPr>
+          <w:b/>
+          <w:bCs/>
+          <w:sz w:val="36"/>
+          <w:szCs w:val="36"/>
+          <w:u w:val="single"/>
+          <w:lang w:val="en-US"/>
+        </w:rPr>
+      </w:pPr>
+      <w:r>
+        <w:rPr>
+          <w:b/>
+          <w:bCs/>
+          <w:sz w:val="36"/>
+          <w:szCs w:val="36"/>
+          <w:u w:val="single"/>
           <w:lang w:val="en-US"/>
         </w:rPr>
         <w:t>Task 4:</w:t>
@@ -437,29 +4484,54 @@
     </w:p>
     <w:p>
       <w:pPr>
-        <w:rPr>
-          <w:lang w:val="en-US"/>
-        </w:rPr>
-      </w:pPr>
-      <w:r>
-        <w:rPr>
-          <w:lang w:val="en-US"/>
-        </w:rPr>
-        <w:t xml:space="preserve">Integrating physics to 3D </w:t>
-      </w:r>
-      <w:proofErr w:type="gramStart"/>
-      <w:r>
-        <w:rPr>
-          <w:lang w:val="en-US"/>
-        </w:rPr>
-        <w:t>objects :</w:t>
-      </w:r>
-      <w:proofErr w:type="gramEnd"/>
-      <w:r>
-        <w:rPr>
-          <w:lang w:val="en-US"/>
-        </w:rPr>
-        <w:t xml:space="preserve"> Adding force </w:t>
+        <w:jc w:val="center"/>
+        <w:rPr>
+          <w:b/>
+          <w:bCs/>
+          <w:sz w:val="36"/>
+          <w:szCs w:val="36"/>
+          <w:u w:val="single"/>
+          <w:lang w:val="en-US"/>
+        </w:rPr>
+      </w:pPr>
+    </w:p>
+    <w:p>
+      <w:pPr>
+        <w:rPr>
+          <w:b/>
+          <w:bCs/>
+          <w:lang w:val="en-US"/>
+        </w:rPr>
+      </w:pPr>
+      <w:r>
+        <w:rPr>
+          <w:b/>
+          <w:bCs/>
+          <w:sz w:val="28"/>
+          <w:szCs w:val="28"/>
+          <w:lang w:val="en-US"/>
+        </w:rPr>
+        <w:t xml:space="preserve">Using Mouse clicks to destroy current </w:t>
+      </w:r>
+      <w:proofErr w:type="spellStart"/>
+      <w:r>
+        <w:rPr>
+          <w:b/>
+          <w:bCs/>
+          <w:sz w:val="28"/>
+          <w:szCs w:val="28"/>
+          <w:lang w:val="en-US"/>
+        </w:rPr>
+        <w:t>gameObject</w:t>
+      </w:r>
+      <w:proofErr w:type="spellEnd"/>
+      <w:r>
+        <w:rPr>
+          <w:b/>
+          <w:bCs/>
+          <w:lang w:val="en-US"/>
+        </w:rPr>
+        <w:t xml:space="preserve"> </w:t>
       </w:r>
     </w:p>
     <w:p>
@@ -474,10 +4546,10 @@
           <w:lang w:val="en-US"/>
         </w:rPr>
         <w:drawing>
-          <wp:inline distT="0" distB="0" distL="0" distR="0" wp14:anchorId="60567681" wp14:editId="5347E52E">
-            <wp:extent cx="5731510" cy="4671060"/>
-            <wp:effectExtent l="0" t="0" r="2540" b="0"/>
-            <wp:docPr id="5" name="Picture 5"/>
+          <wp:inline distT="0" distB="0" distL="0" distR="0" wp14:anchorId="0CEA02C3" wp14:editId="413CEF59">
+            <wp:extent cx="5206119" cy="1856014"/>
+            <wp:effectExtent l="0" t="0" r="0" b="0"/>
+            <wp:docPr id="6" name="Picture 6"/>
             <wp:cNvGraphicFramePr>
               <a:graphicFrameLocks xmlns:a="http://schemas.openxmlformats.org/drawingml/2006/main" noChangeAspect="1"/>
             </wp:cNvGraphicFramePr>
@@ -497,7 +4569,7 @@
                   <pic:spPr>
                     <a:xfrm>
                       <a:off x="0" y="0"/>
-                      <a:ext cx="5731510" cy="4671060"/>
+                      <a:ext cx="5232676" cy="1865482"/>
                     </a:xfrm>
                     <a:prstGeom prst="rect">
                       <a:avLst/>
@@ -513,35 +4585,57 @@
     <w:p>
       <w:pPr>
         <w:rPr>
-          <w:lang w:val="en-US"/>
-        </w:rPr>
-      </w:pPr>
-    </w:p>
-    <w:p>
-      <w:pPr>
-        <w:rPr>
-          <w:lang w:val="en-US"/>
-        </w:rPr>
-      </w:pPr>
-      <w:r>
-        <w:rPr>
-          <w:lang w:val="en-US"/>
-        </w:rPr>
-        <w:t xml:space="preserve">Using Mouse clicks to destroy current </w:t>
-      </w:r>
-      <w:proofErr w:type="spellStart"/>
-      <w:r>
-        <w:rPr>
-          <w:lang w:val="en-US"/>
-        </w:rPr>
-        <w:t>gameObject</w:t>
-      </w:r>
-      <w:proofErr w:type="spellEnd"/>
-      <w:r>
-        <w:rPr>
-          <w:lang w:val="en-US"/>
-        </w:rPr>
-        <w:t xml:space="preserve"> </w:t>
+          <w:b/>
+          <w:bCs/>
+          <w:sz w:val="28"/>
+          <w:szCs w:val="28"/>
+          <w:u w:val="single"/>
+          <w:lang w:val="en-US"/>
+        </w:rPr>
+      </w:pPr>
+    </w:p>
+    <w:p>
+      <w:pPr>
+        <w:rPr>
+          <w:b/>
+          <w:bCs/>
+          <w:sz w:val="28"/>
+          <w:szCs w:val="28"/>
+          <w:lang w:val="en-US"/>
+        </w:rPr>
+      </w:pPr>
+      <w:r>
+        <w:rPr>
+          <w:b/>
+          <w:bCs/>
+          <w:sz w:val="28"/>
+          <w:szCs w:val="28"/>
+          <w:lang w:val="en-US"/>
+        </w:rPr>
+        <w:lastRenderedPageBreak/>
+        <w:t xml:space="preserve">Integrating physics to 3D </w:t>
+      </w:r>
+      <w:proofErr w:type="gramStart"/>
+      <w:r>
+        <w:rPr>
+          <w:b/>
+          <w:bCs/>
+          <w:sz w:val="28"/>
+          <w:szCs w:val="28"/>
+          <w:lang w:val="en-US"/>
+        </w:rPr>
+        <w:t>objects :</w:t>
+      </w:r>
+      <w:proofErr w:type="gramEnd"/>
+      <w:r>
+        <w:rPr>
+          <w:b/>
+          <w:bCs/>
+          <w:sz w:val="28"/>
+          <w:szCs w:val="28"/>
+          <w:lang w:val="en-US"/>
+        </w:rPr>
+        <w:t xml:space="preserve"> Adding force </w:t>
       </w:r>
     </w:p>
     <w:p>
@@ -556,10 +4650,10 @@
           <w:lang w:val="en-US"/>
         </w:rPr>
         <w:drawing>
-          <wp:inline distT="0" distB="0" distL="0" distR="0" wp14:anchorId="7F71791A" wp14:editId="3F3FDEB2">
-            <wp:extent cx="3053523" cy="1088600"/>
-            <wp:effectExtent l="0" t="0" r="0" b="0"/>
-            <wp:docPr id="6" name="Picture 6"/>
+          <wp:inline distT="0" distB="0" distL="0" distR="0" wp14:anchorId="60567681" wp14:editId="5347E52E">
+            <wp:extent cx="5731510" cy="4671060"/>
+            <wp:effectExtent l="0" t="0" r="2540" b="0"/>
+            <wp:docPr id="5" name="Picture 5"/>
             <wp:cNvGraphicFramePr>
               <a:graphicFrameLocks xmlns:a="http://schemas.openxmlformats.org/drawingml/2006/main" noChangeAspect="1"/>
             </wp:cNvGraphicFramePr>
@@ -579,7 +4673,7 @@
                   <pic:spPr>
                     <a:xfrm>
                       <a:off x="0" y="0"/>
-                      <a:ext cx="3053523" cy="1088600"/>
+                      <a:ext cx="5731510" cy="4671060"/>
                     </a:xfrm>
                     <a:prstGeom prst="rect">
                       <a:avLst/>
@@ -595,53 +4689,19 @@
     <w:p>
       <w:pPr>
         <w:rPr>
-          <w:lang w:val="en-US"/>
-        </w:rPr>
-      </w:pPr>
-    </w:p>
-    <w:p>
-      <w:pPr>
-        <w:rPr>
-          <w:lang w:val="en-US"/>
-        </w:rPr>
-      </w:pPr>
-    </w:p>
-    <w:p>
-      <w:pPr>
-        <w:rPr>
-          <w:lang w:val="en-US"/>
-        </w:rPr>
-      </w:pPr>
-    </w:p>
-    <w:p>
-      <w:pPr>
-        <w:rPr>
-          <w:lang w:val="en-US"/>
-        </w:rPr>
-      </w:pPr>
-    </w:p>
-    <w:p>
-      <w:pPr>
-        <w:rPr>
-          <w:lang w:val="en-US"/>
-        </w:rPr>
-      </w:pPr>
-    </w:p>
-    <w:p>
-      <w:pPr>
-        <w:rPr>
-          <w:lang w:val="en-US"/>
-        </w:rPr>
-      </w:pPr>
-    </w:p>
-    <w:p>
-      <w:pPr>
-        <w:rPr>
-          <w:lang w:val="en-US"/>
-        </w:rPr>
-      </w:pPr>
-      <w:r>
-        <w:rPr>
+          <w:b/>
+          <w:bCs/>
+          <w:sz w:val="28"/>
+          <w:szCs w:val="28"/>
+          <w:lang w:val="en-US"/>
+        </w:rPr>
+      </w:pPr>
+      <w:r>
+        <w:rPr>
+          <w:b/>
+          <w:bCs/>
+          <w:sz w:val="28"/>
+          <w:szCs w:val="28"/>
           <w:lang w:val="en-US"/>
         </w:rPr>
         <w:t>Reading Inputs from keyboard</w:t>
@@ -698,25 +4758,19 @@
     <w:p>
       <w:pPr>
         <w:rPr>
-          <w:lang w:val="en-US"/>
-        </w:rPr>
-      </w:pPr>
-    </w:p>
-    <w:p>
-      <w:pPr>
-        <w:rPr>
-          <w:lang w:val="en-US"/>
-        </w:rPr>
-      </w:pPr>
-    </w:p>
-    <w:p>
-      <w:pPr>
-        <w:rPr>
-          <w:lang w:val="en-US"/>
-        </w:rPr>
-      </w:pPr>
-      <w:r>
-        <w:rPr>
+          <w:b/>
+          <w:bCs/>
+          <w:sz w:val="28"/>
+          <w:szCs w:val="28"/>
+          <w:lang w:val="en-US"/>
+        </w:rPr>
+      </w:pPr>
+      <w:r>
+        <w:rPr>
+          <w:b/>
+          <w:bCs/>
+          <w:sz w:val="28"/>
+          <w:szCs w:val="28"/>
           <w:lang w:val="en-US"/>
         </w:rPr>
         <w:t xml:space="preserve">Detecting collisions and manipulating </w:t>
@@ -724,6 +4778,10 @@
       <w:proofErr w:type="spellStart"/>
       <w:r>
         <w:rPr>
+          <w:b/>
+          <w:bCs/>
+          <w:sz w:val="28"/>
+          <w:szCs w:val="28"/>
           <w:lang w:val="en-US"/>
         </w:rPr>
         <w:t>gameObject</w:t>
@@ -788,11 +4846,19 @@
     <w:p>
       <w:pPr>
         <w:rPr>
-          <w:lang w:val="en-US"/>
-        </w:rPr>
-      </w:pPr>
-      <w:r>
-        <w:rPr>
+          <w:b/>
+          <w:bCs/>
+          <w:sz w:val="28"/>
+          <w:szCs w:val="28"/>
+          <w:lang w:val="en-US"/>
+        </w:rPr>
+      </w:pPr>
+      <w:r>
+        <w:rPr>
+          <w:b/>
+          <w:bCs/>
+          <w:sz w:val="28"/>
+          <w:szCs w:val="28"/>
           <w:lang w:val="en-US"/>
         </w:rPr>
         <w:t xml:space="preserve">Moving </w:t>
@@ -800,6 +4866,10 @@
       <w:proofErr w:type="spellStart"/>
       <w:r>
         <w:rPr>
+          <w:b/>
+          <w:bCs/>
+          <w:sz w:val="28"/>
+          <w:szCs w:val="28"/>
           <w:lang w:val="en-US"/>
         </w:rPr>
         <w:t>gameObject</w:t>
@@ -807,6 +4877,10 @@
       <w:proofErr w:type="spellEnd"/>
       <w:r>
         <w:rPr>
+          <w:b/>
+          <w:bCs/>
+          <w:sz w:val="28"/>
+          <w:szCs w:val="28"/>
           <w:lang w:val="en-US"/>
         </w:rPr>
         <w:t xml:space="preserve"> using velocity</w:t>
@@ -862,6 +4936,49 @@
     </w:p>
     <w:p>
       <w:pPr>
+        <w:rPr>
+          <w:lang w:val="en-US"/>
+        </w:rPr>
+      </w:pPr>
+    </w:p>
+    <w:p>
+      <w:pPr>
+        <w:rPr>
+          <w:lang w:val="en-US"/>
+        </w:rPr>
+      </w:pPr>
+    </w:p>
+    <w:p>
+      <w:pPr>
+        <w:rPr>
+          <w:lang w:val="en-US"/>
+        </w:rPr>
+      </w:pPr>
+    </w:p>
+    <w:p>
+      <w:pPr>
+        <w:rPr>
+          <w:lang w:val="en-US"/>
+        </w:rPr>
+      </w:pPr>
+    </w:p>
+    <w:p>
+      <w:pPr>
+        <w:rPr>
+          <w:lang w:val="en-US"/>
+        </w:rPr>
+      </w:pPr>
+    </w:p>
+    <w:p>
+      <w:pPr>
+        <w:rPr>
+          <w:lang w:val="en-US"/>
+        </w:rPr>
+      </w:pPr>
+    </w:p>
+    <w:p>
+      <w:pPr>
+        <w:jc w:val="right"/>
         <w:rPr>
           <w:lang w:val="en-US"/>
         </w:rPr>

</xml_diff>